<commit_message>
Sửa file 3_SRS v1
</commit_message>
<xml_diff>
--- a/3_SRS/v1/17_3_ApplicationDevelopment_SRS_v1.docx
+++ b/3_SRS/v1/17_3_ApplicationDevelopment_SRS_v1.docx
@@ -240,7 +240,6 @@
             <w:dataBinding w:prefixMappings="xmlns:ns0='http://purl.org/dc/elements/1.1/' xmlns:ns1='http://schemas.openxmlformats.org/package/2006/metadata/core-properties' " w:xpath="/ns1:coreProperties[1]/ns0:title[1]" w:storeItemID="{6C3C8BC8-F283-45AE-878A-BAB7291924A1}"/>
             <w:text/>
           </w:sdtPr>
-          <w:sdtEndPr/>
           <w:sdtContent>
             <w:p>
               <w:pPr>
@@ -324,7 +323,6 @@
             <w:dataBinding w:prefixMappings="xmlns:ns0='http://purl.org/dc/elements/1.1/' xmlns:ns1='http://schemas.openxmlformats.org/package/2006/metadata/core-properties' " w:xpath="/ns1:coreProperties[1]/ns0:subject[1]" w:storeItemID="{6C3C8BC8-F283-45AE-878A-BAB7291924A1}"/>
             <w:text/>
           </w:sdtPr>
-          <w:sdtEndPr/>
           <w:sdtContent>
             <w:p>
               <w:pPr>
@@ -442,7 +440,6 @@
                                     <w:calendar w:val="gregorian"/>
                                   </w:date>
                                 </w:sdtPr>
-                                <w:sdtEndPr/>
                                 <w:sdtContent>
                                   <w:p>
                                     <w:pPr>
@@ -524,7 +521,6 @@
                                     <w:dataBinding w:prefixMappings="xmlns:ns0='http://schemas.openxmlformats.org/officeDocument/2006/extended-properties' " w:xpath="/ns0:Properties[1]/ns0:Company[1]" w:storeItemID="{6668398D-A668-4E3E-A5EB-62B293D839F1}"/>
                                     <w:text/>
                                   </w:sdtPr>
-                                  <w:sdtEndPr/>
                                   <w:sdtContent>
                                     <w:r>
                                       <w:rPr>
@@ -560,7 +556,6 @@
                                     <w:dataBinding w:prefixMappings="xmlns:ns0='http://schemas.microsoft.com/office/2006/coverPageProps' " w:xpath="/ns0:CoverPageProperties[1]/ns0:CompanyAddress[1]" w:storeItemID="{55AF091B-3C7A-41E3-B477-F2FDAA23CFDA}"/>
                                     <w:text/>
                                   </w:sdtPr>
-                                  <w:sdtEndPr/>
                                   <w:sdtContent>
                                     <w:r>
                                       <w:rPr>
@@ -622,7 +617,6 @@
                               <w:calendar w:val="gregorian"/>
                             </w:date>
                           </w:sdtPr>
-                          <w:sdtEndPr/>
                           <w:sdtContent>
                             <w:p>
                               <w:pPr>
@@ -704,7 +698,6 @@
                               <w:dataBinding w:prefixMappings="xmlns:ns0='http://schemas.openxmlformats.org/officeDocument/2006/extended-properties' " w:xpath="/ns0:Properties[1]/ns0:Company[1]" w:storeItemID="{6668398D-A668-4E3E-A5EB-62B293D839F1}"/>
                               <w:text/>
                             </w:sdtPr>
-                            <w:sdtEndPr/>
                             <w:sdtContent>
                               <w:r>
                                 <w:rPr>
@@ -740,7 +733,6 @@
                               <w:dataBinding w:prefixMappings="xmlns:ns0='http://schemas.microsoft.com/office/2006/coverPageProps' " w:xpath="/ns0:CoverPageProperties[1]/ns0:CompanyAddress[1]" w:storeItemID="{55AF091B-3C7A-41E3-B477-F2FDAA23CFDA}"/>
                               <w:text/>
                             </w:sdtPr>
-                            <w:sdtEndPr/>
                             <w:sdtContent>
                               <w:r>
                                 <w:rPr>
@@ -2628,8 +2620,8 @@
         <w:lastRenderedPageBreak/>
         <w:t>GIỚI THIỆU CHUNG</w:t>
       </w:r>
+      <w:bookmarkEnd w:id="0"/>
       <w:bookmarkEnd w:id="1"/>
-      <w:bookmarkEnd w:id="0"/>
     </w:p>
     <w:p>
       <w:pPr>
@@ -2734,25 +2726,7 @@
           <w:sz w:val="26"/>
           <w:szCs w:val="26"/>
         </w:rPr>
-        <w:t xml:space="preserve">Karaoke </w:t>
-      </w:r>
-      <w:proofErr w:type="spellStart"/>
-      <w:r>
-        <w:rPr>
-          <w:rFonts w:ascii="Times New Roman" w:hAnsi="Times New Roman" w:cs="Times New Roman"/>
-          <w:sz w:val="26"/>
-          <w:szCs w:val="26"/>
-        </w:rPr>
-        <w:t>Nnice</w:t>
-      </w:r>
-      <w:proofErr w:type="spellEnd"/>
-      <w:r>
-        <w:rPr>
-          <w:rFonts w:ascii="Times New Roman" w:hAnsi="Times New Roman" w:cs="Times New Roman"/>
-          <w:sz w:val="26"/>
-          <w:szCs w:val="26"/>
-        </w:rPr>
-        <w:t>.</w:t>
+        <w:t>Karaoke Nnice.</w:t>
       </w:r>
     </w:p>
     <w:p>
@@ -2818,9 +2792,9 @@
         </w:numPr>
         <w:spacing w:after="120" w:line="240" w:lineRule="auto"/>
         <w:rPr>
+          <w:rStyle w:val="fontstyle01"/>
           <w:rFonts w:ascii="Times New Roman" w:hAnsi="Times New Roman" w:cs="Times New Roman"/>
-          <w:sz w:val="26"/>
-          <w:szCs w:val="26"/>
+          <w:color w:val="auto"/>
         </w:rPr>
       </w:pPr>
       <w:r>
@@ -2854,7 +2828,19 @@
         <w:rPr>
           <w:rStyle w:val="fontstyle01"/>
         </w:rPr>
-        <w:t>Quản lý thông tin đặt phòng.(thêm, xoá, sửa)</w:t>
+        <w:t>Quản lý thông tin phòng</w:t>
+      </w:r>
+      <w:r>
+        <w:rPr>
+          <w:rStyle w:val="fontstyle01"/>
+        </w:rPr>
+        <w:t xml:space="preserve"> </w:t>
+      </w:r>
+      <w:r>
+        <w:rPr>
+          <w:rStyle w:val="fontstyle01"/>
+        </w:rPr>
+        <w:t>(thêm, xoá, sửa)</w:t>
       </w:r>
       <w:r>
         <w:rPr>
@@ -2881,7 +2867,25 @@
         <w:rPr>
           <w:rStyle w:val="fontstyle01"/>
         </w:rPr>
-        <w:t>Quản lý thông tin đặt tiệc.(thêm, xoá, sửa)</w:t>
+        <w:t>Quản lý thông tin đặt phòng</w:t>
+      </w:r>
+      <w:r>
+        <w:rPr>
+          <w:rStyle w:val="fontstyle01"/>
+        </w:rPr>
+        <w:t xml:space="preserve"> và đặt tiệc</w:t>
+      </w:r>
+      <w:r>
+        <w:rPr>
+          <w:rStyle w:val="fontstyle01"/>
+        </w:rPr>
+        <w:t xml:space="preserve"> </w:t>
+      </w:r>
+      <w:r>
+        <w:rPr>
+          <w:rStyle w:val="fontstyle01"/>
+        </w:rPr>
+        <w:t>(thêm, xoá, sửa)</w:t>
       </w:r>
       <w:r>
         <w:rPr>
@@ -2908,7 +2912,19 @@
         <w:rPr>
           <w:rStyle w:val="fontstyle01"/>
         </w:rPr>
-        <w:t>Quản lý việc thu tiền thuê phòng.</w:t>
+        <w:t xml:space="preserve">Quản lý việc thu tiền </w:t>
+      </w:r>
+      <w:r>
+        <w:rPr>
+          <w:rStyle w:val="fontstyle01"/>
+        </w:rPr>
+        <w:t>đặt</w:t>
+      </w:r>
+      <w:r>
+        <w:rPr>
+          <w:rStyle w:val="fontstyle01"/>
+        </w:rPr>
+        <w:t xml:space="preserve"> phòng.</w:t>
       </w:r>
       <w:r>
         <w:rPr>
@@ -2929,9 +2945,9 @@
         </w:numPr>
         <w:spacing w:after="120" w:line="240" w:lineRule="auto"/>
         <w:rPr>
+          <w:rStyle w:val="fontstyle01"/>
           <w:rFonts w:ascii="Times New Roman" w:hAnsi="Times New Roman" w:cs="Times New Roman"/>
-          <w:sz w:val="26"/>
-          <w:szCs w:val="26"/>
+          <w:color w:val="auto"/>
         </w:rPr>
       </w:pPr>
       <w:r>
@@ -2950,54 +2966,6 @@
         </w:numPr>
         <w:spacing w:after="120" w:line="240" w:lineRule="auto"/>
         <w:rPr>
-          <w:rStyle w:val="fontstyle01"/>
-          <w:rFonts w:ascii="Times New Roman" w:hAnsi="Times New Roman" w:cs="Times New Roman"/>
-          <w:color w:val="auto"/>
-        </w:rPr>
-      </w:pPr>
-      <w:r>
-        <w:rPr>
-          <w:rStyle w:val="fontstyle01"/>
-        </w:rPr>
-        <w:t>Quản lý tồn kho hàng</w:t>
-      </w:r>
-      <w:r>
-        <w:rPr>
-          <w:rStyle w:val="fontstyle01"/>
-        </w:rPr>
-        <w:t>.</w:t>
-      </w:r>
-    </w:p>
-    <w:p>
-      <w:pPr>
-        <w:pStyle w:val="ListParagraph"/>
-        <w:numPr>
-          <w:ilvl w:val="1"/>
-          <w:numId w:val="23"/>
-        </w:numPr>
-        <w:spacing w:after="120" w:line="240" w:lineRule="auto"/>
-        <w:rPr>
-          <w:rStyle w:val="fontstyle01"/>
-          <w:rFonts w:ascii="Times New Roman" w:hAnsi="Times New Roman" w:cs="Times New Roman"/>
-          <w:color w:val="auto"/>
-        </w:rPr>
-      </w:pPr>
-      <w:r>
-        <w:rPr>
-          <w:rStyle w:val="fontstyle01"/>
-        </w:rPr>
-        <w:t>Quản lý thông tin thiết bị</w:t>
-      </w:r>
-    </w:p>
-    <w:p>
-      <w:pPr>
-        <w:pStyle w:val="ListParagraph"/>
-        <w:numPr>
-          <w:ilvl w:val="1"/>
-          <w:numId w:val="23"/>
-        </w:numPr>
-        <w:spacing w:after="120" w:line="240" w:lineRule="auto"/>
-        <w:rPr>
           <w:rFonts w:ascii="Times New Roman" w:hAnsi="Times New Roman" w:cs="Times New Roman"/>
           <w:sz w:val="26"/>
           <w:szCs w:val="26"/>
@@ -3007,7 +2975,7 @@
         <w:rPr>
           <w:rStyle w:val="fontstyle01"/>
         </w:rPr>
-        <w:t>Quản lý hoá đơn sửa chữa</w:t>
+        <w:t>Quản lý hàng hóa</w:t>
       </w:r>
     </w:p>
     <w:p>
@@ -3106,25 +3074,7 @@
                 <w:sz w:val="26"/>
                 <w:szCs w:val="26"/>
               </w:rPr>
-              <w:t xml:space="preserve">Thuật ngữ, từ </w:t>
-            </w:r>
-            <w:proofErr w:type="spellStart"/>
-            <w:r>
-              <w:rPr>
-                <w:rFonts w:ascii="Times New Roman" w:hAnsi="Times New Roman"/>
-                <w:sz w:val="26"/>
-                <w:szCs w:val="26"/>
-              </w:rPr>
-              <w:t>viêt</w:t>
-            </w:r>
-            <w:proofErr w:type="spellEnd"/>
-            <w:r>
-              <w:rPr>
-                <w:rFonts w:ascii="Times New Roman" w:hAnsi="Times New Roman"/>
-                <w:sz w:val="26"/>
-                <w:szCs w:val="26"/>
-              </w:rPr>
-              <w:t xml:space="preserve"> tắt</w:t>
+              <w:t>Thuật ngữ, từ viêt tắt</w:t>
             </w:r>
           </w:p>
         </w:tc>
@@ -3148,18 +3098,8 @@
                 <w:sz w:val="26"/>
                 <w:szCs w:val="26"/>
               </w:rPr>
-              <w:t xml:space="preserve">Giải </w:t>
-            </w:r>
-            <w:proofErr w:type="spellStart"/>
-            <w:r>
-              <w:rPr>
-                <w:rFonts w:ascii="Times New Roman" w:hAnsi="Times New Roman"/>
-                <w:sz w:val="26"/>
-                <w:szCs w:val="26"/>
-              </w:rPr>
-              <w:t>thich</w:t>
-            </w:r>
-            <w:proofErr w:type="spellEnd"/>
+              <w:t>Giải thich</w:t>
+            </w:r>
           </w:p>
         </w:tc>
         <w:tc>
@@ -3800,7 +3740,7 @@
     <w:p>
       <w:pPr>
         <w:spacing w:after="120" w:line="240" w:lineRule="auto"/>
-        <w:ind w:left="600"/>
+        <w:ind w:left="-630"/>
         <w:rPr>
           <w:rFonts w:ascii="Times New Roman" w:hAnsi="Times New Roman" w:cs="Times New Roman"/>
           <w:i/>
@@ -3819,10 +3759,10 @@
           <w:szCs w:val="26"/>
         </w:rPr>
         <w:drawing>
-          <wp:inline distT="0" distB="0" distL="0" distR="0" wp14:anchorId="75F2E2F7" wp14:editId="2BCFCE64">
-            <wp:extent cx="5646420" cy="3888900"/>
-            <wp:effectExtent l="0" t="0" r="0" b="0"/>
-            <wp:docPr id="397533533" name="Picture 1" descr="A diagram of a diagram&#10;&#10;Description automatically generated with medium confidence"/>
+          <wp:inline distT="0" distB="0" distL="0" distR="0" wp14:anchorId="49733701" wp14:editId="35CB16A2">
+            <wp:extent cx="7328177" cy="4953000"/>
+            <wp:effectExtent l="0" t="0" r="6350" b="0"/>
+            <wp:docPr id="44916052" name="Picture 1"/>
             <wp:cNvGraphicFramePr>
               <a:graphicFrameLocks xmlns:a="http://schemas.openxmlformats.org/drawingml/2006/main" noChangeAspect="1"/>
             </wp:cNvGraphicFramePr>
@@ -3830,23 +3770,36 @@
               <a:graphicData uri="http://schemas.openxmlformats.org/drawingml/2006/picture">
                 <pic:pic xmlns:pic="http://schemas.openxmlformats.org/drawingml/2006/picture">
                   <pic:nvPicPr>
-                    <pic:cNvPr id="397533533" name="Picture 1" descr="A diagram of a diagram&#10;&#10;Description automatically generated with medium confidence"/>
-                    <pic:cNvPicPr/>
+                    <pic:cNvPr id="0" name="Picture 1"/>
+                    <pic:cNvPicPr>
+                      <a:picLocks noChangeAspect="1" noChangeArrowheads="1"/>
+                    </pic:cNvPicPr>
                   </pic:nvPicPr>
                   <pic:blipFill>
-                    <a:blip r:embed="rId10"/>
+                    <a:blip r:embed="rId10" cstate="print">
+                      <a:extLst>
+                        <a:ext uri="{28A0092B-C50C-407E-A947-70E740481C1C}">
+                          <a14:useLocalDpi xmlns:a14="http://schemas.microsoft.com/office/drawing/2010/main" val="0"/>
+                        </a:ext>
+                      </a:extLst>
+                    </a:blip>
+                    <a:srcRect/>
                     <a:stretch>
                       <a:fillRect/>
                     </a:stretch>
                   </pic:blipFill>
-                  <pic:spPr>
+                  <pic:spPr bwMode="auto">
                     <a:xfrm>
                       <a:off x="0" y="0"/>
-                      <a:ext cx="5654891" cy="3894734"/>
+                      <a:ext cx="7331589" cy="4955306"/>
                     </a:xfrm>
                     <a:prstGeom prst="rect">
                       <a:avLst/>
                     </a:prstGeom>
+                    <a:noFill/>
+                    <a:ln>
+                      <a:noFill/>
+                    </a:ln>
                   </pic:spPr>
                 </pic:pic>
               </a:graphicData>
@@ -4376,6 +4329,7 @@
                 <w:sz w:val="26"/>
                 <w:szCs w:val="26"/>
               </w:rPr>
+              <w:lastRenderedPageBreak/>
               <w:t>UC001</w:t>
             </w:r>
           </w:p>
@@ -4785,15 +4739,7 @@
         <w:spacing w:before="0" w:after="120" w:line="240" w:lineRule="auto"/>
       </w:pPr>
       <w:r>
-        <w:t xml:space="preserve">&lt;Phần này mô tả một cách chi tiết từng yêu cầu cụ thể, cho phép các thành viên tham gia dự án căn cứ vào đó để xây dựng một phần mềm có chất lượng tốt nhất. Với cách tiếp cận theo mô hình </w:t>
-      </w:r>
-      <w:proofErr w:type="spellStart"/>
-      <w:r>
-        <w:t>UseCase</w:t>
-      </w:r>
-      <w:proofErr w:type="spellEnd"/>
-      <w:r>
-        <w:t xml:space="preserve"> (UC), các yêu cầu phần mềm  được mô tả theo các UC và trong các đặc tả bổ sung&gt;.</w:t>
+        <w:t>&lt;Phần này mô tả một cách chi tiết từng yêu cầu cụ thể, cho phép các thành viên tham gia dự án căn cứ vào đó để xây dựng một phần mềm có chất lượng tốt nhất. Với cách tiếp cận theo mô hình UseCase (UC), các yêu cầu phần mềm  được mô tả theo các UC và trong các đặc tả bổ sung&gt;.</w:t>
       </w:r>
     </w:p>
     <w:p>
@@ -4908,29 +4854,7 @@
                 <w:sz w:val="26"/>
                 <w:szCs w:val="26"/>
               </w:rPr>
-              <w:t xml:space="preserve">{Mã use </w:t>
-            </w:r>
-            <w:proofErr w:type="spellStart"/>
-            <w:r>
-              <w:rPr>
-                <w:rFonts w:ascii="Times New Roman" w:hAnsi="Times New Roman" w:cs="Times New Roman"/>
-                <w:i/>
-                <w:color w:val="0000FF"/>
-                <w:sz w:val="26"/>
-                <w:szCs w:val="26"/>
-              </w:rPr>
-              <w:t>case_Tên</w:t>
-            </w:r>
-            <w:proofErr w:type="spellEnd"/>
-            <w:r>
-              <w:rPr>
-                <w:rFonts w:ascii="Times New Roman" w:hAnsi="Times New Roman" w:cs="Times New Roman"/>
-                <w:i/>
-                <w:color w:val="0000FF"/>
-                <w:sz w:val="26"/>
-                <w:szCs w:val="26"/>
-              </w:rPr>
-              <w:t xml:space="preserve"> use case}</w:t>
+              <w:t>{Mã use case_Tên use case}</w:t>
             </w:r>
           </w:p>
         </w:tc>
@@ -5205,25 +5129,7 @@
                 <w:sz w:val="26"/>
                 <w:szCs w:val="26"/>
               </w:rPr>
-              <w:t xml:space="preserve">&lt;Kết quả thu được sau khi thực hiện đúng &amp;  kết thúc </w:t>
-            </w:r>
-            <w:proofErr w:type="spellStart"/>
-            <w:r>
-              <w:rPr>
-                <w:rFonts w:ascii="Times New Roman" w:hAnsi="Times New Roman"/>
-                <w:sz w:val="26"/>
-                <w:szCs w:val="26"/>
-              </w:rPr>
-              <w:t>UseCase</w:t>
-            </w:r>
-            <w:proofErr w:type="spellEnd"/>
-            <w:r>
-              <w:rPr>
-                <w:rFonts w:ascii="Times New Roman" w:hAnsi="Times New Roman"/>
-                <w:sz w:val="26"/>
-                <w:szCs w:val="26"/>
-              </w:rPr>
-              <w:t>&gt;.</w:t>
+              <w:t>&lt;Kết quả thu được sau khi thực hiện đúng &amp;  kết thúc UseCase&gt;.</w:t>
             </w:r>
           </w:p>
         </w:tc>
@@ -5578,29 +5484,7 @@
                 <w:sz w:val="26"/>
                 <w:szCs w:val="26"/>
               </w:rPr>
-              <w:t xml:space="preserve">{Mã use </w:t>
-            </w:r>
-            <w:proofErr w:type="spellStart"/>
-            <w:r>
-              <w:rPr>
-                <w:rFonts w:ascii="Times New Roman" w:hAnsi="Times New Roman" w:cs="Times New Roman"/>
-                <w:i/>
-                <w:color w:val="0000FF"/>
-                <w:sz w:val="26"/>
-                <w:szCs w:val="26"/>
-              </w:rPr>
-              <w:t>case_Tên</w:t>
-            </w:r>
-            <w:proofErr w:type="spellEnd"/>
-            <w:r>
-              <w:rPr>
-                <w:rFonts w:ascii="Times New Roman" w:hAnsi="Times New Roman" w:cs="Times New Roman"/>
-                <w:i/>
-                <w:color w:val="0000FF"/>
-                <w:sz w:val="26"/>
-                <w:szCs w:val="26"/>
-              </w:rPr>
-              <w:t xml:space="preserve"> use case}</w:t>
+              <w:t>{Mã use case_Tên use case}</w:t>
             </w:r>
           </w:p>
         </w:tc>
@@ -5875,25 +5759,7 @@
                 <w:sz w:val="26"/>
                 <w:szCs w:val="26"/>
               </w:rPr>
-              <w:t xml:space="preserve">&lt;Kết quả thu được sau khi thực hiện đúng &amp;  kết thúc </w:t>
-            </w:r>
-            <w:proofErr w:type="spellStart"/>
-            <w:r>
-              <w:rPr>
-                <w:rFonts w:ascii="Times New Roman" w:hAnsi="Times New Roman"/>
-                <w:sz w:val="26"/>
-                <w:szCs w:val="26"/>
-              </w:rPr>
-              <w:t>UseCase</w:t>
-            </w:r>
-            <w:proofErr w:type="spellEnd"/>
-            <w:r>
-              <w:rPr>
-                <w:rFonts w:ascii="Times New Roman" w:hAnsi="Times New Roman"/>
-                <w:sz w:val="26"/>
-                <w:szCs w:val="26"/>
-              </w:rPr>
-              <w:t>&gt;.</w:t>
+              <w:t>&lt;Kết quả thu được sau khi thực hiện đúng &amp;  kết thúc UseCase&gt;.</w:t>
             </w:r>
           </w:p>
         </w:tc>
@@ -6277,11 +6143,9 @@
                 </mc:Fallback>
               </mc:AlternateContent>
             </w:r>
-            <w:proofErr w:type="spellStart"/>
             <w:r>
               <w:t>GUI_aaa</w:t>
             </w:r>
-            <w:proofErr w:type="spellEnd"/>
           </w:p>
         </w:tc>
       </w:tr>
@@ -6392,23 +6256,7 @@
                 <w:sz w:val="20"/>
                 <w:szCs w:val="20"/>
               </w:rPr>
-              <w:t>+</w:t>
-            </w:r>
-            <w:proofErr w:type="spellStart"/>
-            <w:r>
-              <w:rPr>
-                <w:sz w:val="20"/>
-                <w:szCs w:val="20"/>
-              </w:rPr>
-              <w:t>toString</w:t>
-            </w:r>
-            <w:proofErr w:type="spellEnd"/>
-            <w:r>
-              <w:rPr>
-                <w:sz w:val="20"/>
-                <w:szCs w:val="20"/>
-              </w:rPr>
-              <w:t>(): String</w:t>
+              <w:t>+toString(): String</w:t>
             </w:r>
           </w:p>
         </w:tc>
@@ -6512,13 +6360,8 @@
               </mc:AlternateContent>
             </w:r>
             <w:r>
-              <w:t xml:space="preserve">     </w:t>
-            </w:r>
-            <w:proofErr w:type="spellStart"/>
-            <w:r>
-              <w:t>aaaaaa</w:t>
-            </w:r>
-            <w:proofErr w:type="spellEnd"/>
+              <w:t xml:space="preserve">     aaaaaa</w:t>
+            </w:r>
           </w:p>
         </w:tc>
       </w:tr>
@@ -6743,23 +6586,7 @@
                 <w:sz w:val="20"/>
                 <w:szCs w:val="20"/>
               </w:rPr>
-              <w:t>+</w:t>
-            </w:r>
-            <w:proofErr w:type="spellStart"/>
-            <w:r>
-              <w:rPr>
-                <w:sz w:val="20"/>
-                <w:szCs w:val="20"/>
-              </w:rPr>
-              <w:t>toString</w:t>
-            </w:r>
-            <w:proofErr w:type="spellEnd"/>
-            <w:r>
-              <w:rPr>
-                <w:sz w:val="20"/>
-                <w:szCs w:val="20"/>
-              </w:rPr>
-              <w:t>(): String</w:t>
+              <w:t>+toString(): String</w:t>
             </w:r>
           </w:p>
         </w:tc>
@@ -6798,13 +6625,8 @@
           </w:p>
           <w:p>
             <w:r>
-              <w:t xml:space="preserve">     </w:t>
-            </w:r>
-            <w:proofErr w:type="spellStart"/>
-            <w:r>
-              <w:t>cccccc</w:t>
-            </w:r>
-            <w:proofErr w:type="spellEnd"/>
+              <w:t xml:space="preserve">     cccccc</w:t>
+            </w:r>
           </w:p>
         </w:tc>
       </w:tr>
@@ -9049,6 +8871,7 @@
   <w:rsids>
     <w:rsidRoot w:val="00F152FF"/>
     <w:rsid w:val="00187EB6"/>
+    <w:rsid w:val="001A6F8F"/>
     <w:rsid w:val="00220CD5"/>
     <w:rsid w:val="002A48CE"/>
     <w:rsid w:val="00314A2A"/>

</xml_diff>

<commit_message>
add sơ đồ cho Tra cứu nhân viên
</commit_message>
<xml_diff>
--- a/3_SRS/v1/17_3_ApplicationDevelopment_SRS_v1.docx
+++ b/3_SRS/v1/17_3_ApplicationDevelopment_SRS_v1.docx
@@ -6993,17 +6993,7 @@
                 <w:sz w:val="26"/>
                 <w:szCs w:val="26"/>
               </w:rPr>
-              <w:t xml:space="preserve">các tiêu chí: </w:t>
-            </w:r>
-            <w:r>
-              <w:rPr>
-                <w:rFonts w:ascii="Times New Roman" w:hAnsi="Times New Roman"/>
-                <w:i w:val="0"/>
-                <w:color w:val="auto"/>
-                <w:sz w:val="26"/>
-                <w:szCs w:val="26"/>
-              </w:rPr>
-              <w:t>Mã nhân viên, tên nhân viên, giới tính,  số điện thoại, căn cước công dân.</w:t>
+              <w:t>theo mã nhân viên.</w:t>
             </w:r>
           </w:p>
         </w:tc>
@@ -7083,7 +7073,27 @@
                 <w:sz w:val="26"/>
                 <w:szCs w:val="26"/>
               </w:rPr>
-              <w:t>” và chọn chức năng “</w:t>
+              <w:t>”</w:t>
+            </w:r>
+            <w:r>
+              <w:rPr>
+                <w:rFonts w:ascii="Times New Roman" w:hAnsi="Times New Roman"/>
+                <w:i w:val="0"/>
+                <w:color w:val="auto"/>
+                <w:sz w:val="26"/>
+                <w:szCs w:val="26"/>
+              </w:rPr>
+              <w:t>,</w:t>
+            </w:r>
+            <w:r>
+              <w:rPr>
+                <w:rFonts w:ascii="Times New Roman" w:hAnsi="Times New Roman"/>
+                <w:i w:val="0"/>
+                <w:color w:val="auto"/>
+                <w:sz w:val="26"/>
+                <w:szCs w:val="26"/>
+              </w:rPr>
+              <w:t xml:space="preserve"> chọn chức năng “</w:t>
             </w:r>
             <w:r>
               <w:rPr>
@@ -7103,7 +7113,27 @@
                 <w:sz w:val="26"/>
                 <w:szCs w:val="26"/>
               </w:rPr>
-              <w:t>”.</w:t>
+              <w:t>”</w:t>
+            </w:r>
+            <w:r>
+              <w:rPr>
+                <w:rFonts w:ascii="Times New Roman" w:hAnsi="Times New Roman"/>
+                <w:i w:val="0"/>
+                <w:color w:val="auto"/>
+                <w:sz w:val="26"/>
+                <w:szCs w:val="26"/>
+              </w:rPr>
+              <w:t xml:space="preserve"> và </w:t>
+            </w:r>
+            <w:r>
+              <w:rPr>
+                <w:rFonts w:ascii="Times New Roman" w:hAnsi="Times New Roman"/>
+                <w:i w:val="0"/>
+                <w:color w:val="auto"/>
+                <w:sz w:val="26"/>
+                <w:szCs w:val="26"/>
+              </w:rPr>
+              <w:t>phải có mã nhân viên.</w:t>
             </w:r>
           </w:p>
         </w:tc>
@@ -7174,7 +7204,17 @@
                 <w:sz w:val="26"/>
                 <w:szCs w:val="26"/>
               </w:rPr>
-              <w:t>danh sách các nhân viên phù hợp với điều kiện tra cứu</w:t>
+              <w:t xml:space="preserve">thông tin </w:t>
+            </w:r>
+            <w:r>
+              <w:rPr>
+                <w:rFonts w:ascii="Times New Roman" w:hAnsi="Times New Roman"/>
+                <w:i w:val="0"/>
+                <w:color w:val="auto"/>
+                <w:sz w:val="26"/>
+                <w:szCs w:val="26"/>
+              </w:rPr>
+              <w:t>nhân viên</w:t>
             </w:r>
             <w:r>
               <w:rPr>
@@ -7237,6 +7277,16 @@
                 <w:szCs w:val="26"/>
               </w:rPr>
             </w:pPr>
+            <w:r>
+              <w:rPr>
+                <w:rFonts w:ascii="Times New Roman" w:hAnsi="Times New Roman"/>
+                <w:i w:val="0"/>
+                <w:color w:val="auto"/>
+                <w:sz w:val="26"/>
+                <w:szCs w:val="26"/>
+              </w:rPr>
+              <w:t>Actor</w:t>
+            </w:r>
           </w:p>
         </w:tc>
         <w:tc>
@@ -7263,6 +7313,76 @@
                 <w:sz w:val="26"/>
                 <w:szCs w:val="26"/>
               </w:rPr>
+              <w:t>System</w:t>
+            </w:r>
+          </w:p>
+        </w:tc>
+      </w:tr>
+      <w:tr>
+        <w:trPr>
+          <w:jc w:val="center"/>
+        </w:trPr>
+        <w:tc>
+          <w:tcPr>
+            <w:tcW w:w="1265" w:type="pct"/>
+            <w:vMerge/>
+          </w:tcPr>
+          <w:p>
+            <w:pPr>
+              <w:pStyle w:val="TableHeader"/>
+              <w:spacing w:before="0"/>
+              <w:jc w:val="center"/>
+              <w:rPr>
+                <w:rFonts w:ascii="Times New Roman" w:hAnsi="Times New Roman" w:cs="Times New Roman"/>
+                <w:b w:val="0"/>
+                <w:sz w:val="26"/>
+                <w:szCs w:val="26"/>
+              </w:rPr>
+            </w:pPr>
+          </w:p>
+        </w:tc>
+        <w:tc>
+          <w:tcPr>
+            <w:tcW w:w="1867" w:type="pct"/>
+          </w:tcPr>
+          <w:p>
+            <w:pPr>
+              <w:pStyle w:val="InfoBlue"/>
+              <w:spacing w:before="0" w:line="240" w:lineRule="auto"/>
+              <w:rPr>
+                <w:rFonts w:ascii="Times New Roman" w:hAnsi="Times New Roman"/>
+                <w:i w:val="0"/>
+                <w:color w:val="auto"/>
+                <w:sz w:val="26"/>
+                <w:szCs w:val="26"/>
+              </w:rPr>
+            </w:pPr>
+          </w:p>
+        </w:tc>
+        <w:tc>
+          <w:tcPr>
+            <w:tcW w:w="1868" w:type="pct"/>
+          </w:tcPr>
+          <w:p>
+            <w:pPr>
+              <w:pStyle w:val="Heading1"/>
+              <w:numPr>
+                <w:ilvl w:val="0"/>
+                <w:numId w:val="0"/>
+              </w:numPr>
+              <w:spacing w:before="0" w:line="240" w:lineRule="auto"/>
+              <w:rPr>
+                <w:rFonts w:ascii="Times New Roman" w:hAnsi="Times New Roman"/>
+                <w:sz w:val="26"/>
+                <w:szCs w:val="26"/>
+              </w:rPr>
+            </w:pPr>
+            <w:r>
+              <w:rPr>
+                <w:rFonts w:ascii="Times New Roman" w:hAnsi="Times New Roman"/>
+                <w:sz w:val="26"/>
+                <w:szCs w:val="26"/>
+              </w:rPr>
               <w:t xml:space="preserve">1. </w:t>
             </w:r>
             <w:r>
@@ -7323,7 +7443,15 @@
                 <w:sz w:val="26"/>
                 <w:szCs w:val="26"/>
               </w:rPr>
-              <w:t>2. Người quản lý nhập thông tin tra cứu.</w:t>
+              <w:t xml:space="preserve">2. Người quản lý </w:t>
+            </w:r>
+            <w:r>
+              <w:rPr>
+                <w:rFonts w:ascii="Times New Roman" w:hAnsi="Times New Roman"/>
+                <w:sz w:val="26"/>
+                <w:szCs w:val="26"/>
+              </w:rPr>
+              <w:t>nhập mã nhân viên cần tra cứu.</w:t>
             </w:r>
           </w:p>
         </w:tc>
@@ -7395,39 +7523,7 @@
                 <w:sz w:val="26"/>
                 <w:szCs w:val="26"/>
               </w:rPr>
-              <w:t>3. N</w:t>
-            </w:r>
-            <w:r>
-              <w:rPr>
-                <w:rFonts w:ascii="Times New Roman" w:hAnsi="Times New Roman"/>
-                <w:sz w:val="26"/>
-                <w:szCs w:val="26"/>
-              </w:rPr>
-              <w:t>gười quản lý chọn “</w:t>
-            </w:r>
-            <w:r>
-              <w:rPr>
-                <w:rFonts w:ascii="Times New Roman" w:hAnsi="Times New Roman"/>
-                <w:sz w:val="26"/>
-                <w:szCs w:val="26"/>
-              </w:rPr>
-              <w:t>Tra cứu</w:t>
-            </w:r>
-            <w:r>
-              <w:rPr>
-                <w:rFonts w:ascii="Times New Roman" w:hAnsi="Times New Roman"/>
-                <w:sz w:val="26"/>
-                <w:szCs w:val="26"/>
-              </w:rPr>
-              <w:t>”</w:t>
-            </w:r>
-            <w:r>
-              <w:rPr>
-                <w:rFonts w:ascii="Times New Roman" w:hAnsi="Times New Roman"/>
-                <w:sz w:val="26"/>
-                <w:szCs w:val="26"/>
-              </w:rPr>
-              <w:t>.</w:t>
+              <w:t>3. Người quản lý chọn “Tra cứu”.</w:t>
             </w:r>
           </w:p>
         </w:tc>
@@ -7518,23 +7614,7 @@
                 <w:sz w:val="26"/>
                 <w:szCs w:val="26"/>
               </w:rPr>
-              <w:t>4</w:t>
-            </w:r>
-            <w:r>
-              <w:rPr>
-                <w:rFonts w:ascii="Times New Roman" w:hAnsi="Times New Roman"/>
-                <w:sz w:val="26"/>
-                <w:szCs w:val="26"/>
-              </w:rPr>
-              <w:t>. Hệ thống kiểm tra thông tin tìm kiếm</w:t>
-            </w:r>
-            <w:r>
-              <w:rPr>
-                <w:rFonts w:ascii="Times New Roman" w:hAnsi="Times New Roman"/>
-                <w:sz w:val="26"/>
-                <w:szCs w:val="26"/>
-              </w:rPr>
-              <w:t>.</w:t>
+              <w:t>4. Hệ thống kiểm tra thông tin tìm kiếm.</w:t>
             </w:r>
           </w:p>
         </w:tc>
@@ -7605,15 +7685,31 @@
                 <w:sz w:val="26"/>
                 <w:szCs w:val="26"/>
               </w:rPr>
-              <w:t>5. Hệ thống tìm các nhân viên phù với điều kiện tra cứu trong</w:t>
-            </w:r>
-            <w:r>
-              <w:rPr>
-                <w:rFonts w:ascii="Times New Roman" w:hAnsi="Times New Roman"/>
-                <w:sz w:val="26"/>
-                <w:szCs w:val="26"/>
-              </w:rPr>
-              <w:t xml:space="preserve"> cơ sở dữ liệu.</w:t>
+              <w:t>5. Hệ thống</w:t>
+            </w:r>
+            <w:r>
+              <w:rPr>
+                <w:rFonts w:ascii="Times New Roman" w:hAnsi="Times New Roman"/>
+                <w:sz w:val="26"/>
+                <w:szCs w:val="26"/>
+              </w:rPr>
+              <w:t xml:space="preserve"> </w:t>
+            </w:r>
+            <w:r>
+              <w:rPr>
+                <w:rFonts w:ascii="Times New Roman" w:hAnsi="Times New Roman"/>
+                <w:sz w:val="26"/>
+                <w:szCs w:val="26"/>
+              </w:rPr>
+              <w:t>tìm kiếm thông tin nhân viên trong cơ sở dữ liệu theo mã nhân viên</w:t>
+            </w:r>
+            <w:r>
+              <w:rPr>
+                <w:rFonts w:ascii="Times New Roman" w:hAnsi="Times New Roman"/>
+                <w:sz w:val="26"/>
+                <w:szCs w:val="26"/>
+              </w:rPr>
+              <w:t>.</w:t>
             </w:r>
           </w:p>
         </w:tc>
@@ -7692,7 +7788,31 @@
                 <w:sz w:val="26"/>
                 <w:szCs w:val="26"/>
               </w:rPr>
-              <w:t>Hiển thị danh sách các nhân viên phù hợp với điều kiện tra cứu.</w:t>
+              <w:t xml:space="preserve">Hiển thị </w:t>
+            </w:r>
+            <w:r>
+              <w:rPr>
+                <w:rFonts w:ascii="Times New Roman" w:hAnsi="Times New Roman"/>
+                <w:sz w:val="26"/>
+                <w:szCs w:val="26"/>
+              </w:rPr>
+              <w:t xml:space="preserve">thông tin </w:t>
+            </w:r>
+            <w:r>
+              <w:rPr>
+                <w:rFonts w:ascii="Times New Roman" w:hAnsi="Times New Roman"/>
+                <w:sz w:val="26"/>
+                <w:szCs w:val="26"/>
+              </w:rPr>
+              <w:t>nhân viên</w:t>
+            </w:r>
+            <w:r>
+              <w:rPr>
+                <w:rFonts w:ascii="Times New Roman" w:hAnsi="Times New Roman"/>
+                <w:sz w:val="26"/>
+                <w:szCs w:val="26"/>
+              </w:rPr>
+              <w:t>.</w:t>
             </w:r>
           </w:p>
         </w:tc>
@@ -8405,6 +8525,161 @@
         </w:rPr>
         <w:lastRenderedPageBreak/>
         <w:t>Biểu đồ</w:t>
+      </w:r>
+    </w:p>
+    <w:p>
+      <w:pPr>
+        <w:pStyle w:val="ListParagraph"/>
+        <w:numPr>
+          <w:ilvl w:val="0"/>
+          <w:numId w:val="31"/>
+        </w:numPr>
+        <w:rPr>
+          <w:rFonts w:ascii="Times New Roman" w:hAnsi="Times New Roman" w:cs="Times New Roman"/>
+          <w:b/>
+          <w:bCs/>
+          <w:sz w:val="26"/>
+          <w:szCs w:val="26"/>
+        </w:rPr>
+      </w:pPr>
+      <w:r>
+        <w:rPr>
+          <w:rFonts w:ascii="Times New Roman" w:hAnsi="Times New Roman" w:cs="Times New Roman"/>
+          <w:b/>
+          <w:bCs/>
+          <w:sz w:val="26"/>
+          <w:szCs w:val="26"/>
+        </w:rPr>
+        <w:t>Activity Diagram</w:t>
+      </w:r>
+    </w:p>
+    <w:p>
+      <w:pPr>
+        <w:rPr>
+          <w:rFonts w:ascii="Times New Roman" w:hAnsi="Times New Roman" w:cs="Times New Roman"/>
+          <w:b/>
+          <w:bCs/>
+          <w:sz w:val="26"/>
+          <w:szCs w:val="26"/>
+        </w:rPr>
+      </w:pPr>
+      <w:r>
+        <w:rPr>
+          <w:noProof/>
+        </w:rPr>
+        <w:drawing>
+          <wp:inline distT="0" distB="0" distL="0" distR="0" wp14:anchorId="7011EE0A" wp14:editId="60970434">
+            <wp:extent cx="6511925" cy="4585335"/>
+            <wp:effectExtent l="0" t="0" r="3175" b="5715"/>
+            <wp:docPr id="946346153" name="Picture 1"/>
+            <wp:cNvGraphicFramePr>
+              <a:graphicFrameLocks xmlns:a="http://schemas.openxmlformats.org/drawingml/2006/main" noChangeAspect="1"/>
+            </wp:cNvGraphicFramePr>
+            <a:graphic xmlns:a="http://schemas.openxmlformats.org/drawingml/2006/main">
+              <a:graphicData uri="http://schemas.openxmlformats.org/drawingml/2006/picture">
+                <pic:pic xmlns:pic="http://schemas.openxmlformats.org/drawingml/2006/picture">
+                  <pic:nvPicPr>
+                    <pic:cNvPr id="946346153" name=""/>
+                    <pic:cNvPicPr/>
+                  </pic:nvPicPr>
+                  <pic:blipFill>
+                    <a:blip r:embed="rId11"/>
+                    <a:stretch>
+                      <a:fillRect/>
+                    </a:stretch>
+                  </pic:blipFill>
+                  <pic:spPr>
+                    <a:xfrm>
+                      <a:off x="0" y="0"/>
+                      <a:ext cx="6511925" cy="4585335"/>
+                    </a:xfrm>
+                    <a:prstGeom prst="rect">
+                      <a:avLst/>
+                    </a:prstGeom>
+                  </pic:spPr>
+                </pic:pic>
+              </a:graphicData>
+            </a:graphic>
+          </wp:inline>
+        </w:drawing>
+      </w:r>
+    </w:p>
+    <w:p>
+      <w:pPr>
+        <w:pStyle w:val="ListParagraph"/>
+        <w:numPr>
+          <w:ilvl w:val="0"/>
+          <w:numId w:val="31"/>
+        </w:numPr>
+        <w:rPr>
+          <w:rFonts w:ascii="Times New Roman" w:hAnsi="Times New Roman" w:cs="Times New Roman"/>
+          <w:b/>
+          <w:bCs/>
+          <w:sz w:val="26"/>
+          <w:szCs w:val="26"/>
+        </w:rPr>
+      </w:pPr>
+      <w:r>
+        <w:rPr>
+          <w:rFonts w:ascii="Times New Roman" w:hAnsi="Times New Roman" w:cs="Times New Roman"/>
+          <w:b/>
+          <w:bCs/>
+          <w:sz w:val="26"/>
+          <w:szCs w:val="26"/>
+        </w:rPr>
+        <w:t>Sequence Diagram</w:t>
+      </w:r>
+    </w:p>
+    <w:p>
+      <w:pPr>
+        <w:rPr>
+          <w:rFonts w:ascii="Times New Roman" w:hAnsi="Times New Roman" w:cs="Times New Roman"/>
+          <w:b/>
+          <w:bCs/>
+          <w:sz w:val="26"/>
+          <w:szCs w:val="26"/>
+        </w:rPr>
+      </w:pPr>
+      <w:r>
+        <w:rPr>
+          <w:noProof/>
+        </w:rPr>
+        <w:lastRenderedPageBreak/>
+        <w:drawing>
+          <wp:inline distT="0" distB="0" distL="0" distR="0" wp14:anchorId="0A1748CC" wp14:editId="4D926200">
+            <wp:extent cx="6511925" cy="5434330"/>
+            <wp:effectExtent l="0" t="0" r="3175" b="0"/>
+            <wp:docPr id="214306363" name="Picture 1" descr="A diagram of a project&#10;&#10;Description automatically generated"/>
+            <wp:cNvGraphicFramePr>
+              <a:graphicFrameLocks xmlns:a="http://schemas.openxmlformats.org/drawingml/2006/main" noChangeAspect="1"/>
+            </wp:cNvGraphicFramePr>
+            <a:graphic xmlns:a="http://schemas.openxmlformats.org/drawingml/2006/main">
+              <a:graphicData uri="http://schemas.openxmlformats.org/drawingml/2006/picture">
+                <pic:pic xmlns:pic="http://schemas.openxmlformats.org/drawingml/2006/picture">
+                  <pic:nvPicPr>
+                    <pic:cNvPr id="214306363" name="Picture 1" descr="A diagram of a project&#10;&#10;Description automatically generated"/>
+                    <pic:cNvPicPr/>
+                  </pic:nvPicPr>
+                  <pic:blipFill>
+                    <a:blip r:embed="rId12"/>
+                    <a:stretch>
+                      <a:fillRect/>
+                    </a:stretch>
+                  </pic:blipFill>
+                  <pic:spPr>
+                    <a:xfrm>
+                      <a:off x="0" y="0"/>
+                      <a:ext cx="6511925" cy="5434330"/>
+                    </a:xfrm>
+                    <a:prstGeom prst="rect">
+                      <a:avLst/>
+                    </a:prstGeom>
+                  </pic:spPr>
+                </pic:pic>
+              </a:graphicData>
+            </a:graphic>
+          </wp:inline>
+        </w:drawing>
       </w:r>
     </w:p>
     <w:p>
@@ -10474,7 +10749,6 @@
           <w:sz w:val="26"/>
           <w:szCs w:val="26"/>
         </w:rPr>
-        <w:lastRenderedPageBreak/>
         <w:t>Biểu đồ</w:t>
       </w:r>
       <w:bookmarkStart w:id="29" w:name="_Toc207611059"/>
@@ -11131,7 +11405,6 @@
               <w:left w:val="single" w:sz="4" w:space="0" w:color="auto"/>
               <w:right w:val="single" w:sz="4" w:space="0" w:color="auto"/>
             </w:tcBorders>
-            <w:hideMark/>
           </w:tcPr>
           <w:p>
             <w:pPr>
@@ -11153,6 +11426,107 @@
               </w:rPr>
               <w:t>Luồng sự kiện chính (Basic flows)</w:t>
             </w:r>
+          </w:p>
+        </w:tc>
+        <w:tc>
+          <w:tcPr>
+            <w:tcW w:w="1867" w:type="pct"/>
+            <w:tcBorders>
+              <w:top w:val="single" w:sz="4" w:space="0" w:color="auto"/>
+              <w:left w:val="single" w:sz="4" w:space="0" w:color="auto"/>
+              <w:bottom w:val="single" w:sz="4" w:space="0" w:color="auto"/>
+              <w:right w:val="single" w:sz="4" w:space="0" w:color="auto"/>
+            </w:tcBorders>
+          </w:tcPr>
+          <w:p>
+            <w:pPr>
+              <w:pStyle w:val="InfoBlue"/>
+              <w:spacing w:before="0" w:line="240" w:lineRule="auto"/>
+              <w:rPr>
+                <w:rFonts w:ascii="Times New Roman" w:hAnsi="Times New Roman"/>
+                <w:i w:val="0"/>
+                <w:iCs/>
+                <w:color w:val="auto"/>
+                <w:sz w:val="26"/>
+                <w:szCs w:val="26"/>
+              </w:rPr>
+            </w:pPr>
+            <w:r>
+              <w:rPr>
+                <w:rFonts w:ascii="Times New Roman" w:hAnsi="Times New Roman"/>
+                <w:i w:val="0"/>
+                <w:iCs/>
+                <w:color w:val="auto"/>
+                <w:sz w:val="26"/>
+                <w:szCs w:val="26"/>
+              </w:rPr>
+              <w:t>Actor</w:t>
+            </w:r>
+          </w:p>
+        </w:tc>
+        <w:tc>
+          <w:tcPr>
+            <w:tcW w:w="1868" w:type="pct"/>
+            <w:tcBorders>
+              <w:top w:val="single" w:sz="4" w:space="0" w:color="auto"/>
+              <w:left w:val="single" w:sz="4" w:space="0" w:color="auto"/>
+              <w:bottom w:val="single" w:sz="4" w:space="0" w:color="auto"/>
+              <w:right w:val="single" w:sz="4" w:space="0" w:color="auto"/>
+            </w:tcBorders>
+          </w:tcPr>
+          <w:p>
+            <w:pPr>
+              <w:pStyle w:val="InfoBlue"/>
+              <w:spacing w:before="0" w:line="240" w:lineRule="auto"/>
+              <w:rPr>
+                <w:rFonts w:ascii="Times New Roman" w:hAnsi="Times New Roman"/>
+                <w:i w:val="0"/>
+                <w:iCs/>
+                <w:color w:val="auto"/>
+                <w:sz w:val="26"/>
+                <w:szCs w:val="26"/>
+              </w:rPr>
+            </w:pPr>
+            <w:r>
+              <w:rPr>
+                <w:rFonts w:ascii="Times New Roman" w:hAnsi="Times New Roman"/>
+                <w:i w:val="0"/>
+                <w:iCs/>
+                <w:color w:val="auto"/>
+                <w:sz w:val="26"/>
+                <w:szCs w:val="26"/>
+              </w:rPr>
+              <w:t>System</w:t>
+            </w:r>
+          </w:p>
+        </w:tc>
+      </w:tr>
+      <w:tr>
+        <w:trPr>
+          <w:trHeight w:val="164"/>
+          <w:jc w:val="center"/>
+        </w:trPr>
+        <w:tc>
+          <w:tcPr>
+            <w:tcW w:w="1265" w:type="pct"/>
+            <w:vMerge/>
+            <w:tcBorders>
+              <w:left w:val="single" w:sz="4" w:space="0" w:color="auto"/>
+              <w:right w:val="single" w:sz="4" w:space="0" w:color="auto"/>
+            </w:tcBorders>
+            <w:hideMark/>
+          </w:tcPr>
+          <w:p>
+            <w:pPr>
+              <w:pStyle w:val="TableHeader"/>
+              <w:spacing w:before="0"/>
+              <w:rPr>
+                <w:rFonts w:ascii="Times New Roman" w:hAnsi="Times New Roman" w:cs="Times New Roman"/>
+                <w:b w:val="0"/>
+                <w:sz w:val="26"/>
+                <w:szCs w:val="26"/>
+              </w:rPr>
+            </w:pPr>
           </w:p>
         </w:tc>
         <w:tc>
@@ -12461,7 +12835,6 @@
           <w:sz w:val="26"/>
           <w:szCs w:val="26"/>
         </w:rPr>
-        <w:lastRenderedPageBreak/>
         <w:t>BIỂU ĐỒ LỚP</w:t>
       </w:r>
       <w:bookmarkEnd w:id="30"/>
@@ -13076,6 +13449,7 @@
                 <w:sz w:val="20"/>
                 <w:szCs w:val="20"/>
               </w:rPr>
+              <w:lastRenderedPageBreak/>
               <w:t>+toString(): String</w:t>
             </w:r>
           </w:p>
@@ -13210,7 +13584,7 @@
       </w:pPr>
     </w:p>
     <w:sectPr>
-      <w:footerReference w:type="default" r:id="rId11"/>
+      <w:footerReference w:type="default" r:id="rId13"/>
       <w:pgSz w:w="12240" w:h="15840" w:code="1"/>
       <w:pgMar w:top="851" w:right="851" w:bottom="851" w:left="1134" w:header="567" w:footer="567" w:gutter="0"/>
       <w:pgNumType w:start="0"/>
@@ -14246,6 +14620,119 @@
     </w:lvl>
   </w:abstractNum>
   <w:abstractNum w:abstractNumId="8" w15:restartNumberingAfterBreak="0">
+    <w:nsid w:val="796C76AA"/>
+    <w:multiLevelType w:val="hybridMultilevel"/>
+    <w:tmpl w:val="67B4BD70"/>
+    <w:lvl w:ilvl="0" w:tplc="C35C36B0">
+      <w:start w:val="5"/>
+      <w:numFmt w:val="bullet"/>
+      <w:lvlText w:val=""/>
+      <w:lvlJc w:val="left"/>
+      <w:pPr>
+        <w:ind w:left="720" w:hanging="360"/>
+      </w:pPr>
+      <w:rPr>
+        <w:rFonts w:ascii="Symbol" w:eastAsiaTheme="minorHAnsi" w:hAnsi="Symbol" w:cstheme="minorBidi" w:hint="default"/>
+      </w:rPr>
+    </w:lvl>
+    <w:lvl w:ilvl="1" w:tplc="04090003" w:tentative="1">
+      <w:start w:val="1"/>
+      <w:numFmt w:val="bullet"/>
+      <w:lvlText w:val="o"/>
+      <w:lvlJc w:val="left"/>
+      <w:pPr>
+        <w:ind w:left="1440" w:hanging="360"/>
+      </w:pPr>
+      <w:rPr>
+        <w:rFonts w:ascii="Courier New" w:hAnsi="Courier New" w:cs="Courier New" w:hint="default"/>
+      </w:rPr>
+    </w:lvl>
+    <w:lvl w:ilvl="2" w:tplc="04090005" w:tentative="1">
+      <w:start w:val="1"/>
+      <w:numFmt w:val="bullet"/>
+      <w:lvlText w:val=""/>
+      <w:lvlJc w:val="left"/>
+      <w:pPr>
+        <w:ind w:left="2160" w:hanging="360"/>
+      </w:pPr>
+      <w:rPr>
+        <w:rFonts w:ascii="Wingdings" w:hAnsi="Wingdings" w:hint="default"/>
+      </w:rPr>
+    </w:lvl>
+    <w:lvl w:ilvl="3" w:tplc="04090001" w:tentative="1">
+      <w:start w:val="1"/>
+      <w:numFmt w:val="bullet"/>
+      <w:lvlText w:val=""/>
+      <w:lvlJc w:val="left"/>
+      <w:pPr>
+        <w:ind w:left="2880" w:hanging="360"/>
+      </w:pPr>
+      <w:rPr>
+        <w:rFonts w:ascii="Symbol" w:hAnsi="Symbol" w:hint="default"/>
+      </w:rPr>
+    </w:lvl>
+    <w:lvl w:ilvl="4" w:tplc="04090003" w:tentative="1">
+      <w:start w:val="1"/>
+      <w:numFmt w:val="bullet"/>
+      <w:lvlText w:val="o"/>
+      <w:lvlJc w:val="left"/>
+      <w:pPr>
+        <w:ind w:left="3600" w:hanging="360"/>
+      </w:pPr>
+      <w:rPr>
+        <w:rFonts w:ascii="Courier New" w:hAnsi="Courier New" w:cs="Courier New" w:hint="default"/>
+      </w:rPr>
+    </w:lvl>
+    <w:lvl w:ilvl="5" w:tplc="04090005" w:tentative="1">
+      <w:start w:val="1"/>
+      <w:numFmt w:val="bullet"/>
+      <w:lvlText w:val=""/>
+      <w:lvlJc w:val="left"/>
+      <w:pPr>
+        <w:ind w:left="4320" w:hanging="360"/>
+      </w:pPr>
+      <w:rPr>
+        <w:rFonts w:ascii="Wingdings" w:hAnsi="Wingdings" w:hint="default"/>
+      </w:rPr>
+    </w:lvl>
+    <w:lvl w:ilvl="6" w:tplc="04090001" w:tentative="1">
+      <w:start w:val="1"/>
+      <w:numFmt w:val="bullet"/>
+      <w:lvlText w:val=""/>
+      <w:lvlJc w:val="left"/>
+      <w:pPr>
+        <w:ind w:left="5040" w:hanging="360"/>
+      </w:pPr>
+      <w:rPr>
+        <w:rFonts w:ascii="Symbol" w:hAnsi="Symbol" w:hint="default"/>
+      </w:rPr>
+    </w:lvl>
+    <w:lvl w:ilvl="7" w:tplc="04090003" w:tentative="1">
+      <w:start w:val="1"/>
+      <w:numFmt w:val="bullet"/>
+      <w:lvlText w:val="o"/>
+      <w:lvlJc w:val="left"/>
+      <w:pPr>
+        <w:ind w:left="5760" w:hanging="360"/>
+      </w:pPr>
+      <w:rPr>
+        <w:rFonts w:ascii="Courier New" w:hAnsi="Courier New" w:cs="Courier New" w:hint="default"/>
+      </w:rPr>
+    </w:lvl>
+    <w:lvl w:ilvl="8" w:tplc="04090005" w:tentative="1">
+      <w:start w:val="1"/>
+      <w:numFmt w:val="bullet"/>
+      <w:lvlText w:val=""/>
+      <w:lvlJc w:val="left"/>
+      <w:pPr>
+        <w:ind w:left="6480" w:hanging="360"/>
+      </w:pPr>
+      <w:rPr>
+        <w:rFonts w:ascii="Wingdings" w:hAnsi="Wingdings" w:hint="default"/>
+      </w:rPr>
+    </w:lvl>
+  </w:abstractNum>
+  <w:abstractNum w:abstractNumId="9" w15:restartNumberingAfterBreak="0">
     <w:nsid w:val="7E415C1C"/>
     <w:multiLevelType w:val="hybridMultilevel"/>
     <w:tmpl w:val="B2EA5180"/>
@@ -14410,7 +14897,7 @@
     <w:abstractNumId w:val="0"/>
   </w:num>
   <w:num w:numId="18" w16cid:durableId="1474910907">
-    <w:abstractNumId w:val="8"/>
+    <w:abstractNumId w:val="9"/>
   </w:num>
   <w:num w:numId="19" w16cid:durableId="244539176">
     <w:abstractNumId w:val="6"/>
@@ -14480,6 +14967,9 @@
     <w:lvlOverride w:ilvl="8">
       <w:startOverride w:val="1"/>
     </w:lvlOverride>
+  </w:num>
+  <w:num w:numId="31" w16cid:durableId="2363982">
+    <w:abstractNumId w:val="8"/>
   </w:num>
 </w:numbering>
 </file>

</xml_diff>

<commit_message>
Điều kiện phụ thuộc và mô tả 4 chức năng
</commit_message>
<xml_diff>
--- a/3_SRS/v1/17_3_ApplicationDevelopment_SRS_v1.docx
+++ b/3_SRS/v1/17_3_ApplicationDevelopment_SRS_v1.docx
@@ -240,6 +240,7 @@
             <w:dataBinding w:prefixMappings="xmlns:ns0='http://purl.org/dc/elements/1.1/' xmlns:ns1='http://schemas.openxmlformats.org/package/2006/metadata/core-properties' " w:xpath="/ns1:coreProperties[1]/ns0:title[1]" w:storeItemID="{6C3C8BC8-F283-45AE-878A-BAB7291924A1}"/>
             <w:text/>
           </w:sdtPr>
+          <w:sdtEndPr/>
           <w:sdtContent>
             <w:p>
               <w:pPr>
@@ -334,6 +335,7 @@
             <w:dataBinding w:prefixMappings="xmlns:ns0='http://purl.org/dc/elements/1.1/' xmlns:ns1='http://schemas.openxmlformats.org/package/2006/metadata/core-properties' " w:xpath="/ns1:coreProperties[1]/ns0:subject[1]" w:storeItemID="{6C3C8BC8-F283-45AE-878A-BAB7291924A1}"/>
             <w:text/>
           </w:sdtPr>
+          <w:sdtEndPr/>
           <w:sdtContent>
             <w:p>
               <w:pPr>
@@ -451,6 +453,7 @@
                                     <w:calendar w:val="gregorian"/>
                                   </w:date>
                                 </w:sdtPr>
+                                <w:sdtEndPr/>
                                 <w:sdtContent>
                                   <w:p>
                                     <w:pPr>
@@ -532,6 +535,7 @@
                                     <w:dataBinding w:prefixMappings="xmlns:ns0='http://schemas.openxmlformats.org/officeDocument/2006/extended-properties' " w:xpath="/ns0:Properties[1]/ns0:Company[1]" w:storeItemID="{6668398D-A668-4E3E-A5EB-62B293D839F1}"/>
                                     <w:text/>
                                   </w:sdtPr>
+                                  <w:sdtEndPr/>
                                   <w:sdtContent>
                                     <w:r>
                                       <w:rPr>
@@ -567,6 +571,7 @@
                                     <w:dataBinding w:prefixMappings="xmlns:ns0='http://schemas.microsoft.com/office/2006/coverPageProps' " w:xpath="/ns0:CoverPageProperties[1]/ns0:CompanyAddress[1]" w:storeItemID="{55AF091B-3C7A-41E3-B477-F2FDAA23CFDA}"/>
                                     <w:text/>
                                   </w:sdtPr>
+                                  <w:sdtEndPr/>
                                   <w:sdtContent>
                                     <w:r>
                                       <w:rPr>
@@ -628,6 +633,7 @@
                               <w:calendar w:val="gregorian"/>
                             </w:date>
                           </w:sdtPr>
+                          <w:sdtEndPr/>
                           <w:sdtContent>
                             <w:p>
                               <w:pPr>
@@ -709,6 +715,7 @@
                               <w:dataBinding w:prefixMappings="xmlns:ns0='http://schemas.openxmlformats.org/officeDocument/2006/extended-properties' " w:xpath="/ns0:Properties[1]/ns0:Company[1]" w:storeItemID="{6668398D-A668-4E3E-A5EB-62B293D839F1}"/>
                               <w:text/>
                             </w:sdtPr>
+                            <w:sdtEndPr/>
                             <w:sdtContent>
                               <w:r>
                                 <w:rPr>
@@ -744,6 +751,7 @@
                               <w:dataBinding w:prefixMappings="xmlns:ns0='http://schemas.microsoft.com/office/2006/coverPageProps' " w:xpath="/ns0:CoverPageProperties[1]/ns0:CompanyAddress[1]" w:storeItemID="{55AF091B-3C7A-41E3-B477-F2FDAA23CFDA}"/>
                               <w:text/>
                             </w:sdtPr>
+                            <w:sdtEndPr/>
                             <w:sdtContent>
                               <w:r>
                                 <w:rPr>
@@ -2631,8 +2639,8 @@
         <w:lastRenderedPageBreak/>
         <w:t>GIỚI THIỆU CHUNG</w:t>
       </w:r>
+      <w:bookmarkEnd w:id="1"/>
       <w:bookmarkEnd w:id="0"/>
-      <w:bookmarkEnd w:id="1"/>
     </w:p>
     <w:p>
       <w:pPr>
@@ -3870,8 +3878,8 @@
         <w:tblLook w:val="01E0" w:firstRow="1" w:lastRow="1" w:firstColumn="1" w:lastColumn="1" w:noHBand="0" w:noVBand="0"/>
       </w:tblPr>
       <w:tblGrid>
-        <w:gridCol w:w="2152"/>
-        <w:gridCol w:w="5233"/>
+        <w:gridCol w:w="2515"/>
+        <w:gridCol w:w="4870"/>
         <w:gridCol w:w="2860"/>
       </w:tblGrid>
       <w:tr>
@@ -3880,7 +3888,7 @@
         </w:trPr>
         <w:tc>
           <w:tcPr>
-            <w:tcW w:w="1050" w:type="pct"/>
+            <w:tcW w:w="1227" w:type="pct"/>
           </w:tcPr>
           <w:p>
             <w:pPr>
@@ -3904,7 +3912,7 @@
         </w:tc>
         <w:tc>
           <w:tcPr>
-            <w:tcW w:w="2554" w:type="pct"/>
+            <w:tcW w:w="2377" w:type="pct"/>
           </w:tcPr>
           <w:p>
             <w:pPr>
@@ -3957,7 +3965,7 @@
         </w:trPr>
         <w:tc>
           <w:tcPr>
-            <w:tcW w:w="1050" w:type="pct"/>
+            <w:tcW w:w="1227" w:type="pct"/>
           </w:tcPr>
           <w:p>
             <w:pPr>
@@ -3968,11 +3976,19 @@
                 <w:szCs w:val="26"/>
               </w:rPr>
             </w:pPr>
-          </w:p>
-        </w:tc>
-        <w:tc>
-          <w:tcPr>
-            <w:tcW w:w="2554" w:type="pct"/>
+            <w:r>
+              <w:rPr>
+                <w:rFonts w:ascii="Times New Roman" w:hAnsi="Times New Roman" w:cs="Times New Roman"/>
+                <w:sz w:val="26"/>
+                <w:szCs w:val="26"/>
+              </w:rPr>
+              <w:t>Người quản lý</w:t>
+            </w:r>
+          </w:p>
+        </w:tc>
+        <w:tc>
+          <w:tcPr>
+            <w:tcW w:w="2377" w:type="pct"/>
           </w:tcPr>
           <w:p>
             <w:pPr>
@@ -3983,6 +3999,22 @@
                 <w:szCs w:val="26"/>
               </w:rPr>
             </w:pPr>
+            <w:r>
+              <w:rPr>
+                <w:rFonts w:ascii="Times New Roman" w:hAnsi="Times New Roman" w:cs="Times New Roman"/>
+                <w:sz w:val="26"/>
+                <w:szCs w:val="26"/>
+              </w:rPr>
+              <w:t xml:space="preserve">Người quản lý là người quản lý thông tin nhân viên, </w:t>
+            </w:r>
+            <w:r>
+              <w:rPr>
+                <w:rFonts w:ascii="Times New Roman" w:hAnsi="Times New Roman" w:cs="Times New Roman"/>
+                <w:sz w:val="26"/>
+                <w:szCs w:val="26"/>
+              </w:rPr>
+              <w:t>quản lý phòng, quản lý hàng hoá, quản lý phân công và ca trực của nhân viên, tra cứu hoá đơn và lập thống kê doanh thu.</w:t>
+            </w:r>
           </w:p>
         </w:tc>
         <w:tc>
@@ -4007,7 +4039,7 @@
         </w:trPr>
         <w:tc>
           <w:tcPr>
-            <w:tcW w:w="1050" w:type="pct"/>
+            <w:tcW w:w="1227" w:type="pct"/>
           </w:tcPr>
           <w:p>
             <w:pPr>
@@ -4018,11 +4050,19 @@
                 <w:szCs w:val="26"/>
               </w:rPr>
             </w:pPr>
-          </w:p>
-        </w:tc>
-        <w:tc>
-          <w:tcPr>
-            <w:tcW w:w="2554" w:type="pct"/>
+            <w:r>
+              <w:rPr>
+                <w:rFonts w:ascii="Times New Roman" w:hAnsi="Times New Roman" w:cs="Times New Roman"/>
+                <w:sz w:val="26"/>
+                <w:szCs w:val="26"/>
+              </w:rPr>
+              <w:t>Nhân viên thu ngân</w:t>
+            </w:r>
+          </w:p>
+        </w:tc>
+        <w:tc>
+          <w:tcPr>
+            <w:tcW w:w="2377" w:type="pct"/>
           </w:tcPr>
           <w:p>
             <w:pPr>
@@ -4033,56 +4073,14 @@
                 <w:szCs w:val="26"/>
               </w:rPr>
             </w:pPr>
-          </w:p>
-        </w:tc>
-        <w:tc>
-          <w:tcPr>
-            <w:tcW w:w="1396" w:type="pct"/>
-          </w:tcPr>
-          <w:p>
-            <w:pPr>
-              <w:spacing w:after="120"/>
+            <w:r>
               <w:rPr>
                 <w:rFonts w:ascii="Times New Roman" w:hAnsi="Times New Roman" w:cs="Times New Roman"/>
                 <w:sz w:val="26"/>
                 <w:szCs w:val="26"/>
               </w:rPr>
-            </w:pPr>
-          </w:p>
-        </w:tc>
-      </w:tr>
-      <w:tr>
-        <w:trPr>
-          <w:jc w:val="center"/>
-        </w:trPr>
-        <w:tc>
-          <w:tcPr>
-            <w:tcW w:w="1050" w:type="pct"/>
-          </w:tcPr>
-          <w:p>
-            <w:pPr>
-              <w:spacing w:after="120"/>
-              <w:rPr>
-                <w:rFonts w:ascii="Times New Roman" w:hAnsi="Times New Roman" w:cs="Times New Roman"/>
-                <w:sz w:val="26"/>
-                <w:szCs w:val="26"/>
-              </w:rPr>
-            </w:pPr>
-          </w:p>
-        </w:tc>
-        <w:tc>
-          <w:tcPr>
-            <w:tcW w:w="2554" w:type="pct"/>
-          </w:tcPr>
-          <w:p>
-            <w:pPr>
-              <w:spacing w:after="120"/>
-              <w:rPr>
-                <w:rFonts w:ascii="Times New Roman" w:hAnsi="Times New Roman" w:cs="Times New Roman"/>
-                <w:sz w:val="26"/>
-                <w:szCs w:val="26"/>
-              </w:rPr>
-            </w:pPr>
+              <w:t>Nhân viên thu ngân là người quản lý phiếu đặt phòng, xem thông tin cá nhân và tra cứu hoá đơn.</w:t>
+            </w:r>
           </w:p>
         </w:tc>
         <w:tc>
@@ -4209,6 +4207,7 @@
                 <w:sz w:val="26"/>
                 <w:szCs w:val="26"/>
               </w:rPr>
+              <w:lastRenderedPageBreak/>
               <w:t>ID</w:t>
             </w:r>
           </w:p>
@@ -4323,7 +4322,7 @@
               <w:spacing w:after="120"/>
               <w:rPr>
                 <w:rFonts w:ascii="Times New Roman" w:hAnsi="Times New Roman" w:cs="Times New Roman"/>
-                <w:i/>
+                <w:iCs/>
                 <w:sz w:val="26"/>
                 <w:szCs w:val="26"/>
               </w:rPr>
@@ -4331,12 +4330,20 @@
             <w:r>
               <w:rPr>
                 <w:rFonts w:ascii="Times New Roman" w:hAnsi="Times New Roman" w:cs="Times New Roman"/>
-                <w:i/>
-                <w:color w:val="0000FF"/>
-                <w:sz w:val="26"/>
-                <w:szCs w:val="26"/>
-              </w:rPr>
-              <w:t>UC001</w:t>
+                <w:iCs/>
+                <w:sz w:val="26"/>
+                <w:szCs w:val="26"/>
+              </w:rPr>
+              <w:t>UC00</w:t>
+            </w:r>
+            <w:r>
+              <w:rPr>
+                <w:rFonts w:ascii="Times New Roman" w:hAnsi="Times New Roman" w:cs="Times New Roman"/>
+                <w:iCs/>
+                <w:sz w:val="26"/>
+                <w:szCs w:val="26"/>
+              </w:rPr>
+              <w:t>1</w:t>
             </w:r>
           </w:p>
         </w:tc>
@@ -4349,8 +4356,7 @@
               <w:spacing w:after="120"/>
               <w:rPr>
                 <w:rFonts w:ascii="Times New Roman" w:hAnsi="Times New Roman" w:cs="Times New Roman"/>
-                <w:i/>
-                <w:color w:val="0000FF"/>
+                <w:iCs/>
                 <w:sz w:val="26"/>
                 <w:szCs w:val="26"/>
               </w:rPr>
@@ -4358,12 +4364,11 @@
             <w:r>
               <w:rPr>
                 <w:rFonts w:ascii="Times New Roman" w:hAnsi="Times New Roman" w:cs="Times New Roman"/>
-                <w:i/>
-                <w:color w:val="0000FF"/>
-                <w:sz w:val="26"/>
-                <w:szCs w:val="26"/>
-              </w:rPr>
-              <w:t>Tên use case</w:t>
+                <w:iCs/>
+                <w:sz w:val="26"/>
+                <w:szCs w:val="26"/>
+              </w:rPr>
+              <w:t>Thêm nhân viên.</w:t>
             </w:r>
           </w:p>
         </w:tc>
@@ -4375,12 +4380,12 @@
             <w:pPr>
               <w:pStyle w:val="StyleTabletextBoldCentered"/>
               <w:spacing w:before="0" w:line="240" w:lineRule="auto"/>
+              <w:jc w:val="both"/>
               <w:rPr>
                 <w:rFonts w:ascii="Times New Roman" w:hAnsi="Times New Roman"/>
                 <w:b w:val="0"/>
                 <w:bCs w:val="0"/>
-                <w:i/>
-                <w:color w:val="0000FF"/>
+                <w:iCs/>
                 <w:sz w:val="26"/>
                 <w:szCs w:val="26"/>
               </w:rPr>
@@ -4390,12 +4395,24 @@
                 <w:rFonts w:ascii="Times New Roman" w:hAnsi="Times New Roman"/>
                 <w:b w:val="0"/>
                 <w:bCs w:val="0"/>
-                <w:i/>
-                <w:color w:val="0000FF"/>
-                <w:sz w:val="26"/>
-                <w:szCs w:val="26"/>
-              </w:rPr>
-              <w:t>Mô tả ngắn gọn Use case</w:t>
+                <w:color w:val="1F1F1F"/>
+                <w:sz w:val="26"/>
+                <w:szCs w:val="26"/>
+                <w:shd w:val="clear" w:color="auto" w:fill="FFFFFF"/>
+              </w:rPr>
+              <w:t>Usecase "Thêm nhân viên" là một usecase cho phép người dùng hệ thống thêm một nhân viên mới vào hệ thống. Usecase này có thể được thực hiện bởi người dùng có</w:t>
+            </w:r>
+            <w:r>
+              <w:rPr>
+                <w:rFonts w:ascii="Times New Roman" w:hAnsi="Times New Roman"/>
+                <w:b w:val="0"/>
+                <w:bCs w:val="0"/>
+                <w:color w:val="1F1F1F"/>
+                <w:sz w:val="26"/>
+                <w:szCs w:val="26"/>
+                <w:shd w:val="clear" w:color="auto" w:fill="FFFFFF"/>
+              </w:rPr>
+              <w:t xml:space="preserve"> quyền “Người quản lý”</w:t>
             </w:r>
           </w:p>
         </w:tc>
@@ -4408,12 +4425,20 @@
               <w:spacing w:after="120"/>
               <w:rPr>
                 <w:rFonts w:ascii="Times New Roman" w:hAnsi="Times New Roman" w:cs="Times New Roman"/>
-                <w:i/>
-                <w:color w:val="0000FF"/>
-                <w:sz w:val="26"/>
-                <w:szCs w:val="26"/>
-              </w:rPr>
-            </w:pPr>
+                <w:iCs/>
+                <w:sz w:val="26"/>
+                <w:szCs w:val="26"/>
+              </w:rPr>
+            </w:pPr>
+            <w:r>
+              <w:rPr>
+                <w:rFonts w:ascii="Times New Roman" w:hAnsi="Times New Roman" w:cs="Times New Roman"/>
+                <w:iCs/>
+                <w:sz w:val="26"/>
+                <w:szCs w:val="26"/>
+              </w:rPr>
+              <w:t xml:space="preserve">Thêm </w:t>
+            </w:r>
           </w:p>
         </w:tc>
         <w:tc>
@@ -4425,6 +4450,7 @@
               <w:spacing w:after="120"/>
               <w:rPr>
                 <w:rFonts w:ascii="Times New Roman" w:hAnsi="Times New Roman" w:cs="Times New Roman"/>
+                <w:iCs/>
                 <w:sz w:val="26"/>
                 <w:szCs w:val="26"/>
               </w:rPr>
@@ -4445,12 +4471,29 @@
               <w:spacing w:after="120"/>
               <w:rPr>
                 <w:rFonts w:ascii="Times New Roman" w:hAnsi="Times New Roman" w:cs="Times New Roman"/>
-                <w:i/>
-                <w:color w:val="0000FF"/>
-                <w:sz w:val="26"/>
-                <w:szCs w:val="26"/>
-              </w:rPr>
-            </w:pPr>
+                <w:iCs/>
+                <w:sz w:val="26"/>
+                <w:szCs w:val="26"/>
+              </w:rPr>
+            </w:pPr>
+            <w:r>
+              <w:rPr>
+                <w:rFonts w:ascii="Times New Roman" w:hAnsi="Times New Roman" w:cs="Times New Roman"/>
+                <w:iCs/>
+                <w:sz w:val="26"/>
+                <w:szCs w:val="26"/>
+              </w:rPr>
+              <w:t>UC00</w:t>
+            </w:r>
+            <w:r>
+              <w:rPr>
+                <w:rFonts w:ascii="Times New Roman" w:hAnsi="Times New Roman" w:cs="Times New Roman"/>
+                <w:iCs/>
+                <w:sz w:val="26"/>
+                <w:szCs w:val="26"/>
+              </w:rPr>
+              <w:t>2</w:t>
+            </w:r>
           </w:p>
         </w:tc>
         <w:tc>
@@ -4462,12 +4505,20 @@
               <w:spacing w:after="120"/>
               <w:rPr>
                 <w:rFonts w:ascii="Times New Roman" w:hAnsi="Times New Roman" w:cs="Times New Roman"/>
-                <w:i/>
-                <w:color w:val="0000FF"/>
-                <w:sz w:val="26"/>
-                <w:szCs w:val="26"/>
-              </w:rPr>
-            </w:pPr>
+                <w:iCs/>
+                <w:sz w:val="26"/>
+                <w:szCs w:val="26"/>
+              </w:rPr>
+            </w:pPr>
+            <w:r>
+              <w:rPr>
+                <w:rFonts w:ascii="Times New Roman" w:hAnsi="Times New Roman" w:cs="Times New Roman"/>
+                <w:iCs/>
+                <w:sz w:val="26"/>
+                <w:szCs w:val="26"/>
+              </w:rPr>
+              <w:t>Tra cứu thông tin nhân viên.</w:t>
+            </w:r>
           </w:p>
         </w:tc>
         <w:tc>
@@ -4478,16 +4529,112 @@
             <w:pPr>
               <w:pStyle w:val="StyleTabletextBoldCentered"/>
               <w:spacing w:before="0" w:line="240" w:lineRule="auto"/>
+              <w:jc w:val="both"/>
               <w:rPr>
                 <w:rFonts w:ascii="Times New Roman" w:hAnsi="Times New Roman"/>
                 <w:b w:val="0"/>
                 <w:bCs w:val="0"/>
-                <w:i/>
-                <w:color w:val="0000FF"/>
-                <w:sz w:val="26"/>
-                <w:szCs w:val="26"/>
-              </w:rPr>
-            </w:pPr>
+                <w:iCs/>
+                <w:sz w:val="26"/>
+                <w:szCs w:val="26"/>
+              </w:rPr>
+            </w:pPr>
+            <w:r>
+              <w:rPr>
+                <w:rFonts w:ascii="Times New Roman" w:hAnsi="Times New Roman"/>
+                <w:b w:val="0"/>
+                <w:bCs w:val="0"/>
+                <w:color w:val="1F1F1F"/>
+                <w:sz w:val="26"/>
+                <w:szCs w:val="26"/>
+                <w:shd w:val="clear" w:color="auto" w:fill="FFFFFF"/>
+              </w:rPr>
+              <w:t>Usecase "</w:t>
+            </w:r>
+            <w:r>
+              <w:rPr>
+                <w:rFonts w:ascii="Times New Roman" w:hAnsi="Times New Roman"/>
+                <w:b w:val="0"/>
+                <w:bCs w:val="0"/>
+                <w:color w:val="1F1F1F"/>
+                <w:sz w:val="26"/>
+                <w:szCs w:val="26"/>
+                <w:shd w:val="clear" w:color="auto" w:fill="FFFFFF"/>
+              </w:rPr>
+              <w:t xml:space="preserve">Tra cứu thông tin </w:t>
+            </w:r>
+            <w:r>
+              <w:rPr>
+                <w:rFonts w:ascii="Times New Roman" w:hAnsi="Times New Roman"/>
+                <w:b w:val="0"/>
+                <w:bCs w:val="0"/>
+                <w:color w:val="1F1F1F"/>
+                <w:sz w:val="26"/>
+                <w:szCs w:val="26"/>
+                <w:shd w:val="clear" w:color="auto" w:fill="FFFFFF"/>
+              </w:rPr>
+              <w:t xml:space="preserve">nhân viên" là một usecase cho phép người dùng hệ thống </w:t>
+            </w:r>
+            <w:r>
+              <w:rPr>
+                <w:rFonts w:ascii="Times New Roman" w:hAnsi="Times New Roman"/>
+                <w:b w:val="0"/>
+                <w:bCs w:val="0"/>
+                <w:color w:val="1F1F1F"/>
+                <w:sz w:val="26"/>
+                <w:szCs w:val="26"/>
+                <w:shd w:val="clear" w:color="auto" w:fill="FFFFFF"/>
+              </w:rPr>
+              <w:t xml:space="preserve">tra cứu </w:t>
+            </w:r>
+            <w:r>
+              <w:rPr>
+                <w:rFonts w:ascii="Times New Roman" w:hAnsi="Times New Roman"/>
+                <w:b w:val="0"/>
+                <w:bCs w:val="0"/>
+                <w:color w:val="1F1F1F"/>
+                <w:sz w:val="26"/>
+                <w:szCs w:val="26"/>
+                <w:shd w:val="clear" w:color="auto" w:fill="FFFFFF"/>
+              </w:rPr>
+              <w:t>một nhân viên</w:t>
+            </w:r>
+            <w:r>
+              <w:rPr>
+                <w:rFonts w:ascii="Times New Roman" w:hAnsi="Times New Roman"/>
+                <w:b w:val="0"/>
+                <w:bCs w:val="0"/>
+                <w:color w:val="1F1F1F"/>
+                <w:sz w:val="26"/>
+                <w:szCs w:val="26"/>
+                <w:shd w:val="clear" w:color="auto" w:fill="FFFFFF"/>
+              </w:rPr>
+              <w:t xml:space="preserve"> trong</w:t>
+            </w:r>
+            <w:r>
+              <w:rPr>
+                <w:rFonts w:ascii="Times New Roman" w:hAnsi="Times New Roman"/>
+                <w:b w:val="0"/>
+                <w:bCs w:val="0"/>
+                <w:color w:val="1F1F1F"/>
+                <w:sz w:val="26"/>
+                <w:szCs w:val="26"/>
+                <w:shd w:val="clear" w:color="auto" w:fill="FFFFFF"/>
+              </w:rPr>
+              <w:t xml:space="preserve"> hệ thống. Usecase này có thể được thực hiện bởi người dùng có</w:t>
+            </w:r>
+            <w:r>
+              <w:rPr>
+                <w:rFonts w:ascii="Times New Roman" w:hAnsi="Times New Roman"/>
+                <w:b w:val="0"/>
+                <w:bCs w:val="0"/>
+                <w:color w:val="1F1F1F"/>
+                <w:sz w:val="26"/>
+                <w:szCs w:val="26"/>
+                <w:shd w:val="clear" w:color="auto" w:fill="FFFFFF"/>
+              </w:rPr>
+              <w:t xml:space="preserve"> quyền “Người quản lý”</w:t>
+            </w:r>
           </w:p>
         </w:tc>
         <w:tc>
@@ -4499,12 +4646,20 @@
               <w:spacing w:after="120"/>
               <w:rPr>
                 <w:rFonts w:ascii="Times New Roman" w:hAnsi="Times New Roman" w:cs="Times New Roman"/>
-                <w:i/>
-                <w:color w:val="0000FF"/>
-                <w:sz w:val="26"/>
-                <w:szCs w:val="26"/>
-              </w:rPr>
-            </w:pPr>
+                <w:iCs/>
+                <w:sz w:val="26"/>
+                <w:szCs w:val="26"/>
+              </w:rPr>
+            </w:pPr>
+            <w:r>
+              <w:rPr>
+                <w:rFonts w:ascii="Times New Roman" w:hAnsi="Times New Roman" w:cs="Times New Roman"/>
+                <w:iCs/>
+                <w:sz w:val="26"/>
+                <w:szCs w:val="26"/>
+              </w:rPr>
+              <w:t>Tra cứu</w:t>
+            </w:r>
           </w:p>
         </w:tc>
         <w:tc>
@@ -4516,6 +4671,7 @@
               <w:spacing w:after="120"/>
               <w:rPr>
                 <w:rFonts w:ascii="Times New Roman" w:hAnsi="Times New Roman" w:cs="Times New Roman"/>
+                <w:iCs/>
                 <w:sz w:val="26"/>
                 <w:szCs w:val="26"/>
               </w:rPr>
@@ -4536,12 +4692,29 @@
               <w:spacing w:after="120"/>
               <w:rPr>
                 <w:rFonts w:ascii="Times New Roman" w:hAnsi="Times New Roman" w:cs="Times New Roman"/>
-                <w:i/>
-                <w:color w:val="0000FF"/>
-                <w:sz w:val="26"/>
-                <w:szCs w:val="26"/>
-              </w:rPr>
-            </w:pPr>
+                <w:iCs/>
+                <w:sz w:val="26"/>
+                <w:szCs w:val="26"/>
+              </w:rPr>
+            </w:pPr>
+            <w:r>
+              <w:rPr>
+                <w:rFonts w:ascii="Times New Roman" w:hAnsi="Times New Roman" w:cs="Times New Roman"/>
+                <w:iCs/>
+                <w:sz w:val="26"/>
+                <w:szCs w:val="26"/>
+              </w:rPr>
+              <w:t>UC00</w:t>
+            </w:r>
+            <w:r>
+              <w:rPr>
+                <w:rFonts w:ascii="Times New Roman" w:hAnsi="Times New Roman" w:cs="Times New Roman"/>
+                <w:iCs/>
+                <w:sz w:val="26"/>
+                <w:szCs w:val="26"/>
+              </w:rPr>
+              <w:t>3</w:t>
+            </w:r>
           </w:p>
         </w:tc>
         <w:tc>
@@ -4553,12 +4726,20 @@
               <w:spacing w:after="120"/>
               <w:rPr>
                 <w:rFonts w:ascii="Times New Roman" w:hAnsi="Times New Roman" w:cs="Times New Roman"/>
-                <w:i/>
-                <w:color w:val="0000FF"/>
-                <w:sz w:val="26"/>
-                <w:szCs w:val="26"/>
-              </w:rPr>
-            </w:pPr>
+                <w:iCs/>
+                <w:sz w:val="26"/>
+                <w:szCs w:val="26"/>
+              </w:rPr>
+            </w:pPr>
+            <w:r>
+              <w:rPr>
+                <w:rFonts w:ascii="Times New Roman" w:hAnsi="Times New Roman" w:cs="Times New Roman"/>
+                <w:iCs/>
+                <w:sz w:val="26"/>
+                <w:szCs w:val="26"/>
+              </w:rPr>
+              <w:t>Cập nhật thông tin nhân viên.</w:t>
+            </w:r>
           </w:p>
         </w:tc>
         <w:tc>
@@ -4569,16 +4750,112 @@
             <w:pPr>
               <w:pStyle w:val="StyleTabletextBoldCentered"/>
               <w:spacing w:before="0" w:line="240" w:lineRule="auto"/>
+              <w:jc w:val="both"/>
               <w:rPr>
                 <w:rFonts w:ascii="Times New Roman" w:hAnsi="Times New Roman"/>
                 <w:b w:val="0"/>
                 <w:bCs w:val="0"/>
-                <w:i/>
-                <w:color w:val="0000FF"/>
-                <w:sz w:val="26"/>
-                <w:szCs w:val="26"/>
-              </w:rPr>
-            </w:pPr>
+                <w:iCs/>
+                <w:sz w:val="26"/>
+                <w:szCs w:val="26"/>
+              </w:rPr>
+            </w:pPr>
+            <w:r>
+              <w:rPr>
+                <w:rFonts w:ascii="Times New Roman" w:hAnsi="Times New Roman"/>
+                <w:b w:val="0"/>
+                <w:bCs w:val="0"/>
+                <w:color w:val="1F1F1F"/>
+                <w:sz w:val="26"/>
+                <w:szCs w:val="26"/>
+                <w:shd w:val="clear" w:color="auto" w:fill="FFFFFF"/>
+              </w:rPr>
+              <w:t>Usecase "</w:t>
+            </w:r>
+            <w:r>
+              <w:rPr>
+                <w:rFonts w:ascii="Times New Roman" w:hAnsi="Times New Roman"/>
+                <w:b w:val="0"/>
+                <w:bCs w:val="0"/>
+                <w:color w:val="1F1F1F"/>
+                <w:sz w:val="26"/>
+                <w:szCs w:val="26"/>
+                <w:shd w:val="clear" w:color="auto" w:fill="FFFFFF"/>
+              </w:rPr>
+              <w:t xml:space="preserve">Cập nhật thông tin </w:t>
+            </w:r>
+            <w:r>
+              <w:rPr>
+                <w:rFonts w:ascii="Times New Roman" w:hAnsi="Times New Roman"/>
+                <w:b w:val="0"/>
+                <w:bCs w:val="0"/>
+                <w:color w:val="1F1F1F"/>
+                <w:sz w:val="26"/>
+                <w:szCs w:val="26"/>
+                <w:shd w:val="clear" w:color="auto" w:fill="FFFFFF"/>
+              </w:rPr>
+              <w:t xml:space="preserve">nhân viên" là một usecase cho phép người dùng hệ thống </w:t>
+            </w:r>
+            <w:r>
+              <w:rPr>
+                <w:rFonts w:ascii="Times New Roman" w:hAnsi="Times New Roman"/>
+                <w:b w:val="0"/>
+                <w:bCs w:val="0"/>
+                <w:color w:val="1F1F1F"/>
+                <w:sz w:val="26"/>
+                <w:szCs w:val="26"/>
+                <w:shd w:val="clear" w:color="auto" w:fill="FFFFFF"/>
+              </w:rPr>
+              <w:t xml:space="preserve">cập nhật </w:t>
+            </w:r>
+            <w:r>
+              <w:rPr>
+                <w:rFonts w:ascii="Times New Roman" w:hAnsi="Times New Roman"/>
+                <w:b w:val="0"/>
+                <w:bCs w:val="0"/>
+                <w:color w:val="1F1F1F"/>
+                <w:sz w:val="26"/>
+                <w:szCs w:val="26"/>
+                <w:shd w:val="clear" w:color="auto" w:fill="FFFFFF"/>
+              </w:rPr>
+              <w:t xml:space="preserve">một nhân viên </w:t>
+            </w:r>
+            <w:r>
+              <w:rPr>
+                <w:rFonts w:ascii="Times New Roman" w:hAnsi="Times New Roman"/>
+                <w:b w:val="0"/>
+                <w:bCs w:val="0"/>
+                <w:color w:val="1F1F1F"/>
+                <w:sz w:val="26"/>
+                <w:szCs w:val="26"/>
+                <w:shd w:val="clear" w:color="auto" w:fill="FFFFFF"/>
+              </w:rPr>
+              <w:t>trong</w:t>
+            </w:r>
+            <w:r>
+              <w:rPr>
+                <w:rFonts w:ascii="Times New Roman" w:hAnsi="Times New Roman"/>
+                <w:b w:val="0"/>
+                <w:bCs w:val="0"/>
+                <w:color w:val="1F1F1F"/>
+                <w:sz w:val="26"/>
+                <w:szCs w:val="26"/>
+                <w:shd w:val="clear" w:color="auto" w:fill="FFFFFF"/>
+              </w:rPr>
+              <w:t xml:space="preserve"> hệ thống. Usecase này có thể được thực hiện bởi người dùng có</w:t>
+            </w:r>
+            <w:r>
+              <w:rPr>
+                <w:rFonts w:ascii="Times New Roman" w:hAnsi="Times New Roman"/>
+                <w:b w:val="0"/>
+                <w:bCs w:val="0"/>
+                <w:color w:val="1F1F1F"/>
+                <w:sz w:val="26"/>
+                <w:szCs w:val="26"/>
+                <w:shd w:val="clear" w:color="auto" w:fill="FFFFFF"/>
+              </w:rPr>
+              <w:t xml:space="preserve"> quyền “Người quản lý”</w:t>
+            </w:r>
           </w:p>
         </w:tc>
         <w:tc>
@@ -4590,12 +4867,20 @@
               <w:spacing w:after="120"/>
               <w:rPr>
                 <w:rFonts w:ascii="Times New Roman" w:hAnsi="Times New Roman" w:cs="Times New Roman"/>
-                <w:i/>
-                <w:color w:val="0000FF"/>
-                <w:sz w:val="26"/>
-                <w:szCs w:val="26"/>
-              </w:rPr>
-            </w:pPr>
+                <w:iCs/>
+                <w:sz w:val="26"/>
+                <w:szCs w:val="26"/>
+              </w:rPr>
+            </w:pPr>
+            <w:r>
+              <w:rPr>
+                <w:rFonts w:ascii="Times New Roman" w:hAnsi="Times New Roman" w:cs="Times New Roman"/>
+                <w:iCs/>
+                <w:sz w:val="26"/>
+                <w:szCs w:val="26"/>
+              </w:rPr>
+              <w:t>Cập nhật</w:t>
+            </w:r>
           </w:p>
         </w:tc>
         <w:tc>
@@ -4607,6 +4892,228 @@
               <w:spacing w:after="120"/>
               <w:rPr>
                 <w:rFonts w:ascii="Times New Roman" w:hAnsi="Times New Roman" w:cs="Times New Roman"/>
+                <w:iCs/>
+                <w:sz w:val="26"/>
+                <w:szCs w:val="26"/>
+              </w:rPr>
+            </w:pPr>
+          </w:p>
+        </w:tc>
+      </w:tr>
+      <w:tr>
+        <w:trPr>
+          <w:jc w:val="center"/>
+        </w:trPr>
+        <w:tc>
+          <w:tcPr>
+            <w:tcW w:w="537" w:type="pct"/>
+          </w:tcPr>
+          <w:p>
+            <w:pPr>
+              <w:spacing w:after="120"/>
+              <w:rPr>
+                <w:rFonts w:ascii="Times New Roman" w:hAnsi="Times New Roman" w:cs="Times New Roman"/>
+                <w:iCs/>
+                <w:sz w:val="26"/>
+                <w:szCs w:val="26"/>
+              </w:rPr>
+            </w:pPr>
+            <w:r>
+              <w:rPr>
+                <w:rFonts w:ascii="Times New Roman" w:hAnsi="Times New Roman" w:cs="Times New Roman"/>
+                <w:iCs/>
+                <w:sz w:val="26"/>
+                <w:szCs w:val="26"/>
+              </w:rPr>
+              <w:t>UC00</w:t>
+            </w:r>
+            <w:r>
+              <w:rPr>
+                <w:rFonts w:ascii="Times New Roman" w:hAnsi="Times New Roman" w:cs="Times New Roman"/>
+                <w:iCs/>
+                <w:sz w:val="26"/>
+                <w:szCs w:val="26"/>
+              </w:rPr>
+              <w:t>4</w:t>
+            </w:r>
+          </w:p>
+        </w:tc>
+        <w:tc>
+          <w:tcPr>
+            <w:tcW w:w="942" w:type="pct"/>
+          </w:tcPr>
+          <w:p>
+            <w:pPr>
+              <w:spacing w:after="120"/>
+              <w:rPr>
+                <w:rFonts w:ascii="Times New Roman" w:hAnsi="Times New Roman" w:cs="Times New Roman"/>
+                <w:iCs/>
+                <w:sz w:val="26"/>
+                <w:szCs w:val="26"/>
+              </w:rPr>
+            </w:pPr>
+            <w:r>
+              <w:rPr>
+                <w:rFonts w:ascii="Times New Roman" w:hAnsi="Times New Roman" w:cs="Times New Roman"/>
+                <w:iCs/>
+                <w:sz w:val="26"/>
+                <w:szCs w:val="26"/>
+              </w:rPr>
+              <w:t>Xoá nhân viẻn.</w:t>
+            </w:r>
+          </w:p>
+        </w:tc>
+        <w:tc>
+          <w:tcPr>
+            <w:tcW w:w="1742" w:type="pct"/>
+          </w:tcPr>
+          <w:p>
+            <w:pPr>
+              <w:pStyle w:val="StyleTabletextBoldCentered"/>
+              <w:spacing w:before="0" w:line="240" w:lineRule="auto"/>
+              <w:jc w:val="both"/>
+              <w:rPr>
+                <w:rFonts w:ascii="Times New Roman" w:hAnsi="Times New Roman"/>
+                <w:b w:val="0"/>
+                <w:bCs w:val="0"/>
+                <w:iCs/>
+                <w:sz w:val="26"/>
+                <w:szCs w:val="26"/>
+              </w:rPr>
+            </w:pPr>
+            <w:r>
+              <w:rPr>
+                <w:rFonts w:ascii="Times New Roman" w:hAnsi="Times New Roman"/>
+                <w:b w:val="0"/>
+                <w:bCs w:val="0"/>
+                <w:color w:val="1F1F1F"/>
+                <w:sz w:val="26"/>
+                <w:szCs w:val="26"/>
+                <w:shd w:val="clear" w:color="auto" w:fill="FFFFFF"/>
+              </w:rPr>
+              <w:t>Usecase "</w:t>
+            </w:r>
+            <w:r>
+              <w:rPr>
+                <w:rFonts w:ascii="Times New Roman" w:hAnsi="Times New Roman"/>
+                <w:b w:val="0"/>
+                <w:bCs w:val="0"/>
+                <w:color w:val="1F1F1F"/>
+                <w:sz w:val="26"/>
+                <w:szCs w:val="26"/>
+                <w:shd w:val="clear" w:color="auto" w:fill="FFFFFF"/>
+              </w:rPr>
+              <w:t xml:space="preserve">Xoá </w:t>
+            </w:r>
+            <w:r>
+              <w:rPr>
+                <w:rFonts w:ascii="Times New Roman" w:hAnsi="Times New Roman"/>
+                <w:b w:val="0"/>
+                <w:bCs w:val="0"/>
+                <w:color w:val="1F1F1F"/>
+                <w:sz w:val="26"/>
+                <w:szCs w:val="26"/>
+                <w:shd w:val="clear" w:color="auto" w:fill="FFFFFF"/>
+              </w:rPr>
+              <w:t xml:space="preserve">nhân viên" là một usecase cho phép người dùng hệ thống </w:t>
+            </w:r>
+            <w:r>
+              <w:rPr>
+                <w:rFonts w:ascii="Times New Roman" w:hAnsi="Times New Roman"/>
+                <w:b w:val="0"/>
+                <w:bCs w:val="0"/>
+                <w:color w:val="1F1F1F"/>
+                <w:sz w:val="26"/>
+                <w:szCs w:val="26"/>
+                <w:shd w:val="clear" w:color="auto" w:fill="FFFFFF"/>
+              </w:rPr>
+              <w:t xml:space="preserve">xoá </w:t>
+            </w:r>
+            <w:r>
+              <w:rPr>
+                <w:rFonts w:ascii="Times New Roman" w:hAnsi="Times New Roman"/>
+                <w:b w:val="0"/>
+                <w:bCs w:val="0"/>
+                <w:color w:val="1F1F1F"/>
+                <w:sz w:val="26"/>
+                <w:szCs w:val="26"/>
+                <w:shd w:val="clear" w:color="auto" w:fill="FFFFFF"/>
+              </w:rPr>
+              <w:t xml:space="preserve">một nhân viên </w:t>
+            </w:r>
+            <w:r>
+              <w:rPr>
+                <w:rFonts w:ascii="Times New Roman" w:hAnsi="Times New Roman"/>
+                <w:b w:val="0"/>
+                <w:bCs w:val="0"/>
+                <w:color w:val="1F1F1F"/>
+                <w:sz w:val="26"/>
+                <w:szCs w:val="26"/>
+                <w:shd w:val="clear" w:color="auto" w:fill="FFFFFF"/>
+              </w:rPr>
+              <w:t xml:space="preserve">trong </w:t>
+            </w:r>
+            <w:r>
+              <w:rPr>
+                <w:rFonts w:ascii="Times New Roman" w:hAnsi="Times New Roman"/>
+                <w:b w:val="0"/>
+                <w:bCs w:val="0"/>
+                <w:color w:val="1F1F1F"/>
+                <w:sz w:val="26"/>
+                <w:szCs w:val="26"/>
+                <w:shd w:val="clear" w:color="auto" w:fill="FFFFFF"/>
+              </w:rPr>
+              <w:t>hệ thống. Usecase này có thể được thực hiện bởi người dùng có</w:t>
+            </w:r>
+            <w:r>
+              <w:rPr>
+                <w:rFonts w:ascii="Times New Roman" w:hAnsi="Times New Roman"/>
+                <w:b w:val="0"/>
+                <w:bCs w:val="0"/>
+                <w:color w:val="1F1F1F"/>
+                <w:sz w:val="26"/>
+                <w:szCs w:val="26"/>
+                <w:shd w:val="clear" w:color="auto" w:fill="FFFFFF"/>
+              </w:rPr>
+              <w:t xml:space="preserve"> quyền “Người quản lý”</w:t>
+            </w:r>
+          </w:p>
+        </w:tc>
+        <w:tc>
+          <w:tcPr>
+            <w:tcW w:w="978" w:type="pct"/>
+          </w:tcPr>
+          <w:p>
+            <w:pPr>
+              <w:spacing w:after="120"/>
+              <w:rPr>
+                <w:rFonts w:ascii="Times New Roman" w:hAnsi="Times New Roman" w:cs="Times New Roman"/>
+                <w:iCs/>
+                <w:sz w:val="26"/>
+                <w:szCs w:val="26"/>
+              </w:rPr>
+            </w:pPr>
+            <w:r>
+              <w:rPr>
+                <w:rFonts w:ascii="Times New Roman" w:hAnsi="Times New Roman" w:cs="Times New Roman"/>
+                <w:iCs/>
+                <w:sz w:val="26"/>
+                <w:szCs w:val="26"/>
+              </w:rPr>
+              <w:t>Xoá</w:t>
+            </w:r>
+          </w:p>
+        </w:tc>
+        <w:tc>
+          <w:tcPr>
+            <w:tcW w:w="802" w:type="pct"/>
+          </w:tcPr>
+          <w:p>
+            <w:pPr>
+              <w:spacing w:after="120"/>
+              <w:rPr>
+                <w:rFonts w:ascii="Times New Roman" w:hAnsi="Times New Roman" w:cs="Times New Roman"/>
+                <w:iCs/>
                 <w:sz w:val="26"/>
                 <w:szCs w:val="26"/>
               </w:rPr>
@@ -4694,10 +5201,10 @@
     </w:p>
     <w:p>
       <w:pPr>
-        <w:spacing w:after="120" w:line="240" w:lineRule="auto"/>
+        <w:spacing w:after="360" w:line="360" w:lineRule="atLeast"/>
         <w:rPr>
           <w:rFonts w:ascii="Times New Roman" w:eastAsia="Times New Roman" w:hAnsi="Times New Roman" w:cs="Times New Roman"/>
-          <w:b/>
+          <w:color w:val="1F1F1F"/>
           <w:sz w:val="26"/>
           <w:szCs w:val="26"/>
         </w:rPr>
@@ -4705,16 +5212,916 @@
       <w:bookmarkStart w:id="21" w:name="_Toc207611055"/>
       <w:r>
         <w:rPr>
-          <w:rFonts w:ascii="Times New Roman" w:hAnsi="Times New Roman" w:cs="Times New Roman"/>
-          <w:b/>
-          <w:sz w:val="26"/>
-          <w:szCs w:val="26"/>
-        </w:rPr>
-        <w:br w:type="page"/>
+          <w:rFonts w:ascii="Times New Roman" w:eastAsia="Times New Roman" w:hAnsi="Times New Roman" w:cs="Times New Roman"/>
+          <w:color w:val="1F1F1F"/>
+          <w:sz w:val="26"/>
+          <w:szCs w:val="26"/>
+        </w:rPr>
+        <w:t xml:space="preserve">Các điều kiện phụ thuộc của chương trình </w:t>
+      </w:r>
+      <w:r>
+        <w:rPr>
+          <w:rFonts w:ascii="Times New Roman" w:eastAsia="Times New Roman" w:hAnsi="Times New Roman" w:cs="Times New Roman"/>
+          <w:color w:val="1F1F1F"/>
+          <w:sz w:val="26"/>
+          <w:szCs w:val="26"/>
+        </w:rPr>
+        <w:t>quản lý karaoke Nnice</w:t>
+      </w:r>
+      <w:r>
+        <w:rPr>
+          <w:rFonts w:ascii="Times New Roman" w:eastAsia="Times New Roman" w:hAnsi="Times New Roman" w:cs="Times New Roman"/>
+          <w:color w:val="1F1F1F"/>
+          <w:sz w:val="26"/>
+          <w:szCs w:val="26"/>
+        </w:rPr>
+        <w:t xml:space="preserve"> Nnice</w:t>
+      </w:r>
+      <w:r>
+        <w:rPr>
+          <w:rFonts w:ascii="Times New Roman" w:eastAsia="Times New Roman" w:hAnsi="Times New Roman" w:cs="Times New Roman"/>
+          <w:color w:val="1F1F1F"/>
+          <w:sz w:val="26"/>
+          <w:szCs w:val="26"/>
+        </w:rPr>
+        <w:t xml:space="preserve"> là các điều kiện cần thiết để chương trình có thể hoạt động bình thường. Các điều kiện này bao gồm:</w:t>
       </w:r>
     </w:p>
     <w:p>
       <w:pPr>
+        <w:numPr>
+          <w:ilvl w:val="0"/>
+          <w:numId w:val="34"/>
+        </w:numPr>
+        <w:spacing w:after="0" w:line="360" w:lineRule="atLeast"/>
+        <w:rPr>
+          <w:rFonts w:ascii="Times New Roman" w:eastAsia="Times New Roman" w:hAnsi="Times New Roman" w:cs="Times New Roman"/>
+          <w:color w:val="1F1F1F"/>
+          <w:sz w:val="26"/>
+          <w:szCs w:val="26"/>
+        </w:rPr>
+      </w:pPr>
+      <w:r>
+        <w:rPr>
+          <w:rFonts w:ascii="Times New Roman" w:eastAsia="Times New Roman" w:hAnsi="Times New Roman" w:cs="Times New Roman"/>
+          <w:color w:val="1F1F1F"/>
+          <w:sz w:val="26"/>
+          <w:szCs w:val="26"/>
+          <w:bdr w:val="none" w:sz="0" w:space="0" w:color="auto" w:frame="1"/>
+        </w:rPr>
+        <w:t>Phần cứng:</w:t>
+      </w:r>
+      <w:r>
+        <w:rPr>
+          <w:rFonts w:ascii="Times New Roman" w:eastAsia="Times New Roman" w:hAnsi="Times New Roman" w:cs="Times New Roman"/>
+          <w:color w:val="1F1F1F"/>
+          <w:sz w:val="26"/>
+          <w:szCs w:val="26"/>
+        </w:rPr>
+        <w:t xml:space="preserve"> Chương trình </w:t>
+      </w:r>
+      <w:r>
+        <w:rPr>
+          <w:rFonts w:ascii="Times New Roman" w:eastAsia="Times New Roman" w:hAnsi="Times New Roman" w:cs="Times New Roman"/>
+          <w:color w:val="1F1F1F"/>
+          <w:sz w:val="26"/>
+          <w:szCs w:val="26"/>
+        </w:rPr>
+        <w:t>quản lý karaoke Nnice</w:t>
+      </w:r>
+      <w:r>
+        <w:rPr>
+          <w:rFonts w:ascii="Times New Roman" w:eastAsia="Times New Roman" w:hAnsi="Times New Roman" w:cs="Times New Roman"/>
+          <w:color w:val="1F1F1F"/>
+          <w:sz w:val="26"/>
+          <w:szCs w:val="26"/>
+        </w:rPr>
+        <w:t xml:space="preserve"> cần được cài đặt trên máy tính có cấu hình phần cứng phù hợp. Cấu hình phần cứng tối thiểu bao gồm:</w:t>
+      </w:r>
+    </w:p>
+    <w:p>
+      <w:pPr>
+        <w:numPr>
+          <w:ilvl w:val="1"/>
+          <w:numId w:val="34"/>
+        </w:numPr>
+        <w:spacing w:after="150" w:line="360" w:lineRule="atLeast"/>
+        <w:rPr>
+          <w:rFonts w:ascii="Times New Roman" w:eastAsia="Times New Roman" w:hAnsi="Times New Roman" w:cs="Times New Roman"/>
+          <w:color w:val="1F1F1F"/>
+          <w:sz w:val="26"/>
+          <w:szCs w:val="26"/>
+        </w:rPr>
+      </w:pPr>
+      <w:r>
+        <w:rPr>
+          <w:rFonts w:ascii="Times New Roman" w:eastAsia="Times New Roman" w:hAnsi="Times New Roman" w:cs="Times New Roman"/>
+          <w:color w:val="1F1F1F"/>
+          <w:sz w:val="26"/>
+          <w:szCs w:val="26"/>
+        </w:rPr>
+        <w:t>CPU: Intel Core i3 hoặc tương đương</w:t>
+      </w:r>
+    </w:p>
+    <w:p>
+      <w:pPr>
+        <w:numPr>
+          <w:ilvl w:val="1"/>
+          <w:numId w:val="34"/>
+        </w:numPr>
+        <w:spacing w:after="150" w:line="360" w:lineRule="atLeast"/>
+        <w:rPr>
+          <w:rFonts w:ascii="Times New Roman" w:eastAsia="Times New Roman" w:hAnsi="Times New Roman" w:cs="Times New Roman"/>
+          <w:color w:val="1F1F1F"/>
+          <w:sz w:val="26"/>
+          <w:szCs w:val="26"/>
+        </w:rPr>
+      </w:pPr>
+      <w:r>
+        <w:rPr>
+          <w:rFonts w:ascii="Times New Roman" w:eastAsia="Times New Roman" w:hAnsi="Times New Roman" w:cs="Times New Roman"/>
+          <w:color w:val="1F1F1F"/>
+          <w:sz w:val="26"/>
+          <w:szCs w:val="26"/>
+        </w:rPr>
+        <w:lastRenderedPageBreak/>
+        <w:t>RAM: 4GB</w:t>
+      </w:r>
+    </w:p>
+    <w:p>
+      <w:pPr>
+        <w:numPr>
+          <w:ilvl w:val="1"/>
+          <w:numId w:val="34"/>
+        </w:numPr>
+        <w:spacing w:after="150" w:line="360" w:lineRule="atLeast"/>
+        <w:rPr>
+          <w:rFonts w:ascii="Times New Roman" w:eastAsia="Times New Roman" w:hAnsi="Times New Roman" w:cs="Times New Roman"/>
+          <w:color w:val="1F1F1F"/>
+          <w:sz w:val="26"/>
+          <w:szCs w:val="26"/>
+        </w:rPr>
+      </w:pPr>
+      <w:r>
+        <w:rPr>
+          <w:rFonts w:ascii="Times New Roman" w:eastAsia="Times New Roman" w:hAnsi="Times New Roman" w:cs="Times New Roman"/>
+          <w:color w:val="1F1F1F"/>
+          <w:sz w:val="26"/>
+          <w:szCs w:val="26"/>
+        </w:rPr>
+        <w:t>Ổ cứng: 50GB</w:t>
+      </w:r>
+    </w:p>
+    <w:p>
+      <w:pPr>
+        <w:numPr>
+          <w:ilvl w:val="1"/>
+          <w:numId w:val="34"/>
+        </w:numPr>
+        <w:spacing w:after="150" w:line="360" w:lineRule="atLeast"/>
+        <w:rPr>
+          <w:rFonts w:ascii="Times New Roman" w:eastAsia="Times New Roman" w:hAnsi="Times New Roman" w:cs="Times New Roman"/>
+          <w:color w:val="1F1F1F"/>
+          <w:sz w:val="26"/>
+          <w:szCs w:val="26"/>
+        </w:rPr>
+      </w:pPr>
+      <w:r>
+        <w:rPr>
+          <w:rFonts w:ascii="Times New Roman" w:eastAsia="Times New Roman" w:hAnsi="Times New Roman" w:cs="Times New Roman"/>
+          <w:color w:val="1F1F1F"/>
+          <w:sz w:val="26"/>
+          <w:szCs w:val="26"/>
+        </w:rPr>
+        <w:t>Màn hình: 1920 x 1080</w:t>
+      </w:r>
+    </w:p>
+    <w:p>
+      <w:pPr>
+        <w:numPr>
+          <w:ilvl w:val="0"/>
+          <w:numId w:val="34"/>
+        </w:numPr>
+        <w:spacing w:after="0" w:line="360" w:lineRule="atLeast"/>
+        <w:rPr>
+          <w:rFonts w:ascii="Times New Roman" w:eastAsia="Times New Roman" w:hAnsi="Times New Roman" w:cs="Times New Roman"/>
+          <w:color w:val="1F1F1F"/>
+          <w:sz w:val="26"/>
+          <w:szCs w:val="26"/>
+        </w:rPr>
+      </w:pPr>
+      <w:r>
+        <w:rPr>
+          <w:rFonts w:ascii="Times New Roman" w:eastAsia="Times New Roman" w:hAnsi="Times New Roman" w:cs="Times New Roman"/>
+          <w:color w:val="1F1F1F"/>
+          <w:sz w:val="26"/>
+          <w:szCs w:val="26"/>
+          <w:bdr w:val="none" w:sz="0" w:space="0" w:color="auto" w:frame="1"/>
+        </w:rPr>
+        <w:t>Phần mềm:</w:t>
+      </w:r>
+      <w:r>
+        <w:rPr>
+          <w:rFonts w:ascii="Times New Roman" w:eastAsia="Times New Roman" w:hAnsi="Times New Roman" w:cs="Times New Roman"/>
+          <w:color w:val="1F1F1F"/>
+          <w:sz w:val="26"/>
+          <w:szCs w:val="26"/>
+        </w:rPr>
+        <w:t xml:space="preserve"> Chương trình </w:t>
+      </w:r>
+      <w:r>
+        <w:rPr>
+          <w:rFonts w:ascii="Times New Roman" w:eastAsia="Times New Roman" w:hAnsi="Times New Roman" w:cs="Times New Roman"/>
+          <w:color w:val="1F1F1F"/>
+          <w:sz w:val="26"/>
+          <w:szCs w:val="26"/>
+        </w:rPr>
+        <w:t>quản lý karaoke Nnice</w:t>
+      </w:r>
+      <w:r>
+        <w:rPr>
+          <w:rFonts w:ascii="Times New Roman" w:eastAsia="Times New Roman" w:hAnsi="Times New Roman" w:cs="Times New Roman"/>
+          <w:color w:val="1F1F1F"/>
+          <w:sz w:val="26"/>
+          <w:szCs w:val="26"/>
+        </w:rPr>
+        <w:t xml:space="preserve"> cần được cài đặt trên hệ điều hành Windows </w:t>
+      </w:r>
+      <w:r>
+        <w:rPr>
+          <w:rFonts w:ascii="Times New Roman" w:eastAsia="Times New Roman" w:hAnsi="Times New Roman" w:cs="Times New Roman"/>
+          <w:color w:val="1F1F1F"/>
+          <w:sz w:val="26"/>
+          <w:szCs w:val="26"/>
+        </w:rPr>
+        <w:t>7 trở lên</w:t>
+      </w:r>
+      <w:r>
+        <w:rPr>
+          <w:rFonts w:ascii="Times New Roman" w:eastAsia="Times New Roman" w:hAnsi="Times New Roman" w:cs="Times New Roman"/>
+          <w:color w:val="1F1F1F"/>
+          <w:sz w:val="26"/>
+          <w:szCs w:val="26"/>
+        </w:rPr>
+        <w:t>.</w:t>
+      </w:r>
+    </w:p>
+    <w:p>
+      <w:pPr>
+        <w:numPr>
+          <w:ilvl w:val="0"/>
+          <w:numId w:val="34"/>
+        </w:numPr>
+        <w:spacing w:after="0" w:line="360" w:lineRule="atLeast"/>
+        <w:rPr>
+          <w:rFonts w:ascii="Times New Roman" w:eastAsia="Times New Roman" w:hAnsi="Times New Roman" w:cs="Times New Roman"/>
+          <w:color w:val="1F1F1F"/>
+          <w:sz w:val="26"/>
+          <w:szCs w:val="26"/>
+        </w:rPr>
+      </w:pPr>
+      <w:r>
+        <w:rPr>
+          <w:rFonts w:ascii="Times New Roman" w:eastAsia="Times New Roman" w:hAnsi="Times New Roman" w:cs="Times New Roman"/>
+          <w:color w:val="1F1F1F"/>
+          <w:sz w:val="26"/>
+          <w:szCs w:val="26"/>
+          <w:bdr w:val="none" w:sz="0" w:space="0" w:color="auto" w:frame="1"/>
+        </w:rPr>
+        <w:t>Cơ sở dữ liệu:</w:t>
+      </w:r>
+      <w:r>
+        <w:rPr>
+          <w:rFonts w:ascii="Times New Roman" w:eastAsia="Times New Roman" w:hAnsi="Times New Roman" w:cs="Times New Roman"/>
+          <w:color w:val="1F1F1F"/>
+          <w:sz w:val="26"/>
+          <w:szCs w:val="26"/>
+        </w:rPr>
+        <w:t xml:space="preserve"> Chương trình </w:t>
+      </w:r>
+      <w:r>
+        <w:rPr>
+          <w:rFonts w:ascii="Times New Roman" w:eastAsia="Times New Roman" w:hAnsi="Times New Roman" w:cs="Times New Roman"/>
+          <w:color w:val="1F1F1F"/>
+          <w:sz w:val="26"/>
+          <w:szCs w:val="26"/>
+        </w:rPr>
+        <w:t>quản lý karaoke Nnice</w:t>
+      </w:r>
+      <w:r>
+        <w:rPr>
+          <w:rFonts w:ascii="Times New Roman" w:eastAsia="Times New Roman" w:hAnsi="Times New Roman" w:cs="Times New Roman"/>
+          <w:color w:val="1F1F1F"/>
+          <w:sz w:val="26"/>
+          <w:szCs w:val="26"/>
+        </w:rPr>
+        <w:t xml:space="preserve"> cần được kết nối với cơ sở dữ liệu để lưu trữ dữ liệu. Cơ sở dữ liệu có thể là SQL Server, MySQL</w:t>
+      </w:r>
+      <w:r>
+        <w:rPr>
+          <w:rFonts w:ascii="Times New Roman" w:eastAsia="Times New Roman" w:hAnsi="Times New Roman" w:cs="Times New Roman"/>
+          <w:color w:val="1F1F1F"/>
+          <w:sz w:val="26"/>
+          <w:szCs w:val="26"/>
+        </w:rPr>
+        <w:t>.</w:t>
+      </w:r>
+    </w:p>
+    <w:p>
+      <w:pPr>
+        <w:numPr>
+          <w:ilvl w:val="0"/>
+          <w:numId w:val="34"/>
+        </w:numPr>
+        <w:spacing w:after="0" w:line="360" w:lineRule="atLeast"/>
+        <w:rPr>
+          <w:rFonts w:ascii="Times New Roman" w:eastAsia="Times New Roman" w:hAnsi="Times New Roman" w:cs="Times New Roman"/>
+          <w:color w:val="FF0000"/>
+          <w:sz w:val="26"/>
+          <w:szCs w:val="26"/>
+        </w:rPr>
+      </w:pPr>
+      <w:r>
+        <w:rPr>
+          <w:rFonts w:ascii="Times New Roman" w:eastAsia="Times New Roman" w:hAnsi="Times New Roman" w:cs="Times New Roman"/>
+          <w:color w:val="FF0000"/>
+          <w:sz w:val="26"/>
+          <w:szCs w:val="26"/>
+          <w:bdr w:val="none" w:sz="0" w:space="0" w:color="auto" w:frame="1"/>
+        </w:rPr>
+        <w:t>Dữ liệu:</w:t>
+      </w:r>
+      <w:r>
+        <w:rPr>
+          <w:rFonts w:ascii="Times New Roman" w:eastAsia="Times New Roman" w:hAnsi="Times New Roman" w:cs="Times New Roman"/>
+          <w:color w:val="FF0000"/>
+          <w:sz w:val="26"/>
+          <w:szCs w:val="26"/>
+        </w:rPr>
+        <w:t xml:space="preserve"> Chương trình </w:t>
+      </w:r>
+      <w:r>
+        <w:rPr>
+          <w:rFonts w:ascii="Times New Roman" w:eastAsia="Times New Roman" w:hAnsi="Times New Roman" w:cs="Times New Roman"/>
+          <w:color w:val="FF0000"/>
+          <w:sz w:val="26"/>
+          <w:szCs w:val="26"/>
+        </w:rPr>
+        <w:t>quản lý karaoke Nnice</w:t>
+      </w:r>
+      <w:r>
+        <w:rPr>
+          <w:rFonts w:ascii="Times New Roman" w:eastAsia="Times New Roman" w:hAnsi="Times New Roman" w:cs="Times New Roman"/>
+          <w:color w:val="FF0000"/>
+          <w:sz w:val="26"/>
+          <w:szCs w:val="26"/>
+        </w:rPr>
+        <w:t xml:space="preserve"> cần có dữ liệu ban đầu để hoạt động. Dữ liệu ban đầu bao gồm thông tin về </w:t>
+      </w:r>
+    </w:p>
+    <w:p>
+      <w:pPr>
+        <w:spacing w:before="360" w:after="360" w:line="360" w:lineRule="atLeast"/>
+        <w:rPr>
+          <w:rFonts w:ascii="Times New Roman" w:eastAsia="Times New Roman" w:hAnsi="Times New Roman" w:cs="Times New Roman"/>
+          <w:color w:val="1F1F1F"/>
+          <w:sz w:val="26"/>
+          <w:szCs w:val="26"/>
+        </w:rPr>
+      </w:pPr>
+      <w:r>
+        <w:rPr>
+          <w:rFonts w:ascii="Times New Roman" w:eastAsia="Times New Roman" w:hAnsi="Times New Roman" w:cs="Times New Roman"/>
+          <w:color w:val="1F1F1F"/>
+          <w:sz w:val="26"/>
+          <w:szCs w:val="26"/>
+        </w:rPr>
+        <w:t xml:space="preserve">Ngoài ra, chương trình </w:t>
+      </w:r>
+      <w:r>
+        <w:rPr>
+          <w:rFonts w:ascii="Times New Roman" w:eastAsia="Times New Roman" w:hAnsi="Times New Roman" w:cs="Times New Roman"/>
+          <w:color w:val="1F1F1F"/>
+          <w:sz w:val="26"/>
+          <w:szCs w:val="26"/>
+        </w:rPr>
+        <w:t>quản lý karaoke Nnice</w:t>
+      </w:r>
+      <w:r>
+        <w:rPr>
+          <w:rFonts w:ascii="Times New Roman" w:eastAsia="Times New Roman" w:hAnsi="Times New Roman" w:cs="Times New Roman"/>
+          <w:color w:val="1F1F1F"/>
+          <w:sz w:val="26"/>
+          <w:szCs w:val="26"/>
+        </w:rPr>
+        <w:t xml:space="preserve"> cũng có thể phụ thuộc vào các điều kiện khác như:</w:t>
+      </w:r>
+    </w:p>
+    <w:p>
+      <w:pPr>
+        <w:numPr>
+          <w:ilvl w:val="0"/>
+          <w:numId w:val="35"/>
+        </w:numPr>
+        <w:spacing w:after="0" w:line="360" w:lineRule="atLeast"/>
+        <w:rPr>
+          <w:rFonts w:ascii="Times New Roman" w:eastAsia="Times New Roman" w:hAnsi="Times New Roman" w:cs="Times New Roman"/>
+          <w:color w:val="1F1F1F"/>
+          <w:sz w:val="26"/>
+          <w:szCs w:val="26"/>
+        </w:rPr>
+      </w:pPr>
+      <w:r>
+        <w:rPr>
+          <w:rFonts w:ascii="Times New Roman" w:eastAsia="Times New Roman" w:hAnsi="Times New Roman" w:cs="Times New Roman"/>
+          <w:color w:val="1F1F1F"/>
+          <w:sz w:val="26"/>
+          <w:szCs w:val="26"/>
+          <w:bdr w:val="none" w:sz="0" w:space="0" w:color="auto" w:frame="1"/>
+        </w:rPr>
+        <w:t>Mạng internet:</w:t>
+      </w:r>
+      <w:r>
+        <w:rPr>
+          <w:rFonts w:ascii="Times New Roman" w:eastAsia="Times New Roman" w:hAnsi="Times New Roman" w:cs="Times New Roman"/>
+          <w:color w:val="1F1F1F"/>
+          <w:sz w:val="26"/>
+          <w:szCs w:val="26"/>
+        </w:rPr>
+        <w:t xml:space="preserve"> Chương trình </w:t>
+      </w:r>
+      <w:r>
+        <w:rPr>
+          <w:rFonts w:ascii="Times New Roman" w:eastAsia="Times New Roman" w:hAnsi="Times New Roman" w:cs="Times New Roman"/>
+          <w:color w:val="1F1F1F"/>
+          <w:sz w:val="26"/>
+          <w:szCs w:val="26"/>
+        </w:rPr>
+        <w:t>quản lý karaoke Nnice</w:t>
+      </w:r>
+      <w:r>
+        <w:rPr>
+          <w:rFonts w:ascii="Times New Roman" w:eastAsia="Times New Roman" w:hAnsi="Times New Roman" w:cs="Times New Roman"/>
+          <w:color w:val="1F1F1F"/>
+          <w:sz w:val="26"/>
+          <w:szCs w:val="26"/>
+        </w:rPr>
+        <w:t xml:space="preserve"> có thể cần kết nối với internet để thực hiện các chức năng như đặt phòng trực tuyến, thanh toán trực tuyến, hoặc cập nhật dữ liệu.</w:t>
+      </w:r>
+    </w:p>
+    <w:p>
+      <w:pPr>
+        <w:numPr>
+          <w:ilvl w:val="0"/>
+          <w:numId w:val="35"/>
+        </w:numPr>
+        <w:spacing w:after="0" w:line="360" w:lineRule="atLeast"/>
+        <w:rPr>
+          <w:rFonts w:ascii="Times New Roman" w:eastAsia="Times New Roman" w:hAnsi="Times New Roman" w:cs="Times New Roman"/>
+          <w:color w:val="1F1F1F"/>
+          <w:sz w:val="26"/>
+          <w:szCs w:val="26"/>
+        </w:rPr>
+      </w:pPr>
+      <w:r>
+        <w:rPr>
+          <w:rFonts w:ascii="Times New Roman" w:eastAsia="Times New Roman" w:hAnsi="Times New Roman" w:cs="Times New Roman"/>
+          <w:color w:val="1F1F1F"/>
+          <w:sz w:val="26"/>
+          <w:szCs w:val="26"/>
+          <w:bdr w:val="none" w:sz="0" w:space="0" w:color="auto" w:frame="1"/>
+        </w:rPr>
+        <w:t>Thiết bị ngoại vi:</w:t>
+      </w:r>
+      <w:r>
+        <w:rPr>
+          <w:rFonts w:ascii="Times New Roman" w:eastAsia="Times New Roman" w:hAnsi="Times New Roman" w:cs="Times New Roman"/>
+          <w:color w:val="1F1F1F"/>
+          <w:sz w:val="26"/>
+          <w:szCs w:val="26"/>
+        </w:rPr>
+        <w:t xml:space="preserve"> Chương trình </w:t>
+      </w:r>
+      <w:r>
+        <w:rPr>
+          <w:rFonts w:ascii="Times New Roman" w:eastAsia="Times New Roman" w:hAnsi="Times New Roman" w:cs="Times New Roman"/>
+          <w:color w:val="1F1F1F"/>
+          <w:sz w:val="26"/>
+          <w:szCs w:val="26"/>
+        </w:rPr>
+        <w:t>quản lý karaoke Nnice</w:t>
+      </w:r>
+      <w:r>
+        <w:rPr>
+          <w:rFonts w:ascii="Times New Roman" w:eastAsia="Times New Roman" w:hAnsi="Times New Roman" w:cs="Times New Roman"/>
+          <w:color w:val="1F1F1F"/>
+          <w:sz w:val="26"/>
+          <w:szCs w:val="26"/>
+        </w:rPr>
+        <w:t xml:space="preserve"> có thể cần sử dụng các thiết bị ngoại vi như máy in, máy quét, hoặc đầu đọc thẻ.</w:t>
+      </w:r>
+    </w:p>
+    <w:p>
+      <w:pPr>
+        <w:spacing w:before="360" w:after="360" w:line="360" w:lineRule="atLeast"/>
+        <w:rPr>
+          <w:rFonts w:ascii="Times New Roman" w:eastAsia="Times New Roman" w:hAnsi="Times New Roman" w:cs="Times New Roman"/>
+          <w:color w:val="1F1F1F"/>
+          <w:sz w:val="26"/>
+          <w:szCs w:val="26"/>
+        </w:rPr>
+      </w:pPr>
+      <w:r>
+        <w:rPr>
+          <w:rFonts w:ascii="Times New Roman" w:eastAsia="Times New Roman" w:hAnsi="Times New Roman" w:cs="Times New Roman"/>
+          <w:color w:val="1F1F1F"/>
+          <w:sz w:val="26"/>
+          <w:szCs w:val="26"/>
+        </w:rPr>
+        <w:t xml:space="preserve">Việc đáp ứng đầy đủ các điều kiện phụ thuộc là cần thiết để đảm bảo chương trình </w:t>
+      </w:r>
+      <w:r>
+        <w:rPr>
+          <w:rFonts w:ascii="Times New Roman" w:eastAsia="Times New Roman" w:hAnsi="Times New Roman" w:cs="Times New Roman"/>
+          <w:color w:val="1F1F1F"/>
+          <w:sz w:val="26"/>
+          <w:szCs w:val="26"/>
+        </w:rPr>
+        <w:t>quản lý karaoke Nnice</w:t>
+      </w:r>
+      <w:r>
+        <w:rPr>
+          <w:rFonts w:ascii="Times New Roman" w:eastAsia="Times New Roman" w:hAnsi="Times New Roman" w:cs="Times New Roman"/>
+          <w:color w:val="1F1F1F"/>
+          <w:sz w:val="26"/>
+          <w:szCs w:val="26"/>
+        </w:rPr>
+        <w:t xml:space="preserve"> có thể hoạt động bình thường và cung cấp các chức năng như mong muốn.</w:t>
+      </w:r>
+    </w:p>
+    <w:p>
+      <w:pPr>
+        <w:spacing w:before="360" w:after="360" w:line="360" w:lineRule="atLeast"/>
+        <w:rPr>
+          <w:rFonts w:ascii="Times New Roman" w:eastAsia="Times New Roman" w:hAnsi="Times New Roman" w:cs="Times New Roman"/>
+          <w:color w:val="1F1F1F"/>
+          <w:sz w:val="26"/>
+          <w:szCs w:val="26"/>
+        </w:rPr>
+      </w:pPr>
+      <w:r>
+        <w:rPr>
+          <w:rFonts w:ascii="Times New Roman" w:eastAsia="Times New Roman" w:hAnsi="Times New Roman" w:cs="Times New Roman"/>
+          <w:color w:val="1F1F1F"/>
+          <w:sz w:val="26"/>
+          <w:szCs w:val="26"/>
+        </w:rPr>
+        <w:t xml:space="preserve">Dưới đây là một số lưu ý khi đảm bảo các điều kiện phụ thuộc của chương trình </w:t>
+      </w:r>
+      <w:r>
+        <w:rPr>
+          <w:rFonts w:ascii="Times New Roman" w:eastAsia="Times New Roman" w:hAnsi="Times New Roman" w:cs="Times New Roman"/>
+          <w:color w:val="1F1F1F"/>
+          <w:sz w:val="26"/>
+          <w:szCs w:val="26"/>
+        </w:rPr>
+        <w:t>quản lý karaoke Nnice</w:t>
+      </w:r>
+      <w:r>
+        <w:rPr>
+          <w:rFonts w:ascii="Times New Roman" w:eastAsia="Times New Roman" w:hAnsi="Times New Roman" w:cs="Times New Roman"/>
+          <w:color w:val="1F1F1F"/>
+          <w:sz w:val="26"/>
+          <w:szCs w:val="26"/>
+        </w:rPr>
+        <w:t>:</w:t>
+      </w:r>
+    </w:p>
+    <w:p>
+      <w:pPr>
+        <w:numPr>
+          <w:ilvl w:val="0"/>
+          <w:numId w:val="36"/>
+        </w:numPr>
+        <w:spacing w:after="0" w:line="360" w:lineRule="atLeast"/>
+        <w:rPr>
+          <w:rFonts w:ascii="Times New Roman" w:eastAsia="Times New Roman" w:hAnsi="Times New Roman" w:cs="Times New Roman"/>
+          <w:color w:val="1F1F1F"/>
+          <w:sz w:val="26"/>
+          <w:szCs w:val="26"/>
+        </w:rPr>
+      </w:pPr>
+      <w:r>
+        <w:rPr>
+          <w:rFonts w:ascii="Times New Roman" w:eastAsia="Times New Roman" w:hAnsi="Times New Roman" w:cs="Times New Roman"/>
+          <w:color w:val="1F1F1F"/>
+          <w:sz w:val="26"/>
+          <w:szCs w:val="26"/>
+          <w:bdr w:val="none" w:sz="0" w:space="0" w:color="auto" w:frame="1"/>
+        </w:rPr>
+        <w:t>Kiểm tra cấu hình phần cứng:</w:t>
+      </w:r>
+      <w:r>
+        <w:rPr>
+          <w:rFonts w:ascii="Times New Roman" w:eastAsia="Times New Roman" w:hAnsi="Times New Roman" w:cs="Times New Roman"/>
+          <w:color w:val="1F1F1F"/>
+          <w:sz w:val="26"/>
+          <w:szCs w:val="26"/>
+        </w:rPr>
+        <w:t xml:space="preserve"> Trước khi cài đặt chương trình </w:t>
+      </w:r>
+      <w:r>
+        <w:rPr>
+          <w:rFonts w:ascii="Times New Roman" w:eastAsia="Times New Roman" w:hAnsi="Times New Roman" w:cs="Times New Roman"/>
+          <w:color w:val="1F1F1F"/>
+          <w:sz w:val="26"/>
+          <w:szCs w:val="26"/>
+        </w:rPr>
+        <w:t>quản lý karaoke Nnice</w:t>
+      </w:r>
+      <w:r>
+        <w:rPr>
+          <w:rFonts w:ascii="Times New Roman" w:eastAsia="Times New Roman" w:hAnsi="Times New Roman" w:cs="Times New Roman"/>
+          <w:color w:val="1F1F1F"/>
+          <w:sz w:val="26"/>
+          <w:szCs w:val="26"/>
+        </w:rPr>
+        <w:t>, cần kiểm tra cấu hình phần cứng của máy tính để đảm bảo đáp ứng yêu cầu tối thiểu.</w:t>
+      </w:r>
+    </w:p>
+    <w:p>
+      <w:pPr>
+        <w:numPr>
+          <w:ilvl w:val="0"/>
+          <w:numId w:val="36"/>
+        </w:numPr>
+        <w:spacing w:after="0" w:line="360" w:lineRule="atLeast"/>
+        <w:rPr>
+          <w:rFonts w:ascii="Times New Roman" w:eastAsia="Times New Roman" w:hAnsi="Times New Roman" w:cs="Times New Roman"/>
+          <w:color w:val="1F1F1F"/>
+          <w:sz w:val="26"/>
+          <w:szCs w:val="26"/>
+        </w:rPr>
+      </w:pPr>
+      <w:r>
+        <w:rPr>
+          <w:rFonts w:ascii="Times New Roman" w:eastAsia="Times New Roman" w:hAnsi="Times New Roman" w:cs="Times New Roman"/>
+          <w:color w:val="1F1F1F"/>
+          <w:sz w:val="26"/>
+          <w:szCs w:val="26"/>
+          <w:bdr w:val="none" w:sz="0" w:space="0" w:color="auto" w:frame="1"/>
+        </w:rPr>
+        <w:t>Cài đặt phần mềm phù hợp:</w:t>
+      </w:r>
+      <w:r>
+        <w:rPr>
+          <w:rFonts w:ascii="Times New Roman" w:eastAsia="Times New Roman" w:hAnsi="Times New Roman" w:cs="Times New Roman"/>
+          <w:color w:val="1F1F1F"/>
+          <w:sz w:val="26"/>
+          <w:szCs w:val="26"/>
+        </w:rPr>
+        <w:t xml:space="preserve"> Chương trình </w:t>
+      </w:r>
+      <w:r>
+        <w:rPr>
+          <w:rFonts w:ascii="Times New Roman" w:eastAsia="Times New Roman" w:hAnsi="Times New Roman" w:cs="Times New Roman"/>
+          <w:color w:val="1F1F1F"/>
+          <w:sz w:val="26"/>
+          <w:szCs w:val="26"/>
+        </w:rPr>
+        <w:t>quản lý karaoke Nnice</w:t>
+      </w:r>
+      <w:r>
+        <w:rPr>
+          <w:rFonts w:ascii="Times New Roman" w:eastAsia="Times New Roman" w:hAnsi="Times New Roman" w:cs="Times New Roman"/>
+          <w:color w:val="1F1F1F"/>
+          <w:sz w:val="26"/>
+          <w:szCs w:val="26"/>
+        </w:rPr>
+        <w:t xml:space="preserve"> cần được cài đặt trên hệ điều hành phù hợp.</w:t>
+      </w:r>
+    </w:p>
+    <w:p>
+      <w:pPr>
+        <w:numPr>
+          <w:ilvl w:val="0"/>
+          <w:numId w:val="36"/>
+        </w:numPr>
+        <w:spacing w:after="0" w:line="360" w:lineRule="atLeast"/>
+        <w:rPr>
+          <w:rFonts w:ascii="Times New Roman" w:eastAsia="Times New Roman" w:hAnsi="Times New Roman" w:cs="Times New Roman"/>
+          <w:color w:val="1F1F1F"/>
+          <w:sz w:val="26"/>
+          <w:szCs w:val="26"/>
+        </w:rPr>
+      </w:pPr>
+      <w:r>
+        <w:rPr>
+          <w:rFonts w:ascii="Times New Roman" w:eastAsia="Times New Roman" w:hAnsi="Times New Roman" w:cs="Times New Roman"/>
+          <w:color w:val="1F1F1F"/>
+          <w:sz w:val="26"/>
+          <w:szCs w:val="26"/>
+          <w:bdr w:val="none" w:sz="0" w:space="0" w:color="auto" w:frame="1"/>
+        </w:rPr>
+        <w:t>Cài đặt cơ sở dữ liệu:</w:t>
+      </w:r>
+      <w:r>
+        <w:rPr>
+          <w:rFonts w:ascii="Times New Roman" w:eastAsia="Times New Roman" w:hAnsi="Times New Roman" w:cs="Times New Roman"/>
+          <w:color w:val="1F1F1F"/>
+          <w:sz w:val="26"/>
+          <w:szCs w:val="26"/>
+        </w:rPr>
+        <w:t xml:space="preserve"> Cần cài đặt cơ sở dữ liệu phù hợp với chương trình </w:t>
+      </w:r>
+      <w:r>
+        <w:rPr>
+          <w:rFonts w:ascii="Times New Roman" w:eastAsia="Times New Roman" w:hAnsi="Times New Roman" w:cs="Times New Roman"/>
+          <w:color w:val="1F1F1F"/>
+          <w:sz w:val="26"/>
+          <w:szCs w:val="26"/>
+        </w:rPr>
+        <w:t>quản lý karaoke Nnice</w:t>
+      </w:r>
+      <w:r>
+        <w:rPr>
+          <w:rFonts w:ascii="Times New Roman" w:eastAsia="Times New Roman" w:hAnsi="Times New Roman" w:cs="Times New Roman"/>
+          <w:color w:val="1F1F1F"/>
+          <w:sz w:val="26"/>
+          <w:szCs w:val="26"/>
+        </w:rPr>
+        <w:t>.</w:t>
+      </w:r>
+    </w:p>
+    <w:p>
+      <w:pPr>
+        <w:numPr>
+          <w:ilvl w:val="0"/>
+          <w:numId w:val="36"/>
+        </w:numPr>
+        <w:spacing w:after="0" w:line="360" w:lineRule="atLeast"/>
+        <w:rPr>
+          <w:rFonts w:ascii="Times New Roman" w:eastAsia="Times New Roman" w:hAnsi="Times New Roman" w:cs="Times New Roman"/>
+          <w:color w:val="1F1F1F"/>
+          <w:sz w:val="26"/>
+          <w:szCs w:val="26"/>
+        </w:rPr>
+      </w:pPr>
+      <w:r>
+        <w:rPr>
+          <w:rFonts w:ascii="Times New Roman" w:eastAsia="Times New Roman" w:hAnsi="Times New Roman" w:cs="Times New Roman"/>
+          <w:color w:val="1F1F1F"/>
+          <w:sz w:val="26"/>
+          <w:szCs w:val="26"/>
+          <w:bdr w:val="none" w:sz="0" w:space="0" w:color="auto" w:frame="1"/>
+        </w:rPr>
+        <w:t>Nhập dữ liệu ban đầu:</w:t>
+      </w:r>
+      <w:r>
+        <w:rPr>
+          <w:rFonts w:ascii="Times New Roman" w:eastAsia="Times New Roman" w:hAnsi="Times New Roman" w:cs="Times New Roman"/>
+          <w:color w:val="1F1F1F"/>
+          <w:sz w:val="26"/>
+          <w:szCs w:val="26"/>
+        </w:rPr>
+        <w:t xml:space="preserve"> Cần nhập dữ liệu ban đầu để chương trình </w:t>
+      </w:r>
+      <w:r>
+        <w:rPr>
+          <w:rFonts w:ascii="Times New Roman" w:eastAsia="Times New Roman" w:hAnsi="Times New Roman" w:cs="Times New Roman"/>
+          <w:color w:val="1F1F1F"/>
+          <w:sz w:val="26"/>
+          <w:szCs w:val="26"/>
+        </w:rPr>
+        <w:t>quản lý karaoke Nnice</w:t>
+      </w:r>
+      <w:r>
+        <w:rPr>
+          <w:rFonts w:ascii="Times New Roman" w:eastAsia="Times New Roman" w:hAnsi="Times New Roman" w:cs="Times New Roman"/>
+          <w:color w:val="1F1F1F"/>
+          <w:sz w:val="26"/>
+          <w:szCs w:val="26"/>
+        </w:rPr>
+        <w:t xml:space="preserve"> có thể hoạt động.</w:t>
+      </w:r>
+    </w:p>
+    <w:p>
+      <w:pPr>
+        <w:numPr>
+          <w:ilvl w:val="0"/>
+          <w:numId w:val="36"/>
+        </w:numPr>
+        <w:spacing w:after="0" w:line="360" w:lineRule="atLeast"/>
+        <w:rPr>
+          <w:rFonts w:ascii="Times New Roman" w:eastAsia="Times New Roman" w:hAnsi="Times New Roman" w:cs="Times New Roman"/>
+          <w:color w:val="1F1F1F"/>
+          <w:sz w:val="26"/>
+          <w:szCs w:val="26"/>
+        </w:rPr>
+      </w:pPr>
+      <w:r>
+        <w:rPr>
+          <w:rFonts w:ascii="Times New Roman" w:eastAsia="Times New Roman" w:hAnsi="Times New Roman" w:cs="Times New Roman"/>
+          <w:color w:val="1F1F1F"/>
+          <w:sz w:val="26"/>
+          <w:szCs w:val="26"/>
+          <w:bdr w:val="none" w:sz="0" w:space="0" w:color="auto" w:frame="1"/>
+        </w:rPr>
+        <w:t>Kiểm tra kết nối mạng:</w:t>
+      </w:r>
+      <w:r>
+        <w:rPr>
+          <w:rFonts w:ascii="Times New Roman" w:eastAsia="Times New Roman" w:hAnsi="Times New Roman" w:cs="Times New Roman"/>
+          <w:color w:val="1F1F1F"/>
+          <w:sz w:val="26"/>
+          <w:szCs w:val="26"/>
+        </w:rPr>
+        <w:t xml:space="preserve"> Nếu chương trình </w:t>
+      </w:r>
+      <w:r>
+        <w:rPr>
+          <w:rFonts w:ascii="Times New Roman" w:eastAsia="Times New Roman" w:hAnsi="Times New Roman" w:cs="Times New Roman"/>
+          <w:color w:val="1F1F1F"/>
+          <w:sz w:val="26"/>
+          <w:szCs w:val="26"/>
+        </w:rPr>
+        <w:t>quản lý karaoke Nnice</w:t>
+      </w:r>
+      <w:r>
+        <w:rPr>
+          <w:rFonts w:ascii="Times New Roman" w:eastAsia="Times New Roman" w:hAnsi="Times New Roman" w:cs="Times New Roman"/>
+          <w:color w:val="1F1F1F"/>
+          <w:sz w:val="26"/>
+          <w:szCs w:val="26"/>
+        </w:rPr>
+        <w:t xml:space="preserve"> cần kết nối với internet, cần đảm bảo kết nối mạng ổn định.</w:t>
+      </w:r>
+    </w:p>
+    <w:p>
+      <w:pPr>
+        <w:numPr>
+          <w:ilvl w:val="0"/>
+          <w:numId w:val="36"/>
+        </w:numPr>
+        <w:spacing w:after="0" w:line="360" w:lineRule="atLeast"/>
+        <w:rPr>
+          <w:rFonts w:ascii="Times New Roman" w:eastAsia="Times New Roman" w:hAnsi="Times New Roman" w:cs="Times New Roman"/>
+          <w:color w:val="1F1F1F"/>
+          <w:sz w:val="26"/>
+          <w:szCs w:val="26"/>
+        </w:rPr>
+      </w:pPr>
+      <w:r>
+        <w:rPr>
+          <w:rFonts w:ascii="Times New Roman" w:eastAsia="Times New Roman" w:hAnsi="Times New Roman" w:cs="Times New Roman"/>
+          <w:color w:val="1F1F1F"/>
+          <w:sz w:val="26"/>
+          <w:szCs w:val="26"/>
+          <w:bdr w:val="none" w:sz="0" w:space="0" w:color="auto" w:frame="1"/>
+        </w:rPr>
+        <w:t>Cài đặt thiết bị ngoại vi:</w:t>
+      </w:r>
+      <w:r>
+        <w:rPr>
+          <w:rFonts w:ascii="Times New Roman" w:eastAsia="Times New Roman" w:hAnsi="Times New Roman" w:cs="Times New Roman"/>
+          <w:color w:val="1F1F1F"/>
+          <w:sz w:val="26"/>
+          <w:szCs w:val="26"/>
+        </w:rPr>
+        <w:t xml:space="preserve"> Nếu chương trình </w:t>
+      </w:r>
+      <w:r>
+        <w:rPr>
+          <w:rFonts w:ascii="Times New Roman" w:eastAsia="Times New Roman" w:hAnsi="Times New Roman" w:cs="Times New Roman"/>
+          <w:color w:val="1F1F1F"/>
+          <w:sz w:val="26"/>
+          <w:szCs w:val="26"/>
+        </w:rPr>
+        <w:t>quản lý karaoke Nnice</w:t>
+      </w:r>
+      <w:r>
+        <w:rPr>
+          <w:rFonts w:ascii="Times New Roman" w:eastAsia="Times New Roman" w:hAnsi="Times New Roman" w:cs="Times New Roman"/>
+          <w:color w:val="1F1F1F"/>
+          <w:sz w:val="26"/>
+          <w:szCs w:val="26"/>
+        </w:rPr>
+        <w:t xml:space="preserve"> cần sử dụng các thiết bị ngoại vi, cần cài đặt thiết bị ngoại vi đúng cách.</w:t>
+      </w:r>
+    </w:p>
+    <w:p>
+      <w:pPr>
+        <w:spacing w:after="120" w:line="240" w:lineRule="auto"/>
+        <w:rPr>
+          <w:rFonts w:ascii="Times New Roman" w:eastAsia="Times New Roman" w:hAnsi="Times New Roman" w:cs="Times New Roman"/>
+          <w:b/>
+          <w:sz w:val="26"/>
+          <w:szCs w:val="26"/>
+        </w:rPr>
+      </w:pPr>
+    </w:p>
+    <w:p>
+      <w:pPr>
         <w:pStyle w:val="Heading1"/>
         <w:spacing w:before="0" w:line="240" w:lineRule="auto"/>
         <w:ind w:left="480" w:hanging="480"/>
@@ -4733,7 +6140,6 @@
           <w:sz w:val="26"/>
           <w:szCs w:val="26"/>
         </w:rPr>
-        <w:lastRenderedPageBreak/>
         <w:t>ĐẶC TẢ CÁC YÊU CẦU CHỨC NĂNG (FUNCTIONAL)</w:t>
       </w:r>
       <w:bookmarkEnd w:id="21"/>
@@ -4745,7 +6151,11 @@
         <w:spacing w:before="0" w:after="120" w:line="240" w:lineRule="auto"/>
       </w:pPr>
       <w:r>
-        <w:t>&lt;Phần này mô tả một cách chi tiết từng yêu cầu cụ thể, cho phép các thành viên tham gia dự án căn cứ vào đó để xây dựng một phần mềm có chất lượng tốt nhất. Với cách tiếp cận theo mô hình UseCase (UC), các yêu cầu phần mềm  được mô tả theo các UC và trong các đặc tả bổ sung&gt;.</w:t>
+        <w:t xml:space="preserve">&lt;Phần này mô tả một cách chi tiết từng yêu cầu cụ thể, cho phép các thành viên tham gia dự án căn cứ vào đó để xây dựng một phần mềm có chất lượng tốt nhất. Với cách tiếp cận theo </w:t>
+      </w:r>
+      <w:r>
+        <w:lastRenderedPageBreak/>
+        <w:t>mô hình UseCase (UC), các yêu cầu phần mềm  được mô tả theo các UC và trong các đặc tả bổ sung&gt;.</w:t>
       </w:r>
     </w:p>
     <w:p>
@@ -6697,7 +8107,6 @@
           <w:sz w:val="26"/>
           <w:szCs w:val="26"/>
         </w:rPr>
-        <w:lastRenderedPageBreak/>
         <w:t>Biểu đồ</w:t>
       </w:r>
     </w:p>
@@ -6734,6 +8143,7 @@
         <w:rPr>
           <w:noProof/>
         </w:rPr>
+        <w:lastRenderedPageBreak/>
         <w:drawing>
           <wp:inline distT="0" distB="0" distL="0" distR="0" wp14:anchorId="408888DE" wp14:editId="40A4D577">
             <wp:extent cx="6510655" cy="5122545"/>
@@ -14597,6 +16007,155 @@
     </w:lvl>
   </w:abstractNum>
   <w:abstractNum w:abstractNumId="6" w15:restartNumberingAfterBreak="0">
+    <w:nsid w:val="38A30246"/>
+    <w:multiLevelType w:val="multilevel"/>
+    <w:tmpl w:val="A886AA6C"/>
+    <w:lvl w:ilvl="0">
+      <w:start w:val="1"/>
+      <w:numFmt w:val="bullet"/>
+      <w:lvlText w:val=""/>
+      <w:lvlJc w:val="left"/>
+      <w:pPr>
+        <w:tabs>
+          <w:tab w:val="num" w:pos="720"/>
+        </w:tabs>
+        <w:ind w:left="720" w:hanging="360"/>
+      </w:pPr>
+      <w:rPr>
+        <w:rFonts w:ascii="Symbol" w:hAnsi="Symbol" w:hint="default"/>
+        <w:sz w:val="20"/>
+      </w:rPr>
+    </w:lvl>
+    <w:lvl w:ilvl="1">
+      <w:start w:val="1"/>
+      <w:numFmt w:val="bullet"/>
+      <w:lvlText w:val="o"/>
+      <w:lvlJc w:val="left"/>
+      <w:pPr>
+        <w:tabs>
+          <w:tab w:val="num" w:pos="1440"/>
+        </w:tabs>
+        <w:ind w:left="1440" w:hanging="360"/>
+      </w:pPr>
+      <w:rPr>
+        <w:rFonts w:ascii="Courier New" w:hAnsi="Courier New" w:hint="default"/>
+        <w:sz w:val="20"/>
+      </w:rPr>
+    </w:lvl>
+    <w:lvl w:ilvl="2" w:tentative="1">
+      <w:start w:val="1"/>
+      <w:numFmt w:val="bullet"/>
+      <w:lvlText w:val=""/>
+      <w:lvlJc w:val="left"/>
+      <w:pPr>
+        <w:tabs>
+          <w:tab w:val="num" w:pos="2160"/>
+        </w:tabs>
+        <w:ind w:left="2160" w:hanging="360"/>
+      </w:pPr>
+      <w:rPr>
+        <w:rFonts w:ascii="Wingdings" w:hAnsi="Wingdings" w:hint="default"/>
+        <w:sz w:val="20"/>
+      </w:rPr>
+    </w:lvl>
+    <w:lvl w:ilvl="3" w:tentative="1">
+      <w:start w:val="1"/>
+      <w:numFmt w:val="bullet"/>
+      <w:lvlText w:val=""/>
+      <w:lvlJc w:val="left"/>
+      <w:pPr>
+        <w:tabs>
+          <w:tab w:val="num" w:pos="2880"/>
+        </w:tabs>
+        <w:ind w:left="2880" w:hanging="360"/>
+      </w:pPr>
+      <w:rPr>
+        <w:rFonts w:ascii="Wingdings" w:hAnsi="Wingdings" w:hint="default"/>
+        <w:sz w:val="20"/>
+      </w:rPr>
+    </w:lvl>
+    <w:lvl w:ilvl="4" w:tentative="1">
+      <w:start w:val="1"/>
+      <w:numFmt w:val="bullet"/>
+      <w:lvlText w:val=""/>
+      <w:lvlJc w:val="left"/>
+      <w:pPr>
+        <w:tabs>
+          <w:tab w:val="num" w:pos="3600"/>
+        </w:tabs>
+        <w:ind w:left="3600" w:hanging="360"/>
+      </w:pPr>
+      <w:rPr>
+        <w:rFonts w:ascii="Wingdings" w:hAnsi="Wingdings" w:hint="default"/>
+        <w:sz w:val="20"/>
+      </w:rPr>
+    </w:lvl>
+    <w:lvl w:ilvl="5" w:tentative="1">
+      <w:start w:val="1"/>
+      <w:numFmt w:val="bullet"/>
+      <w:lvlText w:val=""/>
+      <w:lvlJc w:val="left"/>
+      <w:pPr>
+        <w:tabs>
+          <w:tab w:val="num" w:pos="4320"/>
+        </w:tabs>
+        <w:ind w:left="4320" w:hanging="360"/>
+      </w:pPr>
+      <w:rPr>
+        <w:rFonts w:ascii="Wingdings" w:hAnsi="Wingdings" w:hint="default"/>
+        <w:sz w:val="20"/>
+      </w:rPr>
+    </w:lvl>
+    <w:lvl w:ilvl="6" w:tentative="1">
+      <w:start w:val="1"/>
+      <w:numFmt w:val="bullet"/>
+      <w:lvlText w:val=""/>
+      <w:lvlJc w:val="left"/>
+      <w:pPr>
+        <w:tabs>
+          <w:tab w:val="num" w:pos="5040"/>
+        </w:tabs>
+        <w:ind w:left="5040" w:hanging="360"/>
+      </w:pPr>
+      <w:rPr>
+        <w:rFonts w:ascii="Wingdings" w:hAnsi="Wingdings" w:hint="default"/>
+        <w:sz w:val="20"/>
+      </w:rPr>
+    </w:lvl>
+    <w:lvl w:ilvl="7" w:tentative="1">
+      <w:start w:val="1"/>
+      <w:numFmt w:val="bullet"/>
+      <w:lvlText w:val=""/>
+      <w:lvlJc w:val="left"/>
+      <w:pPr>
+        <w:tabs>
+          <w:tab w:val="num" w:pos="5760"/>
+        </w:tabs>
+        <w:ind w:left="5760" w:hanging="360"/>
+      </w:pPr>
+      <w:rPr>
+        <w:rFonts w:ascii="Wingdings" w:hAnsi="Wingdings" w:hint="default"/>
+        <w:sz w:val="20"/>
+      </w:rPr>
+    </w:lvl>
+    <w:lvl w:ilvl="8" w:tentative="1">
+      <w:start w:val="1"/>
+      <w:numFmt w:val="bullet"/>
+      <w:lvlText w:val=""/>
+      <w:lvlJc w:val="left"/>
+      <w:pPr>
+        <w:tabs>
+          <w:tab w:val="num" w:pos="6480"/>
+        </w:tabs>
+        <w:ind w:left="6480" w:hanging="360"/>
+      </w:pPr>
+      <w:rPr>
+        <w:rFonts w:ascii="Wingdings" w:hAnsi="Wingdings" w:hint="default"/>
+        <w:sz w:val="20"/>
+      </w:rPr>
+    </w:lvl>
+  </w:abstractNum>
+  <w:abstractNum w:abstractNumId="7" w15:restartNumberingAfterBreak="0">
     <w:nsid w:val="38C50ED4"/>
     <w:multiLevelType w:val="hybridMultilevel"/>
     <w:tmpl w:val="02E2D53C"/>
@@ -14709,7 +16268,305 @@
       </w:rPr>
     </w:lvl>
   </w:abstractNum>
-  <w:abstractNum w:abstractNumId="7" w15:restartNumberingAfterBreak="0">
+  <w:abstractNum w:abstractNumId="8" w15:restartNumberingAfterBreak="0">
+    <w:nsid w:val="3C3E6758"/>
+    <w:multiLevelType w:val="multilevel"/>
+    <w:tmpl w:val="D4EC0560"/>
+    <w:lvl w:ilvl="0">
+      <w:start w:val="1"/>
+      <w:numFmt w:val="bullet"/>
+      <w:lvlText w:val=""/>
+      <w:lvlJc w:val="left"/>
+      <w:pPr>
+        <w:tabs>
+          <w:tab w:val="num" w:pos="720"/>
+        </w:tabs>
+        <w:ind w:left="720" w:hanging="360"/>
+      </w:pPr>
+      <w:rPr>
+        <w:rFonts w:ascii="Symbol" w:hAnsi="Symbol" w:hint="default"/>
+        <w:sz w:val="20"/>
+      </w:rPr>
+    </w:lvl>
+    <w:lvl w:ilvl="1" w:tentative="1">
+      <w:start w:val="1"/>
+      <w:numFmt w:val="bullet"/>
+      <w:lvlText w:val="o"/>
+      <w:lvlJc w:val="left"/>
+      <w:pPr>
+        <w:tabs>
+          <w:tab w:val="num" w:pos="1440"/>
+        </w:tabs>
+        <w:ind w:left="1440" w:hanging="360"/>
+      </w:pPr>
+      <w:rPr>
+        <w:rFonts w:ascii="Courier New" w:hAnsi="Courier New" w:hint="default"/>
+        <w:sz w:val="20"/>
+      </w:rPr>
+    </w:lvl>
+    <w:lvl w:ilvl="2" w:tentative="1">
+      <w:start w:val="1"/>
+      <w:numFmt w:val="bullet"/>
+      <w:lvlText w:val=""/>
+      <w:lvlJc w:val="left"/>
+      <w:pPr>
+        <w:tabs>
+          <w:tab w:val="num" w:pos="2160"/>
+        </w:tabs>
+        <w:ind w:left="2160" w:hanging="360"/>
+      </w:pPr>
+      <w:rPr>
+        <w:rFonts w:ascii="Wingdings" w:hAnsi="Wingdings" w:hint="default"/>
+        <w:sz w:val="20"/>
+      </w:rPr>
+    </w:lvl>
+    <w:lvl w:ilvl="3" w:tentative="1">
+      <w:start w:val="1"/>
+      <w:numFmt w:val="bullet"/>
+      <w:lvlText w:val=""/>
+      <w:lvlJc w:val="left"/>
+      <w:pPr>
+        <w:tabs>
+          <w:tab w:val="num" w:pos="2880"/>
+        </w:tabs>
+        <w:ind w:left="2880" w:hanging="360"/>
+      </w:pPr>
+      <w:rPr>
+        <w:rFonts w:ascii="Wingdings" w:hAnsi="Wingdings" w:hint="default"/>
+        <w:sz w:val="20"/>
+      </w:rPr>
+    </w:lvl>
+    <w:lvl w:ilvl="4" w:tentative="1">
+      <w:start w:val="1"/>
+      <w:numFmt w:val="bullet"/>
+      <w:lvlText w:val=""/>
+      <w:lvlJc w:val="left"/>
+      <w:pPr>
+        <w:tabs>
+          <w:tab w:val="num" w:pos="3600"/>
+        </w:tabs>
+        <w:ind w:left="3600" w:hanging="360"/>
+      </w:pPr>
+      <w:rPr>
+        <w:rFonts w:ascii="Wingdings" w:hAnsi="Wingdings" w:hint="default"/>
+        <w:sz w:val="20"/>
+      </w:rPr>
+    </w:lvl>
+    <w:lvl w:ilvl="5" w:tentative="1">
+      <w:start w:val="1"/>
+      <w:numFmt w:val="bullet"/>
+      <w:lvlText w:val=""/>
+      <w:lvlJc w:val="left"/>
+      <w:pPr>
+        <w:tabs>
+          <w:tab w:val="num" w:pos="4320"/>
+        </w:tabs>
+        <w:ind w:left="4320" w:hanging="360"/>
+      </w:pPr>
+      <w:rPr>
+        <w:rFonts w:ascii="Wingdings" w:hAnsi="Wingdings" w:hint="default"/>
+        <w:sz w:val="20"/>
+      </w:rPr>
+    </w:lvl>
+    <w:lvl w:ilvl="6" w:tentative="1">
+      <w:start w:val="1"/>
+      <w:numFmt w:val="bullet"/>
+      <w:lvlText w:val=""/>
+      <w:lvlJc w:val="left"/>
+      <w:pPr>
+        <w:tabs>
+          <w:tab w:val="num" w:pos="5040"/>
+        </w:tabs>
+        <w:ind w:left="5040" w:hanging="360"/>
+      </w:pPr>
+      <w:rPr>
+        <w:rFonts w:ascii="Wingdings" w:hAnsi="Wingdings" w:hint="default"/>
+        <w:sz w:val="20"/>
+      </w:rPr>
+    </w:lvl>
+    <w:lvl w:ilvl="7" w:tentative="1">
+      <w:start w:val="1"/>
+      <w:numFmt w:val="bullet"/>
+      <w:lvlText w:val=""/>
+      <w:lvlJc w:val="left"/>
+      <w:pPr>
+        <w:tabs>
+          <w:tab w:val="num" w:pos="5760"/>
+        </w:tabs>
+        <w:ind w:left="5760" w:hanging="360"/>
+      </w:pPr>
+      <w:rPr>
+        <w:rFonts w:ascii="Wingdings" w:hAnsi="Wingdings" w:hint="default"/>
+        <w:sz w:val="20"/>
+      </w:rPr>
+    </w:lvl>
+    <w:lvl w:ilvl="8" w:tentative="1">
+      <w:start w:val="1"/>
+      <w:numFmt w:val="bullet"/>
+      <w:lvlText w:val=""/>
+      <w:lvlJc w:val="left"/>
+      <w:pPr>
+        <w:tabs>
+          <w:tab w:val="num" w:pos="6480"/>
+        </w:tabs>
+        <w:ind w:left="6480" w:hanging="360"/>
+      </w:pPr>
+      <w:rPr>
+        <w:rFonts w:ascii="Wingdings" w:hAnsi="Wingdings" w:hint="default"/>
+        <w:sz w:val="20"/>
+      </w:rPr>
+    </w:lvl>
+  </w:abstractNum>
+  <w:abstractNum w:abstractNumId="9" w15:restartNumberingAfterBreak="0">
+    <w:nsid w:val="519038C5"/>
+    <w:multiLevelType w:val="multilevel"/>
+    <w:tmpl w:val="2A8470DE"/>
+    <w:lvl w:ilvl="0">
+      <w:start w:val="1"/>
+      <w:numFmt w:val="bullet"/>
+      <w:lvlText w:val=""/>
+      <w:lvlJc w:val="left"/>
+      <w:pPr>
+        <w:tabs>
+          <w:tab w:val="num" w:pos="720"/>
+        </w:tabs>
+        <w:ind w:left="720" w:hanging="360"/>
+      </w:pPr>
+      <w:rPr>
+        <w:rFonts w:ascii="Symbol" w:hAnsi="Symbol" w:hint="default"/>
+        <w:sz w:val="20"/>
+      </w:rPr>
+    </w:lvl>
+    <w:lvl w:ilvl="1" w:tentative="1">
+      <w:start w:val="1"/>
+      <w:numFmt w:val="bullet"/>
+      <w:lvlText w:val="o"/>
+      <w:lvlJc w:val="left"/>
+      <w:pPr>
+        <w:tabs>
+          <w:tab w:val="num" w:pos="1440"/>
+        </w:tabs>
+        <w:ind w:left="1440" w:hanging="360"/>
+      </w:pPr>
+      <w:rPr>
+        <w:rFonts w:ascii="Courier New" w:hAnsi="Courier New" w:hint="default"/>
+        <w:sz w:val="20"/>
+      </w:rPr>
+    </w:lvl>
+    <w:lvl w:ilvl="2" w:tentative="1">
+      <w:start w:val="1"/>
+      <w:numFmt w:val="bullet"/>
+      <w:lvlText w:val=""/>
+      <w:lvlJc w:val="left"/>
+      <w:pPr>
+        <w:tabs>
+          <w:tab w:val="num" w:pos="2160"/>
+        </w:tabs>
+        <w:ind w:left="2160" w:hanging="360"/>
+      </w:pPr>
+      <w:rPr>
+        <w:rFonts w:ascii="Wingdings" w:hAnsi="Wingdings" w:hint="default"/>
+        <w:sz w:val="20"/>
+      </w:rPr>
+    </w:lvl>
+    <w:lvl w:ilvl="3" w:tentative="1">
+      <w:start w:val="1"/>
+      <w:numFmt w:val="bullet"/>
+      <w:lvlText w:val=""/>
+      <w:lvlJc w:val="left"/>
+      <w:pPr>
+        <w:tabs>
+          <w:tab w:val="num" w:pos="2880"/>
+        </w:tabs>
+        <w:ind w:left="2880" w:hanging="360"/>
+      </w:pPr>
+      <w:rPr>
+        <w:rFonts w:ascii="Wingdings" w:hAnsi="Wingdings" w:hint="default"/>
+        <w:sz w:val="20"/>
+      </w:rPr>
+    </w:lvl>
+    <w:lvl w:ilvl="4" w:tentative="1">
+      <w:start w:val="1"/>
+      <w:numFmt w:val="bullet"/>
+      <w:lvlText w:val=""/>
+      <w:lvlJc w:val="left"/>
+      <w:pPr>
+        <w:tabs>
+          <w:tab w:val="num" w:pos="3600"/>
+        </w:tabs>
+        <w:ind w:left="3600" w:hanging="360"/>
+      </w:pPr>
+      <w:rPr>
+        <w:rFonts w:ascii="Wingdings" w:hAnsi="Wingdings" w:hint="default"/>
+        <w:sz w:val="20"/>
+      </w:rPr>
+    </w:lvl>
+    <w:lvl w:ilvl="5" w:tentative="1">
+      <w:start w:val="1"/>
+      <w:numFmt w:val="bullet"/>
+      <w:lvlText w:val=""/>
+      <w:lvlJc w:val="left"/>
+      <w:pPr>
+        <w:tabs>
+          <w:tab w:val="num" w:pos="4320"/>
+        </w:tabs>
+        <w:ind w:left="4320" w:hanging="360"/>
+      </w:pPr>
+      <w:rPr>
+        <w:rFonts w:ascii="Wingdings" w:hAnsi="Wingdings" w:hint="default"/>
+        <w:sz w:val="20"/>
+      </w:rPr>
+    </w:lvl>
+    <w:lvl w:ilvl="6" w:tentative="1">
+      <w:start w:val="1"/>
+      <w:numFmt w:val="bullet"/>
+      <w:lvlText w:val=""/>
+      <w:lvlJc w:val="left"/>
+      <w:pPr>
+        <w:tabs>
+          <w:tab w:val="num" w:pos="5040"/>
+        </w:tabs>
+        <w:ind w:left="5040" w:hanging="360"/>
+      </w:pPr>
+      <w:rPr>
+        <w:rFonts w:ascii="Wingdings" w:hAnsi="Wingdings" w:hint="default"/>
+        <w:sz w:val="20"/>
+      </w:rPr>
+    </w:lvl>
+    <w:lvl w:ilvl="7" w:tentative="1">
+      <w:start w:val="1"/>
+      <w:numFmt w:val="bullet"/>
+      <w:lvlText w:val=""/>
+      <w:lvlJc w:val="left"/>
+      <w:pPr>
+        <w:tabs>
+          <w:tab w:val="num" w:pos="5760"/>
+        </w:tabs>
+        <w:ind w:left="5760" w:hanging="360"/>
+      </w:pPr>
+      <w:rPr>
+        <w:rFonts w:ascii="Wingdings" w:hAnsi="Wingdings" w:hint="default"/>
+        <w:sz w:val="20"/>
+      </w:rPr>
+    </w:lvl>
+    <w:lvl w:ilvl="8" w:tentative="1">
+      <w:start w:val="1"/>
+      <w:numFmt w:val="bullet"/>
+      <w:lvlText w:val=""/>
+      <w:lvlJc w:val="left"/>
+      <w:pPr>
+        <w:tabs>
+          <w:tab w:val="num" w:pos="6480"/>
+        </w:tabs>
+        <w:ind w:left="6480" w:hanging="360"/>
+      </w:pPr>
+      <w:rPr>
+        <w:rFonts w:ascii="Wingdings" w:hAnsi="Wingdings" w:hint="default"/>
+        <w:sz w:val="20"/>
+      </w:rPr>
+    </w:lvl>
+  </w:abstractNum>
+  <w:abstractNum w:abstractNumId="10" w15:restartNumberingAfterBreak="0">
     <w:nsid w:val="58E76261"/>
     <w:multiLevelType w:val="hybridMultilevel"/>
     <w:tmpl w:val="1A5C9ED0"/>
@@ -14801,7 +16658,7 @@
       </w:pPr>
     </w:lvl>
   </w:abstractNum>
-  <w:abstractNum w:abstractNumId="8" w15:restartNumberingAfterBreak="0">
+  <w:abstractNum w:abstractNumId="11" w15:restartNumberingAfterBreak="0">
     <w:nsid w:val="5D1B0C6E"/>
     <w:multiLevelType w:val="hybridMultilevel"/>
     <w:tmpl w:val="9AEA8954"/>
@@ -14914,7 +16771,7 @@
       </w:rPr>
     </w:lvl>
   </w:abstractNum>
-  <w:abstractNum w:abstractNumId="9" w15:restartNumberingAfterBreak="0">
+  <w:abstractNum w:abstractNumId="12" w15:restartNumberingAfterBreak="0">
     <w:nsid w:val="68D74E48"/>
     <w:multiLevelType w:val="hybridMultilevel"/>
     <w:tmpl w:val="89DEB574"/>
@@ -15003,7 +16860,7 @@
       </w:pPr>
     </w:lvl>
   </w:abstractNum>
-  <w:abstractNum w:abstractNumId="10" w15:restartNumberingAfterBreak="0">
+  <w:abstractNum w:abstractNumId="13" w15:restartNumberingAfterBreak="0">
     <w:nsid w:val="796C76AA"/>
     <w:multiLevelType w:val="hybridMultilevel"/>
     <w:tmpl w:val="67B4BD70"/>
@@ -15116,7 +16973,7 @@
       </w:rPr>
     </w:lvl>
   </w:abstractNum>
-  <w:abstractNum w:abstractNumId="11" w15:restartNumberingAfterBreak="0">
+  <w:abstractNum w:abstractNumId="14" w15:restartNumberingAfterBreak="0">
     <w:nsid w:val="7E415C1C"/>
     <w:multiLevelType w:val="hybridMultilevel"/>
     <w:tmpl w:val="B2EA5180"/>
@@ -15281,10 +17138,10 @@
     <w:abstractNumId w:val="0"/>
   </w:num>
   <w:num w:numId="18" w16cid:durableId="1474910907">
-    <w:abstractNumId w:val="11"/>
+    <w:abstractNumId w:val="14"/>
   </w:num>
   <w:num w:numId="19" w16cid:durableId="244539176">
-    <w:abstractNumId w:val="7"/>
+    <w:abstractNumId w:val="10"/>
   </w:num>
   <w:num w:numId="20" w16cid:durableId="2052150543">
     <w:abstractNumId w:val="0"/>
@@ -15311,7 +17168,7 @@
     </w:lvlOverride>
   </w:num>
   <w:num w:numId="27" w16cid:durableId="2008705704">
-    <w:abstractNumId w:val="9"/>
+    <w:abstractNumId w:val="12"/>
   </w:num>
   <w:num w:numId="28" w16cid:durableId="932280198">
     <w:abstractNumId w:val="0"/>
@@ -15353,13 +17210,22 @@
     </w:lvlOverride>
   </w:num>
   <w:num w:numId="31" w16cid:durableId="2363982">
-    <w:abstractNumId w:val="10"/>
+    <w:abstractNumId w:val="13"/>
   </w:num>
   <w:num w:numId="32" w16cid:durableId="546262786">
+    <w:abstractNumId w:val="7"/>
+  </w:num>
+  <w:num w:numId="33" w16cid:durableId="1389526857">
+    <w:abstractNumId w:val="11"/>
+  </w:num>
+  <w:num w:numId="34" w16cid:durableId="1584533287">
     <w:abstractNumId w:val="6"/>
   </w:num>
-  <w:num w:numId="33" w16cid:durableId="1389526857">
+  <w:num w:numId="35" w16cid:durableId="1813064050">
     <w:abstractNumId w:val="8"/>
+  </w:num>
+  <w:num w:numId="36" w16cid:durableId="932006147">
+    <w:abstractNumId w:val="9"/>
   </w:num>
 </w:numbering>
 </file>
@@ -16399,6 +18265,33 @@
       <w:szCs w:val="26"/>
     </w:rPr>
   </w:style>
+  <w:style w:type="paragraph" w:styleId="NormalWeb">
+    <w:name w:val="Normal (Web)"/>
+    <w:basedOn w:val="Normal"/>
+    <w:uiPriority w:val="99"/>
+    <w:semiHidden/>
+    <w:unhideWhenUsed/>
+    <w:rsid w:val="00E54815"/>
+    <w:pPr>
+      <w:spacing w:before="100" w:beforeAutospacing="1" w:after="100" w:afterAutospacing="1" w:line="240" w:lineRule="auto"/>
+    </w:pPr>
+    <w:rPr>
+      <w:rFonts w:ascii="Times New Roman" w:eastAsia="Times New Roman" w:hAnsi="Times New Roman" w:cs="Times New Roman"/>
+      <w:sz w:val="24"/>
+      <w:szCs w:val="24"/>
+    </w:rPr>
+  </w:style>
+  <w:style w:type="character" w:styleId="Strong">
+    <w:name w:val="Strong"/>
+    <w:basedOn w:val="DefaultParagraphFont"/>
+    <w:uiPriority w:val="22"/>
+    <w:qFormat/>
+    <w:rsid w:val="00E54815"/>
+    <w:rPr>
+      <w:b/>
+      <w:bCs/>
+    </w:rPr>
+  </w:style>
 </w:styles>
 </file>
 
@@ -16573,6 +18466,7 @@
     <w:rsid w:val="00220CD5"/>
     <w:rsid w:val="00296F8F"/>
     <w:rsid w:val="002A48CE"/>
+    <w:rsid w:val="002E287F"/>
     <w:rsid w:val="00314A2A"/>
     <w:rsid w:val="00397ED4"/>
     <w:rsid w:val="00416DE4"/>

</xml_diff>

<commit_message>
Fix tài liệu 3
</commit_message>
<xml_diff>
--- a/3_SRS/v1/17_3_ApplicationDevelopment_SRS_v1.docx
+++ b/3_SRS/v1/17_3_ApplicationDevelopment_SRS_v1.docx
@@ -5581,99 +5581,10 @@
     </w:p>
     <w:p>
       <w:pPr>
-        <w:spacing w:before="360" w:after="360" w:line="360" w:lineRule="atLeast"/>
-        <w:rPr>
-          <w:rFonts w:ascii="Times New Roman" w:eastAsia="Times New Roman" w:hAnsi="Times New Roman" w:cs="Times New Roman"/>
-          <w:color w:val="1F1F1F"/>
-          <w:sz w:val="26"/>
-          <w:szCs w:val="26"/>
-        </w:rPr>
-      </w:pPr>
-      <w:r>
-        <w:rPr>
-          <w:rFonts w:ascii="Times New Roman" w:eastAsia="Times New Roman" w:hAnsi="Times New Roman" w:cs="Times New Roman"/>
-          <w:color w:val="1F1F1F"/>
-          <w:sz w:val="26"/>
-          <w:szCs w:val="26"/>
-        </w:rPr>
-        <w:t xml:space="preserve">Ngoài ra, chương trình </w:t>
-      </w:r>
-      <w:r>
-        <w:rPr>
-          <w:rFonts w:ascii="Times New Roman" w:eastAsia="Times New Roman" w:hAnsi="Times New Roman" w:cs="Times New Roman"/>
-          <w:color w:val="1F1F1F"/>
-          <w:sz w:val="26"/>
-          <w:szCs w:val="26"/>
-        </w:rPr>
-        <w:t>quản lý karaoke Nnice</w:t>
-      </w:r>
-      <w:r>
-        <w:rPr>
-          <w:rFonts w:ascii="Times New Roman" w:eastAsia="Times New Roman" w:hAnsi="Times New Roman" w:cs="Times New Roman"/>
-          <w:color w:val="1F1F1F"/>
-          <w:sz w:val="26"/>
-          <w:szCs w:val="26"/>
-        </w:rPr>
-        <w:t xml:space="preserve"> cũng có thể phụ thuộc vào các điều kiện khác như:</w:t>
-      </w:r>
-    </w:p>
-    <w:p>
-      <w:pPr>
+        <w:pStyle w:val="ListParagraph"/>
         <w:numPr>
           <w:ilvl w:val="0"/>
-          <w:numId w:val="35"/>
-        </w:numPr>
-        <w:spacing w:after="0" w:line="360" w:lineRule="atLeast"/>
-        <w:rPr>
-          <w:rFonts w:ascii="Times New Roman" w:eastAsia="Times New Roman" w:hAnsi="Times New Roman" w:cs="Times New Roman"/>
-          <w:color w:val="1F1F1F"/>
-          <w:sz w:val="26"/>
-          <w:szCs w:val="26"/>
-        </w:rPr>
-      </w:pPr>
-      <w:r>
-        <w:rPr>
-          <w:rFonts w:ascii="Times New Roman" w:eastAsia="Times New Roman" w:hAnsi="Times New Roman" w:cs="Times New Roman"/>
-          <w:color w:val="1F1F1F"/>
-          <w:sz w:val="26"/>
-          <w:szCs w:val="26"/>
-          <w:bdr w:val="none" w:sz="0" w:space="0" w:color="auto" w:frame="1"/>
-        </w:rPr>
-        <w:t>Mạng internet:</w:t>
-      </w:r>
-      <w:r>
-        <w:rPr>
-          <w:rFonts w:ascii="Times New Roman" w:eastAsia="Times New Roman" w:hAnsi="Times New Roman" w:cs="Times New Roman"/>
-          <w:color w:val="1F1F1F"/>
-          <w:sz w:val="26"/>
-          <w:szCs w:val="26"/>
-        </w:rPr>
-        <w:t xml:space="preserve"> Chương trình </w:t>
-      </w:r>
-      <w:r>
-        <w:rPr>
-          <w:rFonts w:ascii="Times New Roman" w:eastAsia="Times New Roman" w:hAnsi="Times New Roman" w:cs="Times New Roman"/>
-          <w:color w:val="1F1F1F"/>
-          <w:sz w:val="26"/>
-          <w:szCs w:val="26"/>
-        </w:rPr>
-        <w:t>quản lý karaoke Nnice</w:t>
-      </w:r>
-      <w:r>
-        <w:rPr>
-          <w:rFonts w:ascii="Times New Roman" w:eastAsia="Times New Roman" w:hAnsi="Times New Roman" w:cs="Times New Roman"/>
-          <w:color w:val="1F1F1F"/>
-          <w:sz w:val="26"/>
-          <w:szCs w:val="26"/>
-        </w:rPr>
-        <w:t xml:space="preserve"> có thể cần kết nối với internet để thực hiện các chức năng như đặt phòng trực tuyến, thanh toán trực tuyến, hoặc cập nhật dữ liệu.</w:t>
-      </w:r>
-    </w:p>
-    <w:p>
-      <w:pPr>
-        <w:numPr>
-          <w:ilvl w:val="0"/>
-          <w:numId w:val="35"/>
+          <w:numId w:val="34"/>
         </w:numPr>
         <w:spacing w:after="0" w:line="360" w:lineRule="atLeast"/>
         <w:rPr>
@@ -6003,58 +5914,6 @@
           <w:szCs w:val="26"/>
         </w:rPr>
         <w:t xml:space="preserve"> có thể hoạt động.</w:t>
-      </w:r>
-    </w:p>
-    <w:p>
-      <w:pPr>
-        <w:numPr>
-          <w:ilvl w:val="0"/>
-          <w:numId w:val="36"/>
-        </w:numPr>
-        <w:spacing w:after="0" w:line="360" w:lineRule="atLeast"/>
-        <w:rPr>
-          <w:rFonts w:ascii="Times New Roman" w:eastAsia="Times New Roman" w:hAnsi="Times New Roman" w:cs="Times New Roman"/>
-          <w:color w:val="1F1F1F"/>
-          <w:sz w:val="26"/>
-          <w:szCs w:val="26"/>
-        </w:rPr>
-      </w:pPr>
-      <w:r>
-        <w:rPr>
-          <w:rFonts w:ascii="Times New Roman" w:eastAsia="Times New Roman" w:hAnsi="Times New Roman" w:cs="Times New Roman"/>
-          <w:color w:val="1F1F1F"/>
-          <w:sz w:val="26"/>
-          <w:szCs w:val="26"/>
-          <w:bdr w:val="none" w:sz="0" w:space="0" w:color="auto" w:frame="1"/>
-        </w:rPr>
-        <w:t>Kiểm tra kết nối mạng:</w:t>
-      </w:r>
-      <w:r>
-        <w:rPr>
-          <w:rFonts w:ascii="Times New Roman" w:eastAsia="Times New Roman" w:hAnsi="Times New Roman" w:cs="Times New Roman"/>
-          <w:color w:val="1F1F1F"/>
-          <w:sz w:val="26"/>
-          <w:szCs w:val="26"/>
-        </w:rPr>
-        <w:t xml:space="preserve"> Nếu chương trình </w:t>
-      </w:r>
-      <w:r>
-        <w:rPr>
-          <w:rFonts w:ascii="Times New Roman" w:eastAsia="Times New Roman" w:hAnsi="Times New Roman" w:cs="Times New Roman"/>
-          <w:color w:val="1F1F1F"/>
-          <w:sz w:val="26"/>
-          <w:szCs w:val="26"/>
-        </w:rPr>
-        <w:t>quản lý karaoke Nnice</w:t>
-      </w:r>
-      <w:r>
-        <w:rPr>
-          <w:rFonts w:ascii="Times New Roman" w:eastAsia="Times New Roman" w:hAnsi="Times New Roman" w:cs="Times New Roman"/>
-          <w:color w:val="1F1F1F"/>
-          <w:sz w:val="26"/>
-          <w:szCs w:val="26"/>
-        </w:rPr>
-        <w:t xml:space="preserve"> cần kết nối với internet, cần đảm bảo kết nối mạng ổn định.</w:t>
       </w:r>
     </w:p>
     <w:p>
@@ -6151,11 +6010,7 @@
         <w:spacing w:before="0" w:after="120" w:line="240" w:lineRule="auto"/>
       </w:pPr>
       <w:r>
-        <w:t xml:space="preserve">&lt;Phần này mô tả một cách chi tiết từng yêu cầu cụ thể, cho phép các thành viên tham gia dự án căn cứ vào đó để xây dựng một phần mềm có chất lượng tốt nhất. Với cách tiếp cận theo </w:t>
-      </w:r>
-      <w:r>
-        <w:lastRenderedPageBreak/>
-        <w:t>mô hình UseCase (UC), các yêu cầu phần mềm  được mô tả theo các UC và trong các đặc tả bổ sung&gt;.</w:t>
+        <w:t>&lt;Phần này mô tả một cách chi tiết từng yêu cầu cụ thể, cho phép các thành viên tham gia dự án căn cứ vào đó để xây dựng một phần mềm có chất lượng tốt nhất. Với cách tiếp cận theo mô hình UseCase (UC), các yêu cầu phần mềm  được mô tả theo các UC và trong các đặc tả bổ sung&gt;.</w:t>
       </w:r>
     </w:p>
     <w:p>
@@ -6175,6 +6030,7 @@
           <w:sz w:val="26"/>
           <w:szCs w:val="26"/>
         </w:rPr>
+        <w:lastRenderedPageBreak/>
         <w:t>UC001_</w:t>
       </w:r>
       <w:r>

</xml_diff>

<commit_message>
Sửa 4 use case của file SRS
</commit_message>
<xml_diff>
--- a/3_SRS/v1/17_3_ApplicationDevelopment_SRS_v1.docx
+++ b/3_SRS/v1/17_3_ApplicationDevelopment_SRS_v1.docx
@@ -10087,10 +10087,10 @@
         </w:rPr>
         <w:lastRenderedPageBreak/>
         <w:drawing>
-          <wp:inline distT="0" distB="0" distL="0" distR="0" wp14:anchorId="0A1748CC" wp14:editId="4D926200">
-            <wp:extent cx="6511925" cy="5434330"/>
-            <wp:effectExtent l="0" t="0" r="3175" b="0"/>
-            <wp:docPr id="214306363" name="Picture 1" descr="A diagram of a project&#10;&#10;Description automatically generated"/>
+          <wp:inline distT="0" distB="0" distL="0" distR="0" wp14:anchorId="08FEDEA1" wp14:editId="1343E3FA">
+            <wp:extent cx="6502400" cy="4919345"/>
+            <wp:effectExtent l="0" t="0" r="0" b="0"/>
+            <wp:docPr id="302571104" name="Picture 1"/>
             <wp:cNvGraphicFramePr>
               <a:graphicFrameLocks xmlns:a="http://schemas.openxmlformats.org/drawingml/2006/main" noChangeAspect="1"/>
             </wp:cNvGraphicFramePr>
@@ -10098,23 +10098,36 @@
               <a:graphicData uri="http://schemas.openxmlformats.org/drawingml/2006/picture">
                 <pic:pic xmlns:pic="http://schemas.openxmlformats.org/drawingml/2006/picture">
                   <pic:nvPicPr>
-                    <pic:cNvPr id="214306363" name="Picture 1" descr="A diagram of a project&#10;&#10;Description automatically generated"/>
-                    <pic:cNvPicPr/>
+                    <pic:cNvPr id="0" name="Picture 1"/>
+                    <pic:cNvPicPr>
+                      <a:picLocks noChangeAspect="1" noChangeArrowheads="1"/>
+                    </pic:cNvPicPr>
                   </pic:nvPicPr>
                   <pic:blipFill>
-                    <a:blip r:embed="rId14"/>
+                    <a:blip r:embed="rId14" cstate="print">
+                      <a:extLst>
+                        <a:ext uri="{28A0092B-C50C-407E-A947-70E740481C1C}">
+                          <a14:useLocalDpi xmlns:a14="http://schemas.microsoft.com/office/drawing/2010/main" val="0"/>
+                        </a:ext>
+                      </a:extLst>
+                    </a:blip>
+                    <a:srcRect/>
                     <a:stretch>
                       <a:fillRect/>
                     </a:stretch>
                   </pic:blipFill>
-                  <pic:spPr>
+                  <pic:spPr bwMode="auto">
                     <a:xfrm>
                       <a:off x="0" y="0"/>
-                      <a:ext cx="6511925" cy="5434330"/>
+                      <a:ext cx="6502400" cy="4919345"/>
                     </a:xfrm>
                     <a:prstGeom prst="rect">
                       <a:avLst/>
                     </a:prstGeom>
+                    <a:noFill/>
+                    <a:ln>
+                      <a:noFill/>
+                    </a:ln>
                   </pic:spPr>
                 </pic:pic>
               </a:graphicData>
@@ -10796,17 +10809,7 @@
                 <w:sz w:val="26"/>
                 <w:szCs w:val="26"/>
               </w:rPr>
-              <w:t xml:space="preserve">Luồng sự kiện chính </w:t>
-            </w:r>
-            <w:r>
-              <w:rPr>
-                <w:rFonts w:ascii="Times New Roman" w:hAnsi="Times New Roman" w:cs="Times New Roman"/>
-                <w:b w:val="0"/>
-                <w:sz w:val="26"/>
-                <w:szCs w:val="26"/>
-              </w:rPr>
-              <w:lastRenderedPageBreak/>
-              <w:t>(Basic flows)</w:t>
+              <w:t>Luồng sự kiện chính (Basic flows)</w:t>
             </w:r>
           </w:p>
         </w:tc>
@@ -10843,7 +10846,6 @@
                 <w:sz w:val="26"/>
                 <w:szCs w:val="26"/>
               </w:rPr>
-              <w:lastRenderedPageBreak/>
               <w:t>Actor</w:t>
             </w:r>
           </w:p>
@@ -12251,6 +12253,208 @@
       <w:bookmarkStart w:id="29" w:name="_Toc207611059"/>
       <w:bookmarkEnd w:id="27"/>
       <w:bookmarkEnd w:id="28"/>
+    </w:p>
+    <w:p>
+      <w:pPr>
+        <w:pStyle w:val="ListParagraph"/>
+        <w:numPr>
+          <w:ilvl w:val="0"/>
+          <w:numId w:val="37"/>
+        </w:numPr>
+        <w:spacing w:after="120" w:line="240" w:lineRule="auto"/>
+        <w:ind w:left="720"/>
+        <w:rPr>
+          <w:rFonts w:ascii="Times New Roman" w:hAnsi="Times New Roman" w:cs="Times New Roman"/>
+          <w:b/>
+          <w:bCs/>
+          <w:sz w:val="26"/>
+          <w:szCs w:val="26"/>
+        </w:rPr>
+      </w:pPr>
+      <w:r>
+        <w:rPr>
+          <w:rFonts w:ascii="Times New Roman" w:hAnsi="Times New Roman" w:cs="Times New Roman"/>
+          <w:b/>
+          <w:bCs/>
+          <w:sz w:val="26"/>
+          <w:szCs w:val="26"/>
+        </w:rPr>
+        <w:t>Activity Diagram</w:t>
+      </w:r>
+    </w:p>
+    <w:p>
+      <w:pPr>
+        <w:pStyle w:val="ListParagraph"/>
+        <w:spacing w:after="120" w:line="240" w:lineRule="auto"/>
+        <w:ind w:left="-90"/>
+        <w:rPr>
+          <w:rFonts w:ascii="Times New Roman" w:hAnsi="Times New Roman" w:cs="Times New Roman"/>
+          <w:b/>
+          <w:bCs/>
+          <w:sz w:val="26"/>
+          <w:szCs w:val="26"/>
+        </w:rPr>
+      </w:pPr>
+      <w:r>
+        <w:rPr>
+          <w:rFonts w:ascii="Times New Roman" w:hAnsi="Times New Roman" w:cs="Times New Roman"/>
+          <w:b/>
+          <w:bCs/>
+          <w:noProof/>
+          <w:sz w:val="26"/>
+          <w:szCs w:val="26"/>
+        </w:rPr>
+        <w:lastRenderedPageBreak/>
+        <w:drawing>
+          <wp:inline distT="0" distB="0" distL="0" distR="0" wp14:anchorId="5FFE45F6" wp14:editId="3ADB2AE8">
+            <wp:extent cx="6515100" cy="5600700"/>
+            <wp:effectExtent l="0" t="0" r="0" b="0"/>
+            <wp:docPr id="1977276049" name="Picture 4"/>
+            <wp:cNvGraphicFramePr>
+              <a:graphicFrameLocks xmlns:a="http://schemas.openxmlformats.org/drawingml/2006/main" noChangeAspect="1"/>
+            </wp:cNvGraphicFramePr>
+            <a:graphic xmlns:a="http://schemas.openxmlformats.org/drawingml/2006/main">
+              <a:graphicData uri="http://schemas.openxmlformats.org/drawingml/2006/picture">
+                <pic:pic xmlns:pic="http://schemas.openxmlformats.org/drawingml/2006/picture">
+                  <pic:nvPicPr>
+                    <pic:cNvPr id="0" name="Picture 4"/>
+                    <pic:cNvPicPr>
+                      <a:picLocks noChangeAspect="1" noChangeArrowheads="1"/>
+                    </pic:cNvPicPr>
+                  </pic:nvPicPr>
+                  <pic:blipFill>
+                    <a:blip r:embed="rId15" cstate="print">
+                      <a:extLst>
+                        <a:ext uri="{28A0092B-C50C-407E-A947-70E740481C1C}">
+                          <a14:useLocalDpi xmlns:a14="http://schemas.microsoft.com/office/drawing/2010/main" val="0"/>
+                        </a:ext>
+                      </a:extLst>
+                    </a:blip>
+                    <a:srcRect/>
+                    <a:stretch>
+                      <a:fillRect/>
+                    </a:stretch>
+                  </pic:blipFill>
+                  <pic:spPr bwMode="auto">
+                    <a:xfrm>
+                      <a:off x="0" y="0"/>
+                      <a:ext cx="6515100" cy="5600700"/>
+                    </a:xfrm>
+                    <a:prstGeom prst="rect">
+                      <a:avLst/>
+                    </a:prstGeom>
+                    <a:noFill/>
+                    <a:ln>
+                      <a:noFill/>
+                    </a:ln>
+                  </pic:spPr>
+                </pic:pic>
+              </a:graphicData>
+            </a:graphic>
+          </wp:inline>
+        </w:drawing>
+      </w:r>
+    </w:p>
+    <w:p>
+      <w:pPr>
+        <w:pStyle w:val="ListParagraph"/>
+        <w:numPr>
+          <w:ilvl w:val="0"/>
+          <w:numId w:val="37"/>
+        </w:numPr>
+        <w:spacing w:after="120" w:line="240" w:lineRule="auto"/>
+        <w:ind w:left="720"/>
+        <w:rPr>
+          <w:rFonts w:ascii="Times New Roman" w:hAnsi="Times New Roman" w:cs="Times New Roman"/>
+          <w:b/>
+          <w:bCs/>
+          <w:sz w:val="26"/>
+          <w:szCs w:val="26"/>
+        </w:rPr>
+      </w:pPr>
+      <w:r>
+        <w:rPr>
+          <w:rFonts w:ascii="Times New Roman" w:hAnsi="Times New Roman" w:cs="Times New Roman"/>
+          <w:b/>
+          <w:bCs/>
+          <w:sz w:val="26"/>
+          <w:szCs w:val="26"/>
+        </w:rPr>
+        <w:t>Sequence Diagram</w:t>
+      </w:r>
+    </w:p>
+    <w:p>
+      <w:pPr>
+        <w:pStyle w:val="ListParagraph"/>
+        <w:spacing w:after="120" w:line="240" w:lineRule="auto"/>
+        <w:ind w:left="0"/>
+        <w:rPr>
+          <w:rFonts w:ascii="Times New Roman" w:hAnsi="Times New Roman" w:cs="Times New Roman"/>
+          <w:b/>
+          <w:bCs/>
+          <w:sz w:val="26"/>
+          <w:szCs w:val="26"/>
+        </w:rPr>
+      </w:pPr>
+      <w:r>
+        <w:rPr>
+          <w:rFonts w:ascii="Times New Roman" w:hAnsi="Times New Roman" w:cs="Times New Roman"/>
+          <w:b/>
+          <w:bCs/>
+          <w:noProof/>
+          <w:sz w:val="26"/>
+          <w:szCs w:val="26"/>
+        </w:rPr>
+        <w:lastRenderedPageBreak/>
+        <w:drawing>
+          <wp:inline distT="0" distB="0" distL="0" distR="0" wp14:anchorId="3454F9CC" wp14:editId="02D9B5E4">
+            <wp:extent cx="6502400" cy="4927600"/>
+            <wp:effectExtent l="0" t="0" r="0" b="6350"/>
+            <wp:docPr id="1888443368" name="Picture 5"/>
+            <wp:cNvGraphicFramePr>
+              <a:graphicFrameLocks xmlns:a="http://schemas.openxmlformats.org/drawingml/2006/main" noChangeAspect="1"/>
+            </wp:cNvGraphicFramePr>
+            <a:graphic xmlns:a="http://schemas.openxmlformats.org/drawingml/2006/main">
+              <a:graphicData uri="http://schemas.openxmlformats.org/drawingml/2006/picture">
+                <pic:pic xmlns:pic="http://schemas.openxmlformats.org/drawingml/2006/picture">
+                  <pic:nvPicPr>
+                    <pic:cNvPr id="0" name="Picture 5"/>
+                    <pic:cNvPicPr>
+                      <a:picLocks noChangeAspect="1" noChangeArrowheads="1"/>
+                    </pic:cNvPicPr>
+                  </pic:nvPicPr>
+                  <pic:blipFill>
+                    <a:blip r:embed="rId16" cstate="print">
+                      <a:extLst>
+                        <a:ext uri="{28A0092B-C50C-407E-A947-70E740481C1C}">
+                          <a14:useLocalDpi xmlns:a14="http://schemas.microsoft.com/office/drawing/2010/main" val="0"/>
+                        </a:ext>
+                      </a:extLst>
+                    </a:blip>
+                    <a:srcRect/>
+                    <a:stretch>
+                      <a:fillRect/>
+                    </a:stretch>
+                  </pic:blipFill>
+                  <pic:spPr bwMode="auto">
+                    <a:xfrm>
+                      <a:off x="0" y="0"/>
+                      <a:ext cx="6502400" cy="4927600"/>
+                    </a:xfrm>
+                    <a:prstGeom prst="rect">
+                      <a:avLst/>
+                    </a:prstGeom>
+                    <a:noFill/>
+                    <a:ln>
+                      <a:noFill/>
+                    </a:ln>
+                  </pic:spPr>
+                </pic:pic>
+              </a:graphicData>
+            </a:graphic>
+          </wp:inline>
+        </w:drawing>
+      </w:r>
     </w:p>
     <w:p>
       <w:pPr>
@@ -12960,17 +13164,7 @@
                 <w:sz w:val="26"/>
                 <w:szCs w:val="26"/>
               </w:rPr>
-              <w:t xml:space="preserve">Luồng sự kiện chính </w:t>
-            </w:r>
-            <w:r>
-              <w:rPr>
-                <w:rFonts w:ascii="Times New Roman" w:hAnsi="Times New Roman" w:cs="Times New Roman"/>
-                <w:b w:val="0"/>
-                <w:sz w:val="26"/>
-                <w:szCs w:val="26"/>
-              </w:rPr>
-              <w:lastRenderedPageBreak/>
-              <w:t>(Basic flows)</w:t>
+              <w:t>Luồng sự kiện chính (Basic flows)</w:t>
             </w:r>
           </w:p>
         </w:tc>
@@ -13006,7 +13200,6 @@
                 <w:sz w:val="26"/>
                 <w:szCs w:val="26"/>
               </w:rPr>
-              <w:lastRenderedPageBreak/>
               <w:t>Actor</w:t>
             </w:r>
           </w:p>
@@ -14201,16 +14394,130 @@
     </w:p>
     <w:p>
       <w:pPr>
+        <w:pStyle w:val="ListParagraph"/>
+        <w:numPr>
+          <w:ilvl w:val="0"/>
+          <w:numId w:val="37"/>
+        </w:numPr>
         <w:spacing w:after="120" w:line="240" w:lineRule="auto"/>
+        <w:ind w:left="720"/>
         <w:rPr>
           <w:rFonts w:ascii="Times New Roman" w:hAnsi="Times New Roman" w:cs="Times New Roman"/>
-          <w:sz w:val="26"/>
-          <w:szCs w:val="26"/>
-        </w:rPr>
-      </w:pPr>
+          <w:b/>
+          <w:bCs/>
+          <w:sz w:val="26"/>
+          <w:szCs w:val="26"/>
+        </w:rPr>
+      </w:pPr>
+      <w:r>
+        <w:rPr>
+          <w:rFonts w:ascii="Times New Roman" w:hAnsi="Times New Roman" w:cs="Times New Roman"/>
+          <w:b/>
+          <w:bCs/>
+          <w:sz w:val="26"/>
+          <w:szCs w:val="26"/>
+        </w:rPr>
+        <w:t>Activity Diagram</w:t>
+      </w:r>
     </w:p>
     <w:p>
       <w:pPr>
+        <w:pStyle w:val="ListParagraph"/>
+        <w:spacing w:after="120" w:line="240" w:lineRule="auto"/>
+        <w:ind w:left="0"/>
+        <w:rPr>
+          <w:rFonts w:ascii="Times New Roman" w:hAnsi="Times New Roman" w:cs="Times New Roman"/>
+          <w:sz w:val="26"/>
+          <w:szCs w:val="26"/>
+        </w:rPr>
+      </w:pPr>
+      <w:r>
+        <w:rPr>
+          <w:rFonts w:ascii="Times New Roman" w:hAnsi="Times New Roman" w:cs="Times New Roman"/>
+          <w:noProof/>
+          <w:sz w:val="26"/>
+          <w:szCs w:val="26"/>
+        </w:rPr>
+        <w:lastRenderedPageBreak/>
+        <w:drawing>
+          <wp:inline distT="0" distB="0" distL="0" distR="0" wp14:anchorId="533756F1" wp14:editId="1ACA592A">
+            <wp:extent cx="6565900" cy="6565900"/>
+            <wp:effectExtent l="0" t="0" r="6350" b="6350"/>
+            <wp:docPr id="1978629165" name="Picture 2"/>
+            <wp:cNvGraphicFramePr>
+              <a:graphicFrameLocks xmlns:a="http://schemas.openxmlformats.org/drawingml/2006/main" noChangeAspect="1"/>
+            </wp:cNvGraphicFramePr>
+            <a:graphic xmlns:a="http://schemas.openxmlformats.org/drawingml/2006/main">
+              <a:graphicData uri="http://schemas.openxmlformats.org/drawingml/2006/picture">
+                <pic:pic xmlns:pic="http://schemas.openxmlformats.org/drawingml/2006/picture">
+                  <pic:nvPicPr>
+                    <pic:cNvPr id="0" name="Picture 2"/>
+                    <pic:cNvPicPr>
+                      <a:picLocks noChangeAspect="1" noChangeArrowheads="1"/>
+                    </pic:cNvPicPr>
+                  </pic:nvPicPr>
+                  <pic:blipFill>
+                    <a:blip r:embed="rId17" cstate="print">
+                      <a:extLst>
+                        <a:ext uri="{28A0092B-C50C-407E-A947-70E740481C1C}">
+                          <a14:useLocalDpi xmlns:a14="http://schemas.microsoft.com/office/drawing/2010/main" val="0"/>
+                        </a:ext>
+                      </a:extLst>
+                    </a:blip>
+                    <a:srcRect/>
+                    <a:stretch>
+                      <a:fillRect/>
+                    </a:stretch>
+                  </pic:blipFill>
+                  <pic:spPr bwMode="auto">
+                    <a:xfrm>
+                      <a:off x="0" y="0"/>
+                      <a:ext cx="6565900" cy="6565900"/>
+                    </a:xfrm>
+                    <a:prstGeom prst="rect">
+                      <a:avLst/>
+                    </a:prstGeom>
+                    <a:noFill/>
+                    <a:ln>
+                      <a:noFill/>
+                    </a:ln>
+                  </pic:spPr>
+                </pic:pic>
+              </a:graphicData>
+            </a:graphic>
+          </wp:inline>
+        </w:drawing>
+      </w:r>
+    </w:p>
+    <w:p>
+      <w:pPr>
+        <w:pStyle w:val="ListParagraph"/>
+        <w:numPr>
+          <w:ilvl w:val="0"/>
+          <w:numId w:val="37"/>
+        </w:numPr>
+        <w:spacing w:after="120" w:line="240" w:lineRule="auto"/>
+        <w:rPr>
+          <w:rFonts w:ascii="Times New Roman" w:hAnsi="Times New Roman" w:cs="Times New Roman"/>
+          <w:b/>
+          <w:bCs/>
+          <w:sz w:val="26"/>
+          <w:szCs w:val="26"/>
+        </w:rPr>
+      </w:pPr>
+      <w:r>
+        <w:rPr>
+          <w:rFonts w:ascii="Times New Roman" w:hAnsi="Times New Roman" w:cs="Times New Roman"/>
+          <w:b/>
+          <w:bCs/>
+          <w:sz w:val="26"/>
+          <w:szCs w:val="26"/>
+        </w:rPr>
+        <w:t>Sequence Diagram</w:t>
+      </w:r>
+    </w:p>
+    <w:p>
+      <w:pPr>
         <w:spacing w:after="120" w:line="240" w:lineRule="auto"/>
         <w:rPr>
           <w:rFonts w:ascii="Times New Roman" w:eastAsia="Times New Roman" w:hAnsi="Times New Roman" w:cs="Times New Roman"/>
@@ -14219,6 +14526,64 @@
           <w:szCs w:val="26"/>
         </w:rPr>
       </w:pPr>
+      <w:r>
+        <w:rPr>
+          <w:rFonts w:ascii="Times New Roman" w:eastAsia="Times New Roman" w:hAnsi="Times New Roman" w:cs="Times New Roman"/>
+          <w:b/>
+          <w:noProof/>
+          <w:sz w:val="26"/>
+          <w:szCs w:val="26"/>
+        </w:rPr>
+        <w:lastRenderedPageBreak/>
+        <w:drawing>
+          <wp:inline distT="0" distB="0" distL="0" distR="0" wp14:anchorId="7D7A5B8C" wp14:editId="3446FE67">
+            <wp:extent cx="6515100" cy="3810000"/>
+            <wp:effectExtent l="0" t="0" r="0" b="0"/>
+            <wp:docPr id="1096112661" name="Picture 3"/>
+            <wp:cNvGraphicFramePr>
+              <a:graphicFrameLocks xmlns:a="http://schemas.openxmlformats.org/drawingml/2006/main" noChangeAspect="1"/>
+            </wp:cNvGraphicFramePr>
+            <a:graphic xmlns:a="http://schemas.openxmlformats.org/drawingml/2006/main">
+              <a:graphicData uri="http://schemas.openxmlformats.org/drawingml/2006/picture">
+                <pic:pic xmlns:pic="http://schemas.openxmlformats.org/drawingml/2006/picture">
+                  <pic:nvPicPr>
+                    <pic:cNvPr id="0" name="Picture 3"/>
+                    <pic:cNvPicPr>
+                      <a:picLocks noChangeAspect="1" noChangeArrowheads="1"/>
+                    </pic:cNvPicPr>
+                  </pic:nvPicPr>
+                  <pic:blipFill>
+                    <a:blip r:embed="rId18" cstate="print">
+                      <a:extLst>
+                        <a:ext uri="{28A0092B-C50C-407E-A947-70E740481C1C}">
+                          <a14:useLocalDpi xmlns:a14="http://schemas.microsoft.com/office/drawing/2010/main" val="0"/>
+                        </a:ext>
+                      </a:extLst>
+                    </a:blip>
+                    <a:srcRect/>
+                    <a:stretch>
+                      <a:fillRect/>
+                    </a:stretch>
+                  </pic:blipFill>
+                  <pic:spPr bwMode="auto">
+                    <a:xfrm>
+                      <a:off x="0" y="0"/>
+                      <a:ext cx="6515100" cy="3810000"/>
+                    </a:xfrm>
+                    <a:prstGeom prst="rect">
+                      <a:avLst/>
+                    </a:prstGeom>
+                    <a:noFill/>
+                    <a:ln>
+                      <a:noFill/>
+                    </a:ln>
+                  </pic:spPr>
+                </pic:pic>
+              </a:graphicData>
+            </a:graphic>
+          </wp:inline>
+        </w:drawing>
+      </w:r>
     </w:p>
     <w:p>
       <w:pPr>
@@ -14839,7 +15204,6 @@
               </w:numPr>
             </w:pPr>
             <w:r>
-              <w:lastRenderedPageBreak/>
               <w:t xml:space="preserve">bb </w:t>
             </w:r>
           </w:p>
@@ -14972,26 +15336,13 @@
         <w:t>https://github.com/trannguyenvu3482/iuh-app-dev-group-17.git</w:t>
       </w:r>
     </w:p>
-    <w:p/>
-    <w:p/>
-    <w:p/>
-    <w:p>
-      <w:pPr>
-        <w:spacing w:after="120" w:line="240" w:lineRule="auto"/>
-      </w:pPr>
-    </w:p>
-    <w:p>
-      <w:pPr>
-        <w:spacing w:after="120" w:line="240" w:lineRule="auto"/>
-      </w:pPr>
-    </w:p>
     <w:p>
       <w:pPr>
         <w:spacing w:after="120" w:line="240" w:lineRule="auto"/>
       </w:pPr>
     </w:p>
     <w:sectPr>
-      <w:footerReference w:type="default" r:id="rId15"/>
+      <w:footerReference w:type="default" r:id="rId19"/>
       <w:pgSz w:w="12240" w:h="15840" w:code="1"/>
       <w:pgMar w:top="851" w:right="851" w:bottom="851" w:left="1134" w:header="567" w:footer="567" w:gutter="0"/>
       <w:pgNumType w:start="0"/>
@@ -16406,6 +16757,119 @@
     </w:lvl>
   </w:abstractNum>
   <w:abstractNum w:abstractNumId="10" w15:restartNumberingAfterBreak="0">
+    <w:nsid w:val="544C3F46"/>
+    <w:multiLevelType w:val="hybridMultilevel"/>
+    <w:tmpl w:val="9C4A5F54"/>
+    <w:lvl w:ilvl="0" w:tplc="04090001">
+      <w:start w:val="1"/>
+      <w:numFmt w:val="bullet"/>
+      <w:lvlText w:val=""/>
+      <w:lvlJc w:val="left"/>
+      <w:pPr>
+        <w:ind w:left="1080" w:hanging="360"/>
+      </w:pPr>
+      <w:rPr>
+        <w:rFonts w:ascii="Symbol" w:hAnsi="Symbol" w:hint="default"/>
+      </w:rPr>
+    </w:lvl>
+    <w:lvl w:ilvl="1" w:tplc="04090003" w:tentative="1">
+      <w:start w:val="1"/>
+      <w:numFmt w:val="bullet"/>
+      <w:lvlText w:val="o"/>
+      <w:lvlJc w:val="left"/>
+      <w:pPr>
+        <w:ind w:left="1440" w:hanging="360"/>
+      </w:pPr>
+      <w:rPr>
+        <w:rFonts w:ascii="Courier New" w:hAnsi="Courier New" w:cs="Courier New" w:hint="default"/>
+      </w:rPr>
+    </w:lvl>
+    <w:lvl w:ilvl="2" w:tplc="04090005" w:tentative="1">
+      <w:start w:val="1"/>
+      <w:numFmt w:val="bullet"/>
+      <w:lvlText w:val=""/>
+      <w:lvlJc w:val="left"/>
+      <w:pPr>
+        <w:ind w:left="2160" w:hanging="360"/>
+      </w:pPr>
+      <w:rPr>
+        <w:rFonts w:ascii="Wingdings" w:hAnsi="Wingdings" w:hint="default"/>
+      </w:rPr>
+    </w:lvl>
+    <w:lvl w:ilvl="3" w:tplc="04090001" w:tentative="1">
+      <w:start w:val="1"/>
+      <w:numFmt w:val="bullet"/>
+      <w:lvlText w:val=""/>
+      <w:lvlJc w:val="left"/>
+      <w:pPr>
+        <w:ind w:left="2880" w:hanging="360"/>
+      </w:pPr>
+      <w:rPr>
+        <w:rFonts w:ascii="Symbol" w:hAnsi="Symbol" w:hint="default"/>
+      </w:rPr>
+    </w:lvl>
+    <w:lvl w:ilvl="4" w:tplc="04090003" w:tentative="1">
+      <w:start w:val="1"/>
+      <w:numFmt w:val="bullet"/>
+      <w:lvlText w:val="o"/>
+      <w:lvlJc w:val="left"/>
+      <w:pPr>
+        <w:ind w:left="3600" w:hanging="360"/>
+      </w:pPr>
+      <w:rPr>
+        <w:rFonts w:ascii="Courier New" w:hAnsi="Courier New" w:cs="Courier New" w:hint="default"/>
+      </w:rPr>
+    </w:lvl>
+    <w:lvl w:ilvl="5" w:tplc="04090005" w:tentative="1">
+      <w:start w:val="1"/>
+      <w:numFmt w:val="bullet"/>
+      <w:lvlText w:val=""/>
+      <w:lvlJc w:val="left"/>
+      <w:pPr>
+        <w:ind w:left="4320" w:hanging="360"/>
+      </w:pPr>
+      <w:rPr>
+        <w:rFonts w:ascii="Wingdings" w:hAnsi="Wingdings" w:hint="default"/>
+      </w:rPr>
+    </w:lvl>
+    <w:lvl w:ilvl="6" w:tplc="04090001" w:tentative="1">
+      <w:start w:val="1"/>
+      <w:numFmt w:val="bullet"/>
+      <w:lvlText w:val=""/>
+      <w:lvlJc w:val="left"/>
+      <w:pPr>
+        <w:ind w:left="5040" w:hanging="360"/>
+      </w:pPr>
+      <w:rPr>
+        <w:rFonts w:ascii="Symbol" w:hAnsi="Symbol" w:hint="default"/>
+      </w:rPr>
+    </w:lvl>
+    <w:lvl w:ilvl="7" w:tplc="04090003" w:tentative="1">
+      <w:start w:val="1"/>
+      <w:numFmt w:val="bullet"/>
+      <w:lvlText w:val="o"/>
+      <w:lvlJc w:val="left"/>
+      <w:pPr>
+        <w:ind w:left="5760" w:hanging="360"/>
+      </w:pPr>
+      <w:rPr>
+        <w:rFonts w:ascii="Courier New" w:hAnsi="Courier New" w:cs="Courier New" w:hint="default"/>
+      </w:rPr>
+    </w:lvl>
+    <w:lvl w:ilvl="8" w:tplc="04090005" w:tentative="1">
+      <w:start w:val="1"/>
+      <w:numFmt w:val="bullet"/>
+      <w:lvlText w:val=""/>
+      <w:lvlJc w:val="left"/>
+      <w:pPr>
+        <w:ind w:left="6480" w:hanging="360"/>
+      </w:pPr>
+      <w:rPr>
+        <w:rFonts w:ascii="Wingdings" w:hAnsi="Wingdings" w:hint="default"/>
+      </w:rPr>
+    </w:lvl>
+  </w:abstractNum>
+  <w:abstractNum w:abstractNumId="11" w15:restartNumberingAfterBreak="0">
     <w:nsid w:val="58E76261"/>
     <w:multiLevelType w:val="hybridMultilevel"/>
     <w:tmpl w:val="1A5C9ED0"/>
@@ -16497,7 +16961,7 @@
       </w:pPr>
     </w:lvl>
   </w:abstractNum>
-  <w:abstractNum w:abstractNumId="11" w15:restartNumberingAfterBreak="0">
+  <w:abstractNum w:abstractNumId="12" w15:restartNumberingAfterBreak="0">
     <w:nsid w:val="5D1B0C6E"/>
     <w:multiLevelType w:val="hybridMultilevel"/>
     <w:tmpl w:val="9AEA8954"/>
@@ -16610,7 +17074,7 @@
       </w:rPr>
     </w:lvl>
   </w:abstractNum>
-  <w:abstractNum w:abstractNumId="12" w15:restartNumberingAfterBreak="0">
+  <w:abstractNum w:abstractNumId="13" w15:restartNumberingAfterBreak="0">
     <w:nsid w:val="68D74E48"/>
     <w:multiLevelType w:val="hybridMultilevel"/>
     <w:tmpl w:val="89DEB574"/>
@@ -16699,7 +17163,7 @@
       </w:pPr>
     </w:lvl>
   </w:abstractNum>
-  <w:abstractNum w:abstractNumId="13" w15:restartNumberingAfterBreak="0">
+  <w:abstractNum w:abstractNumId="14" w15:restartNumberingAfterBreak="0">
     <w:nsid w:val="796C76AA"/>
     <w:multiLevelType w:val="hybridMultilevel"/>
     <w:tmpl w:val="67B4BD70"/>
@@ -16812,7 +17276,7 @@
       </w:rPr>
     </w:lvl>
   </w:abstractNum>
-  <w:abstractNum w:abstractNumId="14" w15:restartNumberingAfterBreak="0">
+  <w:abstractNum w:abstractNumId="15" w15:restartNumberingAfterBreak="0">
     <w:nsid w:val="7E415C1C"/>
     <w:multiLevelType w:val="hybridMultilevel"/>
     <w:tmpl w:val="B2EA5180"/>
@@ -16977,10 +17441,10 @@
     <w:abstractNumId w:val="0"/>
   </w:num>
   <w:num w:numId="18" w16cid:durableId="1474910907">
-    <w:abstractNumId w:val="14"/>
+    <w:abstractNumId w:val="15"/>
   </w:num>
   <w:num w:numId="19" w16cid:durableId="244539176">
-    <w:abstractNumId w:val="10"/>
+    <w:abstractNumId w:val="11"/>
   </w:num>
   <w:num w:numId="20" w16cid:durableId="2052150543">
     <w:abstractNumId w:val="0"/>
@@ -17007,7 +17471,7 @@
     </w:lvlOverride>
   </w:num>
   <w:num w:numId="27" w16cid:durableId="2008705704">
-    <w:abstractNumId w:val="12"/>
+    <w:abstractNumId w:val="13"/>
   </w:num>
   <w:num w:numId="28" w16cid:durableId="932280198">
     <w:abstractNumId w:val="0"/>
@@ -17049,13 +17513,13 @@
     </w:lvlOverride>
   </w:num>
   <w:num w:numId="31" w16cid:durableId="2363982">
-    <w:abstractNumId w:val="13"/>
+    <w:abstractNumId w:val="14"/>
   </w:num>
   <w:num w:numId="32" w16cid:durableId="546262786">
     <w:abstractNumId w:val="7"/>
   </w:num>
   <w:num w:numId="33" w16cid:durableId="1389526857">
-    <w:abstractNumId w:val="11"/>
+    <w:abstractNumId w:val="12"/>
   </w:num>
   <w:num w:numId="34" w16cid:durableId="1584533287">
     <w:abstractNumId w:val="6"/>
@@ -17065,6 +17529,9 @@
   </w:num>
   <w:num w:numId="36" w16cid:durableId="932006147">
     <w:abstractNumId w:val="9"/>
+  </w:num>
+  <w:num w:numId="37" w16cid:durableId="1413695481">
+    <w:abstractNumId w:val="10"/>
   </w:num>
 </w:numbering>
 </file>
@@ -18320,6 +18787,7 @@
     <w:rsid w:val="00B448D8"/>
     <w:rsid w:val="00B73467"/>
     <w:rsid w:val="00BE4664"/>
+    <w:rsid w:val="00C236D7"/>
     <w:rsid w:val="00CC005C"/>
     <w:rsid w:val="00DD5612"/>
     <w:rsid w:val="00E73AC7"/>

</xml_diff>